<commit_message>
Updated Dokumentation and added new Bauteile
</commit_message>
<xml_diff>
--- a/Seminar_Med_Tech/Dokumentation.docx
+++ b/Seminar_Med_Tech/Dokumentation.docx
@@ -1,6 +1,6 @@
 
 <file path=word/document.xml><?xml version="1.0" encoding="utf-8"?>
-<w:document xmlns:wpc="http://schemas.microsoft.com/office/word/2010/wordprocessingCanvas" xmlns:cx="http://schemas.microsoft.com/office/drawing/2014/chartex" xmlns:cx1="http://schemas.microsoft.com/office/drawing/2015/9/8/chartex" xmlns:cx2="http://schemas.microsoft.com/office/drawing/2015/10/21/chartex" xmlns:cx3="http://schemas.microsoft.com/office/drawing/2016/5/9/chartex" xmlns:cx4="http://schemas.microsoft.com/office/drawing/2016/5/10/chartex" xmlns:cx5="http://schemas.microsoft.com/office/drawing/2016/5/11/chartex" xmlns:cx6="http://schemas.microsoft.com/office/drawing/2016/5/12/chartex" xmlns:cx7="http://schemas.microsoft.com/office/drawing/2016/5/13/chartex" xmlns:cx8="http://schemas.microsoft.com/office/drawing/2016/5/14/chartex" xmlns:mc="http://schemas.openxmlformats.org/markup-compatibility/2006" xmlns:o="urn:schemas-microsoft-com:office:office" xmlns:r="http://schemas.openxmlformats.org/officeDocument/2006/relationships" xmlns:m="http://schemas.openxmlformats.org/officeDocument/2006/math" xmlns:v="urn:schemas-microsoft-com:vml" xmlns:wp14="http://schemas.microsoft.com/office/word/2010/wordprocessingDrawing" xmlns:wp="http://schemas.openxmlformats.org/drawingml/2006/wordprocessingDrawing" xmlns:w10="urn:schemas-microsoft-com:office:word" xmlns:w="http://schemas.openxmlformats.org/wordprocessingml/2006/main" xmlns:w14="http://schemas.microsoft.com/office/word/2010/wordml" xmlns:w15="http://schemas.microsoft.com/office/word/2012/wordml" xmlns:w16se="http://schemas.microsoft.com/office/word/2015/wordml/symex" xmlns:wpg="http://schemas.microsoft.com/office/word/2010/wordprocessingGroup" xmlns:wpi="http://schemas.microsoft.com/office/word/2010/wordprocessingInk" xmlns:wne="http://schemas.microsoft.com/office/word/2006/wordml" xmlns:wps="http://schemas.microsoft.com/office/word/2010/wordprocessingShape" mc:Ignorable="w14 w15 w16se wp14">
+<w:document xmlns:wpc="http://schemas.microsoft.com/office/word/2010/wordprocessingCanvas" xmlns:cx="http://schemas.microsoft.com/office/drawing/2014/chartex" xmlns:cx1="http://schemas.microsoft.com/office/drawing/2015/9/8/chartex" xmlns:cx2="http://schemas.microsoft.com/office/drawing/2015/10/21/chartex" xmlns:cx3="http://schemas.microsoft.com/office/drawing/2016/5/9/chartex" xmlns:cx4="http://schemas.microsoft.com/office/drawing/2016/5/10/chartex" xmlns:cx5="http://schemas.microsoft.com/office/drawing/2016/5/11/chartex" xmlns:cx6="http://schemas.microsoft.com/office/drawing/2016/5/12/chartex" xmlns:cx7="http://schemas.microsoft.com/office/drawing/2016/5/13/chartex" xmlns:cx8="http://schemas.microsoft.com/office/drawing/2016/5/14/chartex" xmlns:mc="http://schemas.openxmlformats.org/markup-compatibility/2006" xmlns:aink="http://schemas.microsoft.com/office/drawing/2016/ink" xmlns:o="urn:schemas-microsoft-com:office:office" xmlns:r="http://schemas.openxmlformats.org/officeDocument/2006/relationships" xmlns:m="http://schemas.openxmlformats.org/officeDocument/2006/math" xmlns:v="urn:schemas-microsoft-com:vml" xmlns:wp14="http://schemas.microsoft.com/office/word/2010/wordprocessingDrawing" xmlns:wp="http://schemas.openxmlformats.org/drawingml/2006/wordprocessingDrawing" xmlns:w10="urn:schemas-microsoft-com:office:word" xmlns:w="http://schemas.openxmlformats.org/wordprocessingml/2006/main" xmlns:w14="http://schemas.microsoft.com/office/word/2010/wordml" xmlns:w15="http://schemas.microsoft.com/office/word/2012/wordml" xmlns:w16se="http://schemas.microsoft.com/office/word/2015/wordml/symex" xmlns:wpg="http://schemas.microsoft.com/office/word/2010/wordprocessingGroup" xmlns:wpi="http://schemas.microsoft.com/office/word/2010/wordprocessingInk" xmlns:wne="http://schemas.microsoft.com/office/word/2006/wordml" xmlns:wps="http://schemas.microsoft.com/office/word/2010/wordprocessingShape" mc:Ignorable="w14 w15 w16se wp14">
   <w:body>
     <w:p>
       <w:pPr>
@@ -175,15 +175,7 @@
           </w:tcPr>
           <w:p>
             <w:r>
-              <w:t xml:space="preserve">Einlesen in die Software </w:t>
-            </w:r>
-            <w:proofErr w:type="spellStart"/>
-            <w:r>
-              <w:t>KiCad</w:t>
-            </w:r>
-            <w:proofErr w:type="spellEnd"/>
-            <w:r>
-              <w:t xml:space="preserve"> </w:t>
+              <w:t xml:space="preserve">Einlesen in die Software KiCad </w:t>
             </w:r>
           </w:p>
         </w:tc>
@@ -291,15 +283,7 @@
           </w:tcPr>
           <w:p>
             <w:r>
-              <w:t xml:space="preserve">Einlesen in die Software </w:t>
-            </w:r>
-            <w:proofErr w:type="spellStart"/>
-            <w:r>
-              <w:t>KiCad</w:t>
-            </w:r>
-            <w:proofErr w:type="spellEnd"/>
-            <w:r>
-              <w:t xml:space="preserve"> </w:t>
+              <w:t xml:space="preserve">Einlesen in die Software KiCad </w:t>
             </w:r>
           </w:p>
         </w:tc>
@@ -386,15 +370,7 @@
         <w:t xml:space="preserve">ob erst normales EKG Board </w:t>
       </w:r>
       <w:r>
-        <w:t xml:space="preserve">in </w:t>
-      </w:r>
-      <w:proofErr w:type="spellStart"/>
-      <w:r>
-        <w:t>KiCAD</w:t>
-      </w:r>
-      <w:proofErr w:type="spellEnd"/>
-      <w:r>
-        <w:t xml:space="preserve"> darstellen danach erweitern oder direkt erweitert darstellen (ob Vorgehensweise richtig ist)</w:t>
+        <w:t>in KiCAD darstellen danach erweitern oder direkt erweitert darstellen (ob Vorgehensweise richtig ist)</w:t>
       </w:r>
     </w:p>
     <w:p>
@@ -549,15 +525,7 @@
           </w:tcPr>
           <w:p>
             <w:r>
-              <w:t xml:space="preserve">Einlesen in die Software </w:t>
-            </w:r>
-            <w:proofErr w:type="spellStart"/>
-            <w:r>
-              <w:t>KiCad</w:t>
-            </w:r>
-            <w:proofErr w:type="spellEnd"/>
-            <w:r>
-              <w:t xml:space="preserve"> </w:t>
+              <w:t xml:space="preserve">Einlesen in die Software KiCad </w:t>
             </w:r>
           </w:p>
         </w:tc>
@@ -657,16 +625,11 @@
               <w:t xml:space="preserve">Erstellen eines </w:t>
             </w:r>
             <w:r>
-              <w:t xml:space="preserve">Schaltplan in </w:t>
-            </w:r>
-            <w:proofErr w:type="spellStart"/>
-            <w:r>
-              <w:t>KiCa</w:t>
+              <w:t>Schaltplan in KiCa</w:t>
             </w:r>
             <w:r>
               <w:t>D</w:t>
             </w:r>
-            <w:proofErr w:type="spellEnd"/>
           </w:p>
         </w:tc>
         <w:tc>
@@ -725,15 +688,7 @@
     </w:p>
     <w:p>
       <w:r>
-        <w:t xml:space="preserve">3. </w:t>
-      </w:r>
-      <w:proofErr w:type="spellStart"/>
-      <w:r>
-        <w:t>KiCaD</w:t>
-      </w:r>
-      <w:proofErr w:type="spellEnd"/>
-      <w:r>
-        <w:t xml:space="preserve"> Anfang des Schaltbildes</w:t>
+        <w:t>3. KiCaD Anfang des Schaltbildes</w:t>
       </w:r>
     </w:p>
     <w:p/>
@@ -833,13 +788,8 @@
           </w:tcPr>
           <w:p>
             <w:r>
-              <w:t xml:space="preserve">Erstellen eines Schaltplan in </w:t>
-            </w:r>
-            <w:proofErr w:type="spellStart"/>
-            <w:r>
-              <w:t>KiCaD</w:t>
-            </w:r>
-            <w:proofErr w:type="spellEnd"/>
+              <w:t>Erstellen eines Schaltplan in KiCaD</w:t>
+            </w:r>
           </w:p>
         </w:tc>
         <w:tc>
@@ -927,15 +877,7 @@
         </w:numPr>
       </w:pPr>
       <w:r>
-        <w:t xml:space="preserve">10 Kanal = 10 Eingangssignalen oder mit 10 Diff. Signalen aus den gleichen </w:t>
-      </w:r>
-      <w:proofErr w:type="spellStart"/>
-      <w:r>
-        <w:t>Eingaengen</w:t>
-      </w:r>
-      <w:proofErr w:type="spellEnd"/>
-      <w:r>
-        <w:t>?</w:t>
+        <w:t>10 Kanal = 10 Eingangssignalen oder mit 10 Diff. Signalen aus den gleichen Eingaengen?</w:t>
       </w:r>
       <w:r>
         <w:t xml:space="preserve"> Ist evtl. 12 Kanal EKG mit 10 Elektroden gemeint?</w:t>
@@ -956,55 +898,13 @@
         <w:rPr>
           <w:lang w:val="en-US"/>
         </w:rPr>
-        <w:t xml:space="preserve">Was </w:t>
-      </w:r>
-      <w:proofErr w:type="spellStart"/>
+        <w:t xml:space="preserve">Was ist besser? </w:t>
+      </w:r>
       <w:r>
         <w:rPr>
           <w:lang w:val="en-US"/>
         </w:rPr>
-        <w:t>ist</w:t>
-      </w:r>
-      <w:proofErr w:type="spellEnd"/>
-      <w:r>
-        <w:rPr>
-          <w:lang w:val="en-US"/>
-        </w:rPr>
-        <w:t xml:space="preserve"> </w:t>
-      </w:r>
-      <w:proofErr w:type="spellStart"/>
-      <w:r>
-        <w:rPr>
-          <w:lang w:val="en-US"/>
-        </w:rPr>
-        <w:t>besser</w:t>
-      </w:r>
-      <w:proofErr w:type="spellEnd"/>
-      <w:r>
-        <w:rPr>
-          <w:lang w:val="en-US"/>
-        </w:rPr>
-        <w:t xml:space="preserve">? </w:t>
-      </w:r>
-      <w:r>
-        <w:rPr>
-          <w:lang w:val="en-US"/>
-        </w:rPr>
-        <w:t xml:space="preserve">Daisy Chain </w:t>
-      </w:r>
-      <w:proofErr w:type="spellStart"/>
-      <w:r>
-        <w:rPr>
-          <w:lang w:val="en-US"/>
-        </w:rPr>
-        <w:t>oder</w:t>
-      </w:r>
-      <w:proofErr w:type="spellEnd"/>
-      <w:r>
-        <w:rPr>
-          <w:lang w:val="en-US"/>
-        </w:rPr>
-        <w:t xml:space="preserve"> Cascaded Configuration? </w:t>
+        <w:t xml:space="preserve">Daisy Chain oder Cascaded Configuration? </w:t>
       </w:r>
     </w:p>
     <w:p>
@@ -1064,116 +964,26 @@
         <w:rPr>
           <w:lang w:val="en-US"/>
         </w:rPr>
-        <w:t xml:space="preserve">Was </w:t>
-      </w:r>
-      <w:proofErr w:type="spellStart"/>
-      <w:r>
+        <w:t>Was bedeutet Power Down bei RLD for multiple devices?</w:t>
+      </w:r>
+    </w:p>
+    <w:p>
+      <w:pPr>
         <w:rPr>
           <w:lang w:val="en-US"/>
         </w:rPr>
-        <w:t>bedeutet</w:t>
-      </w:r>
-      <w:proofErr w:type="spellEnd"/>
-      <w:r>
-        <w:rPr>
-          <w:lang w:val="en-US"/>
-        </w:rPr>
-        <w:t xml:space="preserve"> Power Down </w:t>
-      </w:r>
-      <w:proofErr w:type="spellStart"/>
-      <w:r>
-        <w:rPr>
-          <w:lang w:val="en-US"/>
-        </w:rPr>
-        <w:t>bei</w:t>
-      </w:r>
-      <w:proofErr w:type="spellEnd"/>
-      <w:r>
-        <w:rPr>
-          <w:lang w:val="en-US"/>
-        </w:rPr>
-        <w:t xml:space="preserve"> RLD for multiple devices?</w:t>
-      </w:r>
-    </w:p>
-    <w:p>
-      <w:pPr>
-        <w:rPr>
-          <w:lang w:val="en-US"/>
-        </w:rPr>
-      </w:pPr>
-    </w:p>
-    <w:p>
-      <w:pPr>
-        <w:rPr>
-          <w:lang w:val="en-US"/>
-        </w:rPr>
-      </w:pPr>
-      <w:r>
-        <w:rPr>
-          <w:lang w:val="en-US"/>
-        </w:rPr>
-        <w:t xml:space="preserve">-Daisy chain </w:t>
-      </w:r>
-      <w:proofErr w:type="spellStart"/>
-      <w:r>
-        <w:rPr>
-          <w:lang w:val="en-US"/>
-        </w:rPr>
-        <w:t>benutzen</w:t>
-      </w:r>
-      <w:proofErr w:type="spellEnd"/>
-    </w:p>
-    <w:p>
-      <w:pPr>
-        <w:rPr>
-          <w:lang w:val="en-US"/>
-        </w:rPr>
-      </w:pPr>
-      <w:r>
-        <w:rPr>
-          <w:lang w:val="en-US"/>
-        </w:rPr>
-        <w:t>-</w:t>
-      </w:r>
-      <w:proofErr w:type="spellStart"/>
-      <w:r>
-        <w:rPr>
-          <w:lang w:val="en-US"/>
-        </w:rPr>
-        <w:t>Paceout</w:t>
-      </w:r>
-      <w:proofErr w:type="spellEnd"/>
-      <w:r>
-        <w:rPr>
-          <w:lang w:val="en-US"/>
-        </w:rPr>
-        <w:t xml:space="preserve"> </w:t>
-      </w:r>
-      <w:proofErr w:type="spellStart"/>
-      <w:r>
-        <w:rPr>
-          <w:lang w:val="en-US"/>
-        </w:rPr>
-        <w:t>einzeln</w:t>
-      </w:r>
-      <w:proofErr w:type="spellEnd"/>
-      <w:r>
-        <w:rPr>
-          <w:lang w:val="en-US"/>
-        </w:rPr>
-        <w:t xml:space="preserve"> </w:t>
-      </w:r>
-      <w:proofErr w:type="spellStart"/>
-      <w:r>
-        <w:rPr>
-          <w:lang w:val="en-US"/>
-        </w:rPr>
-        <w:t>rausführen</w:t>
-      </w:r>
-      <w:bookmarkStart w:id="0" w:name="_GoBack"/>
-      <w:proofErr w:type="spellEnd"/>
-    </w:p>
-    <w:bookmarkEnd w:id="0"/>
+      </w:pPr>
+    </w:p>
+    <w:p>
+      <w:r>
+        <w:t>-Daisy chain benutzen</w:t>
+      </w:r>
+    </w:p>
+    <w:p>
+      <w:r>
+        <w:t>-Paceout einzeln rausführen</w:t>
+      </w:r>
+    </w:p>
     <w:p>
       <w:r>
         <w:lastRenderedPageBreak/>
@@ -1181,36 +991,20 @@
       </w:r>
     </w:p>
     <w:p>
-      <w:pPr>
-        <w:rPr>
-          <w:lang w:val="en-US"/>
-        </w:rPr>
-      </w:pPr>
-      <w:r>
-        <w:rPr>
-          <w:lang w:val="en-US"/>
-        </w:rPr>
+      <w:r>
         <w:t>Montag 05.06.2017</w:t>
       </w:r>
     </w:p>
-    <w:p>
-      <w:pPr>
-        <w:rPr>
-          <w:lang w:val="en-US"/>
-        </w:rPr>
-      </w:pPr>
-    </w:p>
-    <w:p>
-      <w:r>
-        <w:t>Spannungsversorgung (</w:t>
-      </w:r>
-      <w:proofErr w:type="spellStart"/>
-      <w:r>
-        <w:t>brauchtman</w:t>
-      </w:r>
-      <w:proofErr w:type="spellEnd"/>
-      <w:r>
-        <w:t xml:space="preserve"> 5V, 10V, .</w:t>
+    <w:p/>
+    <w:p>
+      <w:r>
+        <w:t>Spannungsversorgung (braucht</w:t>
+      </w:r>
+      <w:r>
+        <w:t xml:space="preserve"> </w:t>
+      </w:r>
+      <w:r>
+        <w:t>man 5V, 10V, .</w:t>
       </w:r>
       <w:r>
         <w:t>.?)</w:t>
@@ -1221,13 +1015,8 @@
     </w:p>
     <w:p>
       <w:r>
-        <w:t xml:space="preserve">Patientensicherheit: DC </w:t>
-      </w:r>
-      <w:proofErr w:type="spellStart"/>
-      <w:r>
-        <w:t>DC</w:t>
-      </w:r>
-      <w:proofErr w:type="spellEnd"/>
+        <w:t>Patientensicherheit: DC DC</w:t>
+      </w:r>
       <w:r>
         <w:t xml:space="preserve"> ()</w:t>
       </w:r>
@@ -1238,6 +1027,66 @@
       </w:r>
       <w:r>
         <w:t>Elektroden miteinander verschaltet werden können?</w:t>
+      </w:r>
+    </w:p>
+    <w:p/>
+    <w:p>
+      <w:r>
+        <w:t>28.05.2017</w:t>
+      </w:r>
+    </w:p>
+    <w:p>
+      <w:r>
+        <w:t>Neue Erkenntnisse:</w:t>
+      </w:r>
+    </w:p>
+    <w:p>
+      <w:r>
+        <w:t>-</w:t>
+      </w:r>
+      <w:r>
+        <w:t>GCT wird intern berechnet und</w:t>
+      </w:r>
+      <w:r>
+        <w:t xml:space="preserve"> kann an einen negativen Pin von IN5-7 zugeführt werden (wird mit Hilfe des WCT-Registers festgelegt)</w:t>
+      </w:r>
+    </w:p>
+    <w:p>
+      <w:r>
+        <w:t>-Wie WCT berechnet wird, hängt davon ab, wie man die WCT-Register setzt</w:t>
+      </w:r>
+    </w:p>
+    <w:p/>
+    <w:p>
+      <w:r>
+        <w:t>Dinge</w:t>
+      </w:r>
+      <w:r>
+        <w:t>,</w:t>
+      </w:r>
+      <w:r>
+        <w:t xml:space="preserve"> worauf man achten muss:</w:t>
+      </w:r>
+    </w:p>
+    <w:p>
+      <w:r>
+        <w:t>-Bei IN1-4 von Chip2 müssen 3 Pins für LL, LA und RA reserviert werden (für interne Berechnung von WCT)</w:t>
+      </w:r>
+    </w:p>
+    <w:p>
+      <w:r>
+        <w:t>-</w:t>
+      </w:r>
+      <w:r>
+        <w:t xml:space="preserve">negative Pins von IN5-7 </w:t>
+      </w:r>
+      <w:r>
+        <w:t xml:space="preserve"> Chip2 </w:t>
+      </w:r>
+      <w:bookmarkStart w:id="0" w:name="_GoBack"/>
+      <w:bookmarkEnd w:id="0"/>
+      <w:r>
+        <w:t>sind für die GCT reserviert</w:t>
       </w:r>
     </w:p>
     <w:sectPr>
@@ -1251,7 +1100,7 @@
 </file>
 
 <file path=word/numbering.xml><?xml version="1.0" encoding="utf-8"?>
-<w:numbering xmlns:wpc="http://schemas.microsoft.com/office/word/2010/wordprocessingCanvas" xmlns:cx="http://schemas.microsoft.com/office/drawing/2014/chartex" xmlns:cx1="http://schemas.microsoft.com/office/drawing/2015/9/8/chartex" xmlns:cx2="http://schemas.microsoft.com/office/drawing/2015/10/21/chartex" xmlns:cx3="http://schemas.microsoft.com/office/drawing/2016/5/9/chartex" xmlns:cx4="http://schemas.microsoft.com/office/drawing/2016/5/10/chartex" xmlns:cx5="http://schemas.microsoft.com/office/drawing/2016/5/11/chartex" xmlns:cx6="http://schemas.microsoft.com/office/drawing/2016/5/12/chartex" xmlns:cx7="http://schemas.microsoft.com/office/drawing/2016/5/13/chartex" xmlns:cx8="http://schemas.microsoft.com/office/drawing/2016/5/14/chartex" xmlns:mc="http://schemas.openxmlformats.org/markup-compatibility/2006" xmlns:o="urn:schemas-microsoft-com:office:office" xmlns:r="http://schemas.openxmlformats.org/officeDocument/2006/relationships" xmlns:m="http://schemas.openxmlformats.org/officeDocument/2006/math" xmlns:v="urn:schemas-microsoft-com:vml" xmlns:wp14="http://schemas.microsoft.com/office/word/2010/wordprocessingDrawing" xmlns:wp="http://schemas.openxmlformats.org/drawingml/2006/wordprocessingDrawing" xmlns:w10="urn:schemas-microsoft-com:office:word" xmlns:w="http://schemas.openxmlformats.org/wordprocessingml/2006/main" xmlns:w14="http://schemas.microsoft.com/office/word/2010/wordml" xmlns:w15="http://schemas.microsoft.com/office/word/2012/wordml" xmlns:w16se="http://schemas.microsoft.com/office/word/2015/wordml/symex" xmlns:wpg="http://schemas.microsoft.com/office/word/2010/wordprocessingGroup" xmlns:wpi="http://schemas.microsoft.com/office/word/2010/wordprocessingInk" xmlns:wne="http://schemas.microsoft.com/office/word/2006/wordml" xmlns:wps="http://schemas.microsoft.com/office/word/2010/wordprocessingShape" mc:Ignorable="w14 w15 w16se wp14">
+<w:numbering xmlns:wpc="http://schemas.microsoft.com/office/word/2010/wordprocessingCanvas" xmlns:cx="http://schemas.microsoft.com/office/drawing/2014/chartex" xmlns:cx1="http://schemas.microsoft.com/office/drawing/2015/9/8/chartex" xmlns:cx2="http://schemas.microsoft.com/office/drawing/2015/10/21/chartex" xmlns:cx3="http://schemas.microsoft.com/office/drawing/2016/5/9/chartex" xmlns:cx4="http://schemas.microsoft.com/office/drawing/2016/5/10/chartex" xmlns:cx5="http://schemas.microsoft.com/office/drawing/2016/5/11/chartex" xmlns:cx6="http://schemas.microsoft.com/office/drawing/2016/5/12/chartex" xmlns:cx7="http://schemas.microsoft.com/office/drawing/2016/5/13/chartex" xmlns:cx8="http://schemas.microsoft.com/office/drawing/2016/5/14/chartex" xmlns:mc="http://schemas.openxmlformats.org/markup-compatibility/2006" xmlns:aink="http://schemas.microsoft.com/office/drawing/2016/ink" xmlns:o="urn:schemas-microsoft-com:office:office" xmlns:r="http://schemas.openxmlformats.org/officeDocument/2006/relationships" xmlns:m="http://schemas.openxmlformats.org/officeDocument/2006/math" xmlns:v="urn:schemas-microsoft-com:vml" xmlns:wp14="http://schemas.microsoft.com/office/word/2010/wordprocessingDrawing" xmlns:wp="http://schemas.openxmlformats.org/drawingml/2006/wordprocessingDrawing" xmlns:w10="urn:schemas-microsoft-com:office:word" xmlns:w="http://schemas.openxmlformats.org/wordprocessingml/2006/main" xmlns:w14="http://schemas.microsoft.com/office/word/2010/wordml" xmlns:w15="http://schemas.microsoft.com/office/word/2012/wordml" xmlns:w16se="http://schemas.microsoft.com/office/word/2015/wordml/symex" xmlns:wpg="http://schemas.microsoft.com/office/word/2010/wordprocessingGroup" xmlns:wpi="http://schemas.microsoft.com/office/word/2010/wordprocessingInk" xmlns:wne="http://schemas.microsoft.com/office/word/2006/wordml" xmlns:wps="http://schemas.microsoft.com/office/word/2010/wordprocessingShape" mc:Ignorable="w14 w15 w16se wp14">
   <w:abstractNum w:abstractNumId="0" w15:restartNumberingAfterBreak="0">
     <w:nsid w:val="012926EE"/>
     <w:multiLevelType w:val="hybridMultilevel"/>
@@ -2240,7 +2089,7 @@
 </file>
 
 <file path=customXml/itemProps1.xml><?xml version="1.0" encoding="utf-8"?>
-<ds:datastoreItem xmlns:ds="http://schemas.openxmlformats.org/officeDocument/2006/customXml" ds:itemID="{0CC7CA51-A4A7-4084-A7A1-AC3E0755FFE8}">
+<ds:datastoreItem xmlns:ds="http://schemas.openxmlformats.org/officeDocument/2006/customXml" ds:itemID="{CA28B3CC-87BA-42A5-A5BC-BE3E22DC8BC6}">
   <ds:schemaRefs>
     <ds:schemaRef ds:uri="http://schemas.openxmlformats.org/officeDocument/2006/bibliography"/>
   </ds:schemaRefs>

</xml_diff>

<commit_message>
Updated Dokumentation and added capacitors
</commit_message>
<xml_diff>
--- a/Seminar_Med_Tech/Dokumentation.docx
+++ b/Seminar_Med_Tech/Dokumentation.docx
@@ -175,15 +175,7 @@
           </w:tcPr>
           <w:p>
             <w:r>
-              <w:t xml:space="preserve">Einlesen in die Software </w:t>
-            </w:r>
-            <w:proofErr w:type="spellStart"/>
-            <w:r>
-              <w:t>KiCad</w:t>
-            </w:r>
-            <w:proofErr w:type="spellEnd"/>
-            <w:r>
-              <w:t xml:space="preserve"> </w:t>
+              <w:t xml:space="preserve">Einlesen in die Software KiCad </w:t>
             </w:r>
           </w:p>
         </w:tc>
@@ -291,15 +283,7 @@
           </w:tcPr>
           <w:p>
             <w:r>
-              <w:t xml:space="preserve">Einlesen in die Software </w:t>
-            </w:r>
-            <w:proofErr w:type="spellStart"/>
-            <w:r>
-              <w:t>KiCad</w:t>
-            </w:r>
-            <w:proofErr w:type="spellEnd"/>
-            <w:r>
-              <w:t xml:space="preserve"> </w:t>
+              <w:t xml:space="preserve">Einlesen in die Software KiCad </w:t>
             </w:r>
           </w:p>
         </w:tc>
@@ -386,15 +370,7 @@
         <w:t xml:space="preserve">ob erst normales EKG Board </w:t>
       </w:r>
       <w:r>
-        <w:t xml:space="preserve">in </w:t>
-      </w:r>
-      <w:proofErr w:type="spellStart"/>
-      <w:r>
-        <w:t>KiCAD</w:t>
-      </w:r>
-      <w:proofErr w:type="spellEnd"/>
-      <w:r>
-        <w:t xml:space="preserve"> darstellen danach erweitern oder direkt erweitert darstellen (ob Vorgehensweise richtig ist)</w:t>
+        <w:t>in KiCAD darstellen danach erweitern oder direkt erweitert darstellen (ob Vorgehensweise richtig ist)</w:t>
       </w:r>
     </w:p>
     <w:p>
@@ -549,15 +525,7 @@
           </w:tcPr>
           <w:p>
             <w:r>
-              <w:t xml:space="preserve">Einlesen in die Software </w:t>
-            </w:r>
-            <w:proofErr w:type="spellStart"/>
-            <w:r>
-              <w:t>KiCad</w:t>
-            </w:r>
-            <w:proofErr w:type="spellEnd"/>
-            <w:r>
-              <w:t xml:space="preserve"> </w:t>
+              <w:t xml:space="preserve">Einlesen in die Software KiCad </w:t>
             </w:r>
           </w:p>
         </w:tc>
@@ -657,16 +625,11 @@
               <w:t xml:space="preserve">Erstellen eines </w:t>
             </w:r>
             <w:r>
-              <w:t xml:space="preserve">Schaltplan in </w:t>
-            </w:r>
-            <w:proofErr w:type="spellStart"/>
-            <w:r>
-              <w:t>KiCa</w:t>
+              <w:t>Schaltplan in KiCa</w:t>
             </w:r>
             <w:r>
               <w:t>D</w:t>
             </w:r>
-            <w:proofErr w:type="spellEnd"/>
           </w:p>
         </w:tc>
         <w:tc>
@@ -725,15 +688,7 @@
     </w:p>
     <w:p>
       <w:r>
-        <w:t xml:space="preserve">3. </w:t>
-      </w:r>
-      <w:proofErr w:type="spellStart"/>
-      <w:r>
-        <w:t>KiCaD</w:t>
-      </w:r>
-      <w:proofErr w:type="spellEnd"/>
-      <w:r>
-        <w:t xml:space="preserve"> Anfang des Schaltbildes</w:t>
+        <w:t>3. KiCaD Anfang des Schaltbildes</w:t>
       </w:r>
     </w:p>
     <w:p/>
@@ -833,13 +788,8 @@
           </w:tcPr>
           <w:p>
             <w:r>
-              <w:t xml:space="preserve">Erstellen eines Schaltplan in </w:t>
-            </w:r>
-            <w:proofErr w:type="spellStart"/>
-            <w:r>
-              <w:t>KiCaD</w:t>
-            </w:r>
-            <w:proofErr w:type="spellEnd"/>
+              <w:t>Erstellen eines Schaltplan in KiCaD</w:t>
+            </w:r>
           </w:p>
         </w:tc>
         <w:tc>
@@ -927,15 +877,7 @@
         </w:numPr>
       </w:pPr>
       <w:r>
-        <w:t xml:space="preserve">10 Kanal = 10 Eingangssignalen oder mit 10 Diff. Signalen aus den gleichen </w:t>
-      </w:r>
-      <w:proofErr w:type="spellStart"/>
-      <w:r>
-        <w:t>Eingaengen</w:t>
-      </w:r>
-      <w:proofErr w:type="spellEnd"/>
-      <w:r>
-        <w:t>?</w:t>
+        <w:t>10 Kanal = 10 Eingangssignalen oder mit 10 Diff. Signalen aus den gleichen Eingaengen?</w:t>
       </w:r>
       <w:r>
         <w:t xml:space="preserve"> Ist evtl. 12 Kanal EKG mit 10 Elektroden gemeint?</w:t>
@@ -956,55 +898,13 @@
         <w:rPr>
           <w:lang w:val="en-US"/>
         </w:rPr>
-        <w:t xml:space="preserve">Was </w:t>
-      </w:r>
-      <w:proofErr w:type="spellStart"/>
+        <w:t xml:space="preserve">Was ist besser? </w:t>
+      </w:r>
       <w:r>
         <w:rPr>
           <w:lang w:val="en-US"/>
         </w:rPr>
-        <w:t>ist</w:t>
-      </w:r>
-      <w:proofErr w:type="spellEnd"/>
-      <w:r>
-        <w:rPr>
-          <w:lang w:val="en-US"/>
-        </w:rPr>
-        <w:t xml:space="preserve"> </w:t>
-      </w:r>
-      <w:proofErr w:type="spellStart"/>
-      <w:r>
-        <w:rPr>
-          <w:lang w:val="en-US"/>
-        </w:rPr>
-        <w:t>besser</w:t>
-      </w:r>
-      <w:proofErr w:type="spellEnd"/>
-      <w:r>
-        <w:rPr>
-          <w:lang w:val="en-US"/>
-        </w:rPr>
-        <w:t xml:space="preserve">? </w:t>
-      </w:r>
-      <w:r>
-        <w:rPr>
-          <w:lang w:val="en-US"/>
-        </w:rPr>
-        <w:t xml:space="preserve">Daisy Chain </w:t>
-      </w:r>
-      <w:proofErr w:type="spellStart"/>
-      <w:r>
-        <w:rPr>
-          <w:lang w:val="en-US"/>
-        </w:rPr>
-        <w:t>oder</w:t>
-      </w:r>
-      <w:proofErr w:type="spellEnd"/>
-      <w:r>
-        <w:rPr>
-          <w:lang w:val="en-US"/>
-        </w:rPr>
-        <w:t xml:space="preserve"> Cascaded Configuration? </w:t>
+        <w:t xml:space="preserve">Daisy Chain oder Cascaded Configuration? </w:t>
       </w:r>
     </w:p>
     <w:p>
@@ -1064,90 +964,38 @@
         <w:rPr>
           <w:lang w:val="en-US"/>
         </w:rPr>
-        <w:t xml:space="preserve">Was </w:t>
-      </w:r>
-      <w:proofErr w:type="spellStart"/>
-      <w:r>
+        <w:t>Was bedeutet Power Down bei RLD for multiple devices?</w:t>
+      </w:r>
+    </w:p>
+    <w:p>
+      <w:pPr>
         <w:rPr>
           <w:lang w:val="en-US"/>
         </w:rPr>
-        <w:t>bedeutet</w:t>
-      </w:r>
-      <w:proofErr w:type="spellEnd"/>
-      <w:r>
+      </w:pPr>
+    </w:p>
+    <w:p>
+      <w:pPr>
         <w:rPr>
           <w:lang w:val="en-US"/>
         </w:rPr>
-        <w:t xml:space="preserve"> Power Down </w:t>
-      </w:r>
-      <w:proofErr w:type="spellStart"/>
+      </w:pPr>
       <w:r>
         <w:rPr>
           <w:lang w:val="en-US"/>
         </w:rPr>
-        <w:t>bei</w:t>
-      </w:r>
-      <w:proofErr w:type="spellEnd"/>
-      <w:r>
-        <w:rPr>
-          <w:lang w:val="en-US"/>
-        </w:rPr>
-        <w:t xml:space="preserve"> RLD for multiple devices?</w:t>
-      </w:r>
-    </w:p>
-    <w:p>
-      <w:pPr>
-        <w:rPr>
-          <w:lang w:val="en-US"/>
-        </w:rPr>
-      </w:pPr>
-    </w:p>
-    <w:p>
-      <w:pPr>
-        <w:rPr>
-          <w:lang w:val="en-US"/>
-        </w:rPr>
-      </w:pPr>
-      <w:proofErr w:type="spellStart"/>
-      <w:r>
-        <w:rPr>
-          <w:lang w:val="en-US"/>
-        </w:rPr>
-        <w:t>Antworten</w:t>
-      </w:r>
-      <w:proofErr w:type="spellEnd"/>
-      <w:r>
-        <w:rPr>
-          <w:lang w:val="en-US"/>
-        </w:rPr>
-        <w:t>:</w:t>
-      </w:r>
-    </w:p>
-    <w:p>
-      <w:r>
-        <w:t xml:space="preserve">-Daisy </w:t>
-      </w:r>
-      <w:proofErr w:type="spellStart"/>
-      <w:r>
-        <w:t>chain</w:t>
-      </w:r>
-      <w:proofErr w:type="spellEnd"/>
-      <w:r>
-        <w:t xml:space="preserve"> benutzen</w:t>
+        <w:t>Antworten:</w:t>
+      </w:r>
+    </w:p>
+    <w:p>
+      <w:r>
+        <w:t>-Daisy chain benutzen</w:t>
       </w:r>
     </w:p>
     <w:p>
       <w:r>
         <w:lastRenderedPageBreak/>
-        <w:t>-</w:t>
-      </w:r>
-      <w:proofErr w:type="spellStart"/>
-      <w:r>
-        <w:t>Paceout</w:t>
-      </w:r>
-      <w:proofErr w:type="spellEnd"/>
-      <w:r>
-        <w:t xml:space="preserve"> einzeln rausführen</w:t>
+        <w:t>-Paceout einzeln rausführen</w:t>
       </w:r>
     </w:p>
     <w:p>
@@ -1176,13 +1024,8 @@
     </w:p>
     <w:p/>
     <w:p>
-      <w:proofErr w:type="spellStart"/>
-      <w:r>
-        <w:t>To</w:t>
-      </w:r>
-      <w:proofErr w:type="spellEnd"/>
-      <w:r>
-        <w:t xml:space="preserve"> do:</w:t>
+      <w:r>
+        <w:t>To do:</w:t>
       </w:r>
     </w:p>
     <w:p>
@@ -1193,18 +1036,10 @@
         <w:t xml:space="preserve"> </w:t>
       </w:r>
       <w:r>
-        <w:t>man 5V, 10</w:t>
-      </w:r>
-      <w:proofErr w:type="gramStart"/>
-      <w:r>
-        <w:t>V, .</w:t>
-      </w:r>
-      <w:r>
-        <w:t>.?</w:t>
-      </w:r>
-      <w:proofErr w:type="gramEnd"/>
-      <w:r>
-        <w:t>)</w:t>
+        <w:t>man 5V, 10V, .</w:t>
+      </w:r>
+      <w:r>
+        <w:t>.?)</w:t>
       </w:r>
       <w:r>
         <w:t xml:space="preserve"> klären.</w:t>
@@ -1212,13 +1047,8 @@
     </w:p>
     <w:p>
       <w:r>
-        <w:t xml:space="preserve">Patientensicherheit: DC </w:t>
-      </w:r>
-      <w:proofErr w:type="spellStart"/>
-      <w:r>
-        <w:t>DC</w:t>
-      </w:r>
-      <w:proofErr w:type="spellEnd"/>
+        <w:t>Patientensicherheit: DC DC</w:t>
+      </w:r>
     </w:p>
     <w:p>
       <w:r>
@@ -1323,6 +1153,31 @@
           </w:tcPr>
           <w:p>
             <w:r>
+              <w:t>Methoden um EKG-Chips in Reihe zu schalten finden</w:t>
+            </w:r>
+            <w:r>
+              <w:t xml:space="preserve"> aka. Daisy Chain</w:t>
+            </w:r>
+          </w:p>
+        </w:tc>
+        <w:tc>
+          <w:tcPr>
+            <w:tcW w:w="343" w:type="dxa"/>
+          </w:tcPr>
+          <w:p>
+            <w:r>
+              <w:t>x</w:t>
+            </w:r>
+          </w:p>
+        </w:tc>
+      </w:tr>
+      <w:tr>
+        <w:tc>
+          <w:tcPr>
+            <w:tcW w:w="8819" w:type="dxa"/>
+          </w:tcPr>
+          <w:p>
+            <w:r>
               <w:t>Wie verbinden wir das MSP Board?</w:t>
             </w:r>
           </w:p>
@@ -1359,21 +1214,14 @@
           </w:tcPr>
           <w:p>
             <w:r>
-              <w:t xml:space="preserve">Erstellen </w:t>
-            </w:r>
-            <w:proofErr w:type="gramStart"/>
-            <w:r>
-              <w:t>eines Schaltplan</w:t>
-            </w:r>
-            <w:proofErr w:type="gramEnd"/>
-            <w:r>
-              <w:t xml:space="preserve"> in </w:t>
-            </w:r>
-            <w:proofErr w:type="spellStart"/>
-            <w:r>
-              <w:t>KiCaD</w:t>
-            </w:r>
-            <w:proofErr w:type="spellEnd"/>
+              <w:t>Erstellen eines Schaltplan</w:t>
+            </w:r>
+            <w:r>
+              <w:t>s</w:t>
+            </w:r>
+            <w:r>
+              <w:t xml:space="preserve"> in KiCaD</w:t>
+            </w:r>
           </w:p>
         </w:tc>
         <w:tc>
@@ -1412,6 +1260,24 @@
           </w:tcPr>
           <w:p>
             <w:r>
+              <w:t>Verstehen, wie RLD verschaltet werden muss</w:t>
+            </w:r>
+          </w:p>
+        </w:tc>
+        <w:tc>
+          <w:tcPr>
+            <w:tcW w:w="343" w:type="dxa"/>
+          </w:tcPr>
+          <w:p/>
+        </w:tc>
+      </w:tr>
+      <w:tr>
+        <w:tc>
+          <w:tcPr>
+            <w:tcW w:w="8819" w:type="dxa"/>
+          </w:tcPr>
+          <w:p>
+            <w:r>
               <w:t>10 Kanal EKG verstehen</w:t>
             </w:r>
           </w:p>
@@ -1420,7 +1286,11 @@
           <w:tcPr>
             <w:tcW w:w="343" w:type="dxa"/>
           </w:tcPr>
-          <w:p/>
+          <w:p>
+            <w:r>
+              <w:t>x</w:t>
+            </w:r>
+          </w:p>
         </w:tc>
       </w:tr>
       <w:tr>
@@ -1450,13 +1320,21 @@
           <w:tcPr>
             <w:tcW w:w="8819" w:type="dxa"/>
           </w:tcPr>
-          <w:p/>
+          <w:p>
+            <w:r>
+              <w:t>MUL verstehen</w:t>
+            </w:r>
+          </w:p>
         </w:tc>
         <w:tc>
           <w:tcPr>
             <w:tcW w:w="343" w:type="dxa"/>
           </w:tcPr>
-          <w:p/>
+          <w:p>
+            <w:r>
+              <w:t>x</w:t>
+            </w:r>
+          </w:p>
         </w:tc>
       </w:tr>
     </w:tbl>
@@ -1470,8 +1348,16 @@
       <w:r>
         <w:t>-Wofür steht NI?</w:t>
       </w:r>
+    </w:p>
+    <w:p>
+      <w:r>
+        <w:t>-Wie können wir WCT berechnen</w:t>
+      </w:r>
       <w:bookmarkStart w:id="0" w:name="_GoBack"/>
       <w:bookmarkEnd w:id="0"/>
+      <w:r>
+        <w:t>?</w:t>
+      </w:r>
     </w:p>
     <w:sectPr>
       <w:pgSz w:w="11900" w:h="16840"/>
@@ -2473,7 +2359,7 @@
 </file>
 
 <file path=customXml/itemProps1.xml><?xml version="1.0" encoding="utf-8"?>
-<ds:datastoreItem xmlns:ds="http://schemas.openxmlformats.org/officeDocument/2006/customXml" ds:itemID="{3ED280E8-74F8-457B-ACE7-16FA0CF20E0E}">
+<ds:datastoreItem xmlns:ds="http://schemas.openxmlformats.org/officeDocument/2006/customXml" ds:itemID="{3129D64B-AEFF-4A92-9512-673A8173E0AE}">
   <ds:schemaRefs>
     <ds:schemaRef ds:uri="http://schemas.openxmlformats.org/officeDocument/2006/bibliography"/>
   </ds:schemaRefs>

</xml_diff>

<commit_message>
q q c  Please enter the commit message for your changes. Lines starting ``
``
d#
</commit_message>
<xml_diff>
--- a/Seminar_Med_Tech/Dokumentation.docx
+++ b/Seminar_Med_Tech/Dokumentation.docx
@@ -1,10 +1,10 @@
 
 <file path=word/document.xml><?xml version="1.0" encoding="utf-8"?>
-<w:document xmlns:wpc="http://schemas.microsoft.com/office/word/2010/wordprocessingCanvas" xmlns:cx="http://schemas.microsoft.com/office/drawing/2014/chartex" xmlns:cx1="http://schemas.microsoft.com/office/drawing/2015/9/8/chartex" xmlns:cx2="http://schemas.microsoft.com/office/drawing/2015/10/21/chartex" xmlns:cx3="http://schemas.microsoft.com/office/drawing/2016/5/9/chartex" xmlns:cx4="http://schemas.microsoft.com/office/drawing/2016/5/10/chartex" xmlns:cx5="http://schemas.microsoft.com/office/drawing/2016/5/11/chartex" xmlns:cx6="http://schemas.microsoft.com/office/drawing/2016/5/12/chartex" xmlns:cx7="http://schemas.microsoft.com/office/drawing/2016/5/13/chartex" xmlns:cx8="http://schemas.microsoft.com/office/drawing/2016/5/14/chartex" xmlns:mc="http://schemas.openxmlformats.org/markup-compatibility/2006" xmlns:aink="http://schemas.microsoft.com/office/drawing/2016/ink" xmlns:o="urn:schemas-microsoft-com:office:office" xmlns:r="http://schemas.openxmlformats.org/officeDocument/2006/relationships" xmlns:m="http://schemas.openxmlformats.org/officeDocument/2006/math" xmlns:v="urn:schemas-microsoft-com:vml" xmlns:wp14="http://schemas.microsoft.com/office/word/2010/wordprocessingDrawing" xmlns:wp="http://schemas.openxmlformats.org/drawingml/2006/wordprocessingDrawing" xmlns:w10="urn:schemas-microsoft-com:office:word" xmlns:w="http://schemas.openxmlformats.org/wordprocessingml/2006/main" xmlns:w14="http://schemas.microsoft.com/office/word/2010/wordml" xmlns:w15="http://schemas.microsoft.com/office/word/2012/wordml" xmlns:w16se="http://schemas.microsoft.com/office/word/2015/wordml/symex" xmlns:wpg="http://schemas.microsoft.com/office/word/2010/wordprocessingGroup" xmlns:wpi="http://schemas.microsoft.com/office/word/2010/wordprocessingInk" xmlns:wne="http://schemas.microsoft.com/office/word/2006/wordml" xmlns:wps="http://schemas.microsoft.com/office/word/2010/wordprocessingShape" mc:Ignorable="w14 w15 w16se wp14">
+<w:document xmlns:wpc="http://schemas.microsoft.com/office/word/2010/wordprocessingCanvas" xmlns:mo="http://schemas.microsoft.com/office/mac/office/2008/main" xmlns:mc="http://schemas.openxmlformats.org/markup-compatibility/2006" xmlns:mv="urn:schemas-microsoft-com:mac:vml" xmlns:o="urn:schemas-microsoft-com:office:office" xmlns:r="http://schemas.openxmlformats.org/officeDocument/2006/relationships" xmlns:m="http://schemas.openxmlformats.org/officeDocument/2006/math" xmlns:v="urn:schemas-microsoft-com:vml" xmlns:wp14="http://schemas.microsoft.com/office/word/2010/wordprocessingDrawing" xmlns:wp="http://schemas.openxmlformats.org/drawingml/2006/wordprocessingDrawing" xmlns:w10="urn:schemas-microsoft-com:office:word" xmlns:w="http://schemas.openxmlformats.org/wordprocessingml/2006/main" xmlns:w14="http://schemas.microsoft.com/office/word/2010/wordml" xmlns:w15="http://schemas.microsoft.com/office/word/2012/wordml" xmlns:wpg="http://schemas.microsoft.com/office/word/2010/wordprocessingGroup" xmlns:wpi="http://schemas.microsoft.com/office/word/2010/wordprocessingInk" xmlns:wne="http://schemas.microsoft.com/office/word/2006/wordml" xmlns:wps="http://schemas.microsoft.com/office/word/2010/wordprocessingShape" mc:Ignorable="w14 w15 wp14">
   <w:body>
     <w:p>
       <w:pPr>
-        <w:pStyle w:val="berschrift1"/>
+        <w:pStyle w:val="Heading1"/>
       </w:pPr>
       <w:r>
         <w:t xml:space="preserve">Seminar Medizintechnik: Erweiterung eines 8 Kanal EKG-Moduls auf ein 16 </w:t>
@@ -124,7 +124,7 @@
     <w:p/>
     <w:tbl>
       <w:tblPr>
-        <w:tblStyle w:val="Tabellenraster"/>
+        <w:tblStyle w:val="TableGrid"/>
         <w:tblW w:w="9162" w:type="dxa"/>
         <w:tblLook w:val="04A0" w:firstRow="1" w:lastRow="0" w:firstColumn="1" w:lastColumn="0" w:noHBand="0" w:noVBand="1"/>
       </w:tblPr>
@@ -175,7 +175,15 @@
           </w:tcPr>
           <w:p>
             <w:r>
-              <w:t xml:space="preserve">Einlesen in die Software KiCad </w:t>
+              <w:t xml:space="preserve">Einlesen in die Software </w:t>
+            </w:r>
+            <w:proofErr w:type="spellStart"/>
+            <w:r>
+              <w:t>KiCad</w:t>
+            </w:r>
+            <w:proofErr w:type="spellEnd"/>
+            <w:r>
+              <w:t xml:space="preserve"> </w:t>
             </w:r>
           </w:p>
         </w:tc>
@@ -228,7 +236,7 @@
     <w:p/>
     <w:tbl>
       <w:tblPr>
-        <w:tblStyle w:val="Tabellenraster"/>
+        <w:tblStyle w:val="TableGrid"/>
         <w:tblW w:w="9162" w:type="dxa"/>
         <w:tblLook w:val="04A0" w:firstRow="1" w:lastRow="0" w:firstColumn="1" w:lastColumn="0" w:noHBand="0" w:noVBand="1"/>
       </w:tblPr>
@@ -283,7 +291,15 @@
           </w:tcPr>
           <w:p>
             <w:r>
-              <w:t xml:space="preserve">Einlesen in die Software KiCad </w:t>
+              <w:t xml:space="preserve">Einlesen in die Software </w:t>
+            </w:r>
+            <w:proofErr w:type="spellStart"/>
+            <w:r>
+              <w:t>KiCad</w:t>
+            </w:r>
+            <w:proofErr w:type="spellEnd"/>
+            <w:r>
+              <w:t xml:space="preserve"> </w:t>
             </w:r>
           </w:p>
         </w:tc>
@@ -348,7 +364,7 @@
     </w:p>
     <w:p>
       <w:pPr>
-        <w:pStyle w:val="Listenabsatz"/>
+        <w:pStyle w:val="ListParagraph"/>
         <w:numPr>
           <w:ilvl w:val="0"/>
           <w:numId w:val="1"/>
@@ -360,7 +376,7 @@
     </w:p>
     <w:p>
       <w:pPr>
-        <w:pStyle w:val="Listenabsatz"/>
+        <w:pStyle w:val="ListParagraph"/>
         <w:numPr>
           <w:ilvl w:val="0"/>
           <w:numId w:val="1"/>
@@ -370,12 +386,20 @@
         <w:t xml:space="preserve">ob erst normales EKG Board </w:t>
       </w:r>
       <w:r>
-        <w:t>in KiCAD darstellen danach erweitern oder direkt erweitert darstellen (ob Vorgehensweise richtig ist)</w:t>
-      </w:r>
-    </w:p>
-    <w:p>
-      <w:pPr>
-        <w:pStyle w:val="Listenabsatz"/>
+        <w:t xml:space="preserve">in </w:t>
+      </w:r>
+      <w:proofErr w:type="spellStart"/>
+      <w:r>
+        <w:t>KiCAD</w:t>
+      </w:r>
+      <w:proofErr w:type="spellEnd"/>
+      <w:r>
+        <w:t xml:space="preserve"> darstellen danach erweitern oder direkt erweitert darstellen (ob Vorgehensweise richtig ist)</w:t>
+      </w:r>
+    </w:p>
+    <w:p>
+      <w:pPr>
+        <w:pStyle w:val="ListParagraph"/>
         <w:numPr>
           <w:ilvl w:val="0"/>
           <w:numId w:val="1"/>
@@ -390,7 +414,7 @@
     </w:p>
     <w:p>
       <w:pPr>
-        <w:pStyle w:val="Listenabsatz"/>
+        <w:pStyle w:val="ListParagraph"/>
       </w:pPr>
     </w:p>
     <w:p>
@@ -401,7 +425,15 @@
     </w:p>
     <w:p>
       <w:r>
-        <w:t>- Wichtig war es, dass beide Chips über den gleichen Clock fungieren</w:t>
+        <w:t xml:space="preserve">- Wichtig war es, dass beide Chips über den gleichen </w:t>
+      </w:r>
+      <w:proofErr w:type="spellStart"/>
+      <w:r>
+        <w:t>Clock</w:t>
+      </w:r>
+      <w:proofErr w:type="spellEnd"/>
+      <w:r>
+        <w:t xml:space="preserve"> fungieren</w:t>
       </w:r>
     </w:p>
     <w:p>
@@ -461,7 +493,15 @@
     </w:p>
     <w:p>
       <w:r>
-        <w:t>- Ground neudefinieren, so dass man nur 2 Schichten braucht</w:t>
+        <w:t xml:space="preserve">- </w:t>
+      </w:r>
+      <w:proofErr w:type="spellStart"/>
+      <w:r>
+        <w:t>Ground</w:t>
+      </w:r>
+      <w:proofErr w:type="spellEnd"/>
+      <w:r>
+        <w:t xml:space="preserve"> neudefinieren, so dass man nur 2 Schichten braucht</w:t>
       </w:r>
     </w:p>
     <w:p/>
@@ -482,13 +522,27 @@
         <w:rPr>
           <w:highlight w:val="red"/>
         </w:rPr>
-        <w:t xml:space="preserve"> 0805 Kondensator sondern 1206</w:t>
+        <w:t xml:space="preserve"> 0805 </w:t>
+      </w:r>
+      <w:proofErr w:type="gramStart"/>
+      <w:r>
+        <w:rPr>
+          <w:highlight w:val="red"/>
+        </w:rPr>
+        <w:t>Kondensator</w:t>
+      </w:r>
+      <w:proofErr w:type="gramEnd"/>
+      <w:r>
+        <w:rPr>
+          <w:highlight w:val="red"/>
+        </w:rPr>
+        <w:t xml:space="preserve"> sondern 1206</w:t>
       </w:r>
     </w:p>
     <w:p/>
     <w:tbl>
       <w:tblPr>
-        <w:tblStyle w:val="Tabellenraster"/>
+        <w:tblStyle w:val="TableGrid"/>
         <w:tblW w:w="9162" w:type="dxa"/>
         <w:tblLook w:val="04A0" w:firstRow="1" w:lastRow="0" w:firstColumn="1" w:lastColumn="0" w:noHBand="0" w:noVBand="1"/>
       </w:tblPr>
@@ -525,7 +579,15 @@
           </w:tcPr>
           <w:p>
             <w:r>
-              <w:t xml:space="preserve">Einlesen in die Software KiCad </w:t>
+              <w:t xml:space="preserve">Einlesen in die Software </w:t>
+            </w:r>
+            <w:proofErr w:type="spellStart"/>
+            <w:r>
+              <w:t>KiCad</w:t>
+            </w:r>
+            <w:proofErr w:type="spellEnd"/>
+            <w:r>
+              <w:t xml:space="preserve"> </w:t>
             </w:r>
           </w:p>
         </w:tc>
@@ -625,11 +687,16 @@
               <w:t xml:space="preserve">Erstellen eines </w:t>
             </w:r>
             <w:r>
-              <w:t>Schaltplan in KiCa</w:t>
+              <w:t xml:space="preserve">Schaltplan in </w:t>
+            </w:r>
+            <w:proofErr w:type="spellStart"/>
+            <w:r>
+              <w:t>KiCa</w:t>
             </w:r>
             <w:r>
               <w:t>D</w:t>
             </w:r>
+            <w:proofErr w:type="spellEnd"/>
           </w:p>
         </w:tc>
         <w:tc>
@@ -683,18 +750,34 @@
     </w:p>
     <w:p>
       <w:r>
-        <w:t>2. GitHub per E-Mail gegeben</w:t>
-      </w:r>
-    </w:p>
-    <w:p>
-      <w:r>
-        <w:t>3. KiCaD Anfang des Schaltbildes</w:t>
+        <w:t xml:space="preserve">2. </w:t>
+      </w:r>
+      <w:proofErr w:type="spellStart"/>
+      <w:r>
+        <w:t>GitHub</w:t>
+      </w:r>
+      <w:proofErr w:type="spellEnd"/>
+      <w:r>
+        <w:t xml:space="preserve"> per E-Mail gegeben</w:t>
+      </w:r>
+    </w:p>
+    <w:p>
+      <w:r>
+        <w:t xml:space="preserve">3. </w:t>
+      </w:r>
+      <w:proofErr w:type="spellStart"/>
+      <w:r>
+        <w:t>KiCaD</w:t>
+      </w:r>
+      <w:proofErr w:type="spellEnd"/>
+      <w:r>
+        <w:t xml:space="preserve"> Anfang des Schaltbildes</w:t>
       </w:r>
     </w:p>
     <w:p/>
     <w:tbl>
       <w:tblPr>
-        <w:tblStyle w:val="Tabellenraster"/>
+        <w:tblStyle w:val="TableGrid"/>
         <w:tblW w:w="9162" w:type="dxa"/>
         <w:tblLook w:val="04A0" w:firstRow="1" w:lastRow="0" w:firstColumn="1" w:lastColumn="0" w:noHBand="0" w:noVBand="1"/>
       </w:tblPr>
@@ -788,8 +871,13 @@
           </w:tcPr>
           <w:p>
             <w:r>
-              <w:t>Erstellen eines Schaltplan in KiCaD</w:t>
-            </w:r>
+              <w:t xml:space="preserve">Erstellen eines Schaltplan in </w:t>
+            </w:r>
+            <w:proofErr w:type="spellStart"/>
+            <w:r>
+              <w:t>KiCaD</w:t>
+            </w:r>
+            <w:proofErr w:type="spellEnd"/>
           </w:p>
         </w:tc>
         <w:tc>
@@ -870,14 +958,22 @@
     </w:p>
     <w:p>
       <w:pPr>
-        <w:pStyle w:val="Listenabsatz"/>
+        <w:pStyle w:val="ListParagraph"/>
         <w:numPr>
           <w:ilvl w:val="0"/>
           <w:numId w:val="2"/>
         </w:numPr>
       </w:pPr>
       <w:r>
-        <w:t>10 Kanal = 10 Eingangssignalen oder mit 10 Diff. Signalen aus den gleichen Eingaengen?</w:t>
+        <w:t xml:space="preserve">10 Kanal = 10 Eingangssignalen oder mit 10 Diff. Signalen aus den gleichen </w:t>
+      </w:r>
+      <w:proofErr w:type="spellStart"/>
+      <w:r>
+        <w:t>Eingaengen</w:t>
+      </w:r>
+      <w:proofErr w:type="spellEnd"/>
+      <w:r>
+        <w:t>?</w:t>
       </w:r>
       <w:r>
         <w:t xml:space="preserve"> Ist evtl. 12 Kanal EKG mit 10 Elektroden gemeint?</w:t>
@@ -885,7 +981,7 @@
     </w:p>
     <w:p>
       <w:pPr>
-        <w:pStyle w:val="Listenabsatz"/>
+        <w:pStyle w:val="ListParagraph"/>
         <w:numPr>
           <w:ilvl w:val="0"/>
           <w:numId w:val="2"/>
@@ -898,18 +994,60 @@
         <w:rPr>
           <w:lang w:val="en-US"/>
         </w:rPr>
-        <w:t xml:space="preserve">Was ist besser? </w:t>
-      </w:r>
+        <w:t xml:space="preserve">Was </w:t>
+      </w:r>
+      <w:proofErr w:type="spellStart"/>
       <w:r>
         <w:rPr>
           <w:lang w:val="en-US"/>
         </w:rPr>
-        <w:t xml:space="preserve">Daisy Chain oder Cascaded Configuration? </w:t>
-      </w:r>
-    </w:p>
-    <w:p>
-      <w:pPr>
-        <w:pStyle w:val="Listenabsatz"/>
+        <w:t>ist</w:t>
+      </w:r>
+      <w:proofErr w:type="spellEnd"/>
+      <w:r>
+        <w:rPr>
+          <w:lang w:val="en-US"/>
+        </w:rPr>
+        <w:t xml:space="preserve"> </w:t>
+      </w:r>
+      <w:proofErr w:type="spellStart"/>
+      <w:r>
+        <w:rPr>
+          <w:lang w:val="en-US"/>
+        </w:rPr>
+        <w:t>besser</w:t>
+      </w:r>
+      <w:proofErr w:type="spellEnd"/>
+      <w:r>
+        <w:rPr>
+          <w:lang w:val="en-US"/>
+        </w:rPr>
+        <w:t xml:space="preserve">? </w:t>
+      </w:r>
+      <w:r>
+        <w:rPr>
+          <w:lang w:val="en-US"/>
+        </w:rPr>
+        <w:t xml:space="preserve">Daisy Chain </w:t>
+      </w:r>
+      <w:proofErr w:type="spellStart"/>
+      <w:r>
+        <w:rPr>
+          <w:lang w:val="en-US"/>
+        </w:rPr>
+        <w:t>oder</w:t>
+      </w:r>
+      <w:proofErr w:type="spellEnd"/>
+      <w:r>
+        <w:rPr>
+          <w:lang w:val="en-US"/>
+        </w:rPr>
+        <w:t xml:space="preserve"> Cascaded Configuration? </w:t>
+      </w:r>
+    </w:p>
+    <w:p>
+      <w:pPr>
+        <w:pStyle w:val="ListParagraph"/>
         <w:numPr>
           <w:ilvl w:val="0"/>
           <w:numId w:val="2"/>
@@ -927,7 +1065,7 @@
     </w:p>
     <w:p>
       <w:pPr>
-        <w:pStyle w:val="Listenabsatz"/>
+        <w:pStyle w:val="ListParagraph"/>
         <w:numPr>
           <w:ilvl w:val="0"/>
           <w:numId w:val="2"/>
@@ -939,7 +1077,7 @@
     </w:p>
     <w:p>
       <w:pPr>
-        <w:pStyle w:val="Listenabsatz"/>
+        <w:pStyle w:val="ListParagraph"/>
         <w:numPr>
           <w:ilvl w:val="0"/>
           <w:numId w:val="2"/>
@@ -951,7 +1089,7 @@
     </w:p>
     <w:p>
       <w:pPr>
-        <w:pStyle w:val="Listenabsatz"/>
+        <w:pStyle w:val="ListParagraph"/>
         <w:numPr>
           <w:ilvl w:val="0"/>
           <w:numId w:val="2"/>
@@ -964,14 +1102,42 @@
         <w:rPr>
           <w:lang w:val="en-US"/>
         </w:rPr>
-        <w:t>Was bedeutet Power Down bei RLD for multiple devices?</w:t>
-      </w:r>
-    </w:p>
-    <w:p>
-      <w:pPr>
+        <w:t xml:space="preserve">Was </w:t>
+      </w:r>
+      <w:proofErr w:type="spellStart"/>
+      <w:r>
         <w:rPr>
           <w:lang w:val="en-US"/>
         </w:rPr>
+        <w:t>bedeutet</w:t>
+      </w:r>
+      <w:proofErr w:type="spellEnd"/>
+      <w:r>
+        <w:rPr>
+          <w:lang w:val="en-US"/>
+        </w:rPr>
+        <w:t xml:space="preserve"> Power Down </w:t>
+      </w:r>
+      <w:proofErr w:type="spellStart"/>
+      <w:r>
+        <w:rPr>
+          <w:lang w:val="en-US"/>
+        </w:rPr>
+        <w:t>bei</w:t>
+      </w:r>
+      <w:proofErr w:type="spellEnd"/>
+      <w:r>
+        <w:rPr>
+          <w:lang w:val="en-US"/>
+        </w:rPr>
+        <w:t xml:space="preserve"> RLD for multiple devices?</w:t>
+      </w:r>
+    </w:p>
+    <w:p>
+      <w:pPr>
+        <w:rPr>
+          <w:lang w:val="en-US"/>
+        </w:rPr>
       </w:pPr>
     </w:p>
     <w:p>
@@ -981,13 +1147,29 @@
     </w:p>
     <w:p>
       <w:r>
-        <w:t>-Daisy chain benutzen</w:t>
+        <w:t xml:space="preserve">-Daisy </w:t>
+      </w:r>
+      <w:proofErr w:type="spellStart"/>
+      <w:r>
+        <w:t>chain</w:t>
+      </w:r>
+      <w:proofErr w:type="spellEnd"/>
+      <w:r>
+        <w:t xml:space="preserve"> benutzen</w:t>
       </w:r>
     </w:p>
     <w:p>
       <w:r>
         <w:lastRenderedPageBreak/>
-        <w:t>-Paceout einzeln rausführen</w:t>
+        <w:t>-</w:t>
+      </w:r>
+      <w:proofErr w:type="spellStart"/>
+      <w:r>
+        <w:t>Paceout</w:t>
+      </w:r>
+      <w:proofErr w:type="spellEnd"/>
+      <w:r>
+        <w:t xml:space="preserve"> einzeln rausführen</w:t>
       </w:r>
     </w:p>
     <w:p>
@@ -1016,8 +1198,13 @@
     </w:p>
     <w:p/>
     <w:p>
-      <w:r>
-        <w:t>To do:</w:t>
+      <w:proofErr w:type="spellStart"/>
+      <w:r>
+        <w:t>To</w:t>
+      </w:r>
+      <w:proofErr w:type="spellEnd"/>
+      <w:r>
+        <w:t xml:space="preserve"> do:</w:t>
       </w:r>
     </w:p>
     <w:p>
@@ -1028,10 +1215,18 @@
         <w:t xml:space="preserve"> </w:t>
       </w:r>
       <w:r>
-        <w:t>man 5V, 10V, .</w:t>
-      </w:r>
-      <w:r>
-        <w:t>.?)</w:t>
+        <w:t>man 5V, 10</w:t>
+      </w:r>
+      <w:proofErr w:type="gramStart"/>
+      <w:r>
+        <w:t>V, .</w:t>
+      </w:r>
+      <w:r>
+        <w:t>.?</w:t>
+      </w:r>
+      <w:proofErr w:type="gramEnd"/>
+      <w:r>
+        <w:t>)</w:t>
       </w:r>
       <w:r>
         <w:t xml:space="preserve"> klären.</w:t>
@@ -1112,7 +1307,7 @@
     <w:p/>
     <w:tbl>
       <w:tblPr>
-        <w:tblStyle w:val="Tabellenraster"/>
+        <w:tblStyle w:val="TableGrid"/>
         <w:tblW w:w="9162" w:type="dxa"/>
         <w:tblLook w:val="04A0" w:firstRow="1" w:lastRow="0" w:firstColumn="1" w:lastColumn="0" w:noHBand="0" w:noVBand="1"/>
       </w:tblPr>
@@ -1212,8 +1407,13 @@
               <w:t>s</w:t>
             </w:r>
             <w:r>
-              <w:t xml:space="preserve"> in KiCaD</w:t>
-            </w:r>
+              <w:t xml:space="preserve"> in </w:t>
+            </w:r>
+            <w:proofErr w:type="spellStart"/>
+            <w:r>
+              <w:t>KiCaD</w:t>
+            </w:r>
+            <w:proofErr w:type="spellEnd"/>
           </w:p>
         </w:tc>
         <w:tc>
@@ -1348,11 +1548,242 @@
     </w:p>
     <w:p>
       <w:r>
-        <w:t>-Ist es in Ordnung die Chips an Quelle parallel anzuschließen, da der Strom evtl geringer werden könnte? Was passiert mit dem Vorwiderstand?</w:t>
-      </w:r>
-      <w:bookmarkStart w:id="0" w:name="_GoBack"/>
-      <w:bookmarkEnd w:id="0"/>
-    </w:p>
+        <w:t xml:space="preserve">-Ist es in Ordnung die Chips an Quelle parallel anzuschließen, da der Strom </w:t>
+      </w:r>
+      <w:proofErr w:type="spellStart"/>
+      <w:r>
+        <w:t>evtl</w:t>
+      </w:r>
+      <w:proofErr w:type="spellEnd"/>
+      <w:r>
+        <w:t xml:space="preserve"> geringer werden könnte? Was passiert mit dem Vorwiderstand?</w:t>
+      </w:r>
+    </w:p>
+    <w:p/>
+    <w:p>
+      <w:r>
+        <w:t xml:space="preserve">4.6 </w:t>
+      </w:r>
+    </w:p>
+    <w:p>
+      <w:r>
+        <w:t>Neue Erkenntnisse:</w:t>
+      </w:r>
+    </w:p>
+    <w:p>
+      <w:r>
+        <w:t>Main.cpp wurde besprochen</w:t>
+      </w:r>
+    </w:p>
+    <w:p>
+      <w:r>
+        <w:t>RLD wurde verschaltet</w:t>
+      </w:r>
+    </w:p>
+    <w:p/>
+    <w:p>
+      <w:r>
+        <w:t>Fragen:</w:t>
+      </w:r>
+    </w:p>
+    <w:p>
+      <w:r>
+        <w:t xml:space="preserve">DCDC Wandler: Wieso </w:t>
+      </w:r>
+      <w:r>
+        <w:t>müssen</w:t>
+      </w:r>
+      <w:r>
+        <w:t xml:space="preserve"> wir einen 24 Pin Buck nehmen?</w:t>
+      </w:r>
+    </w:p>
+    <w:p>
+      <w:r>
+        <w:t xml:space="preserve">Schaltbild erweitert: Inputs vom 2. ADC -&gt; </w:t>
+      </w:r>
+      <w:r>
+        <w:t>Über</w:t>
+      </w:r>
+      <w:r>
+        <w:t xml:space="preserve"> </w:t>
+      </w:r>
+      <w:proofErr w:type="spellStart"/>
+      <w:r>
+        <w:t>Summierer</w:t>
+      </w:r>
+      <w:proofErr w:type="spellEnd"/>
+      <w:r>
+        <w:t xml:space="preserve"> (OP) oder im Chip</w:t>
+      </w:r>
+    </w:p>
+    <w:p>
+      <w:r>
+        <w:t>Versorgungsspannung abhängig vom Buck!</w:t>
+      </w:r>
+    </w:p>
+    <w:p>
+      <w:r>
+        <w:lastRenderedPageBreak/>
+        <w:t>Was ist das unbekannte Bauteil OSC und R2 NL (rechts oben)?</w:t>
+      </w:r>
+    </w:p>
+    <w:p/>
+    <w:p/>
+    <w:p/>
+    <w:tbl>
+      <w:tblPr>
+        <w:tblStyle w:val="TableGrid"/>
+        <w:tblW w:w="9162" w:type="dxa"/>
+        <w:tblLook w:val="04A0" w:firstRow="1" w:lastRow="0" w:firstColumn="1" w:lastColumn="0" w:noHBand="0" w:noVBand="1"/>
+      </w:tblPr>
+      <w:tblGrid>
+        <w:gridCol w:w="8819"/>
+        <w:gridCol w:w="343"/>
+      </w:tblGrid>
+      <w:tr>
+        <w:tc>
+          <w:tcPr>
+            <w:tcW w:w="8819" w:type="dxa"/>
+          </w:tcPr>
+          <w:p>
+            <w:r>
+              <w:t>Platine auf Patientensicherheit prüfen</w:t>
+            </w:r>
+          </w:p>
+        </w:tc>
+        <w:tc>
+          <w:tcPr>
+            <w:tcW w:w="343" w:type="dxa"/>
+          </w:tcPr>
+          <w:p>
+            <w:r>
+              <w:t>o</w:t>
+            </w:r>
+          </w:p>
+        </w:tc>
+      </w:tr>
+      <w:tr>
+        <w:tc>
+          <w:tcPr>
+            <w:tcW w:w="8819" w:type="dxa"/>
+          </w:tcPr>
+          <w:p>
+            <w:r>
+              <w:t>Wie verbinden wir das MSP Board?</w:t>
+            </w:r>
+            <w:r>
+              <w:t xml:space="preserve"> </w:t>
+            </w:r>
+          </w:p>
+        </w:tc>
+        <w:tc>
+          <w:tcPr>
+            <w:tcW w:w="343" w:type="dxa"/>
+          </w:tcPr>
+          <w:p/>
+        </w:tc>
+      </w:tr>
+      <w:tr>
+        <w:tc>
+          <w:tcPr>
+            <w:tcW w:w="8819" w:type="dxa"/>
+          </w:tcPr>
+          <w:p>
+            <w:r>
+              <w:t>Welche Versorgungsspannung brauchen wir durch den extra Chip</w:t>
+            </w:r>
+            <w:r>
+              <w:t xml:space="preserve">  ?</w:t>
+            </w:r>
+          </w:p>
+        </w:tc>
+        <w:tc>
+          <w:tcPr>
+            <w:tcW w:w="343" w:type="dxa"/>
+          </w:tcPr>
+          <w:p>
+            <w:r>
+              <w:t>o</w:t>
+            </w:r>
+          </w:p>
+        </w:tc>
+      </w:tr>
+      <w:tr>
+        <w:tc>
+          <w:tcPr>
+            <w:tcW w:w="8819" w:type="dxa"/>
+          </w:tcPr>
+          <w:p>
+            <w:r>
+              <w:t xml:space="preserve">Erstellen eines Schaltplans in </w:t>
+            </w:r>
+            <w:proofErr w:type="spellStart"/>
+            <w:r>
+              <w:t>KiCaD</w:t>
+            </w:r>
+            <w:proofErr w:type="spellEnd"/>
+          </w:p>
+        </w:tc>
+        <w:tc>
+          <w:tcPr>
+            <w:tcW w:w="343" w:type="dxa"/>
+          </w:tcPr>
+          <w:p>
+            <w:r>
+              <w:t>o</w:t>
+            </w:r>
+          </w:p>
+        </w:tc>
+      </w:tr>
+      <w:tr>
+        <w:tc>
+          <w:tcPr>
+            <w:tcW w:w="8819" w:type="dxa"/>
+          </w:tcPr>
+          <w:p>
+            <w:r>
+              <w:t>Source Code verstehen MSP</w:t>
+            </w:r>
+          </w:p>
+        </w:tc>
+        <w:tc>
+          <w:tcPr>
+            <w:tcW w:w="343" w:type="dxa"/>
+          </w:tcPr>
+          <w:p>
+            <w:r>
+              <w:t>o</w:t>
+            </w:r>
+          </w:p>
+        </w:tc>
+      </w:tr>
+      <w:tr>
+        <w:tc>
+          <w:tcPr>
+            <w:tcW w:w="8819" w:type="dxa"/>
+          </w:tcPr>
+          <w:p>
+            <w:r>
+              <w:t>Verstehen, wie RLD verschaltet werden muss</w:t>
+            </w:r>
+            <w:bookmarkStart w:id="0" w:name="_GoBack"/>
+            <w:bookmarkEnd w:id="0"/>
+          </w:p>
+        </w:tc>
+        <w:tc>
+          <w:tcPr>
+            <w:tcW w:w="343" w:type="dxa"/>
+          </w:tcPr>
+          <w:p>
+            <w:r>
+              <w:t>x</w:t>
+            </w:r>
+          </w:p>
+        </w:tc>
+      </w:tr>
+    </w:tbl>
+    <w:p/>
+    <w:p/>
     <w:sectPr>
       <w:pgSz w:w="11900" w:h="16840"/>
       <w:pgMar w:top="1440" w:right="1440" w:bottom="1440" w:left="1440" w:header="708" w:footer="708" w:gutter="0"/>
@@ -1364,8 +1795,8 @@
 </file>
 
 <file path=word/numbering.xml><?xml version="1.0" encoding="utf-8"?>
-<w:numbering xmlns:wpc="http://schemas.microsoft.com/office/word/2010/wordprocessingCanvas" xmlns:cx="http://schemas.microsoft.com/office/drawing/2014/chartex" xmlns:cx1="http://schemas.microsoft.com/office/drawing/2015/9/8/chartex" xmlns:cx2="http://schemas.microsoft.com/office/drawing/2015/10/21/chartex" xmlns:cx3="http://schemas.microsoft.com/office/drawing/2016/5/9/chartex" xmlns:cx4="http://schemas.microsoft.com/office/drawing/2016/5/10/chartex" xmlns:cx5="http://schemas.microsoft.com/office/drawing/2016/5/11/chartex" xmlns:cx6="http://schemas.microsoft.com/office/drawing/2016/5/12/chartex" xmlns:cx7="http://schemas.microsoft.com/office/drawing/2016/5/13/chartex" xmlns:cx8="http://schemas.microsoft.com/office/drawing/2016/5/14/chartex" xmlns:mc="http://schemas.openxmlformats.org/markup-compatibility/2006" xmlns:aink="http://schemas.microsoft.com/office/drawing/2016/ink" xmlns:o="urn:schemas-microsoft-com:office:office" xmlns:r="http://schemas.openxmlformats.org/officeDocument/2006/relationships" xmlns:m="http://schemas.openxmlformats.org/officeDocument/2006/math" xmlns:v="urn:schemas-microsoft-com:vml" xmlns:wp14="http://schemas.microsoft.com/office/word/2010/wordprocessingDrawing" xmlns:wp="http://schemas.openxmlformats.org/drawingml/2006/wordprocessingDrawing" xmlns:w10="urn:schemas-microsoft-com:office:word" xmlns:w="http://schemas.openxmlformats.org/wordprocessingml/2006/main" xmlns:w14="http://schemas.microsoft.com/office/word/2010/wordml" xmlns:w15="http://schemas.microsoft.com/office/word/2012/wordml" xmlns:w16se="http://schemas.microsoft.com/office/word/2015/wordml/symex" xmlns:wpg="http://schemas.microsoft.com/office/word/2010/wordprocessingGroup" xmlns:wpi="http://schemas.microsoft.com/office/word/2010/wordprocessingInk" xmlns:wne="http://schemas.microsoft.com/office/word/2006/wordml" xmlns:wps="http://schemas.microsoft.com/office/word/2010/wordprocessingShape" mc:Ignorable="w14 w15 w16se wp14">
-  <w:abstractNum w:abstractNumId="0" w15:restartNumberingAfterBreak="0">
+<w:numbering xmlns:wpc="http://schemas.microsoft.com/office/word/2010/wordprocessingCanvas" xmlns:mo="http://schemas.microsoft.com/office/mac/office/2008/main" xmlns:mc="http://schemas.openxmlformats.org/markup-compatibility/2006" xmlns:mv="urn:schemas-microsoft-com:mac:vml" xmlns:o="urn:schemas-microsoft-com:office:office" xmlns:r="http://schemas.openxmlformats.org/officeDocument/2006/relationships" xmlns:m="http://schemas.openxmlformats.org/officeDocument/2006/math" xmlns:v="urn:schemas-microsoft-com:vml" xmlns:wp14="http://schemas.microsoft.com/office/word/2010/wordprocessingDrawing" xmlns:wp="http://schemas.openxmlformats.org/drawingml/2006/wordprocessingDrawing" xmlns:w10="urn:schemas-microsoft-com:office:word" xmlns:w="http://schemas.openxmlformats.org/wordprocessingml/2006/main" xmlns:w14="http://schemas.microsoft.com/office/word/2010/wordml" xmlns:w15="http://schemas.microsoft.com/office/word/2012/wordml" xmlns:wpg="http://schemas.microsoft.com/office/word/2010/wordprocessingGroup" xmlns:wpi="http://schemas.microsoft.com/office/word/2010/wordprocessingInk" xmlns:wne="http://schemas.microsoft.com/office/word/2006/wordml" xmlns:wps="http://schemas.microsoft.com/office/word/2010/wordprocessingShape" mc:Ignorable="w14 w15 wp14">
+  <w:abstractNum w:abstractNumId="0">
     <w:nsid w:val="012926EE"/>
     <w:multiLevelType w:val="hybridMultilevel"/>
     <w:tmpl w:val="8368BB22"/>
@@ -1454,7 +1885,7 @@
       </w:pPr>
     </w:lvl>
   </w:abstractNum>
-  <w:abstractNum w:abstractNumId="1" w15:restartNumberingAfterBreak="0">
+  <w:abstractNum w:abstractNumId="1">
     <w:nsid w:val="40E432FE"/>
     <w:multiLevelType w:val="hybridMultilevel"/>
     <w:tmpl w:val="C8AAD7E6"/>
@@ -1553,7 +1984,7 @@
 </file>
 
 <file path=word/styles.xml><?xml version="1.0" encoding="utf-8"?>
-<w:styles xmlns:mc="http://schemas.openxmlformats.org/markup-compatibility/2006" xmlns:r="http://schemas.openxmlformats.org/officeDocument/2006/relationships" xmlns:w="http://schemas.openxmlformats.org/wordprocessingml/2006/main" xmlns:w14="http://schemas.microsoft.com/office/word/2010/wordml" xmlns:w15="http://schemas.microsoft.com/office/word/2012/wordml" xmlns:w16se="http://schemas.microsoft.com/office/word/2015/wordml/symex" mc:Ignorable="w14 w15 w16se">
+<w:styles xmlns:mc="http://schemas.openxmlformats.org/markup-compatibility/2006" xmlns:r="http://schemas.openxmlformats.org/officeDocument/2006/relationships" xmlns:w="http://schemas.openxmlformats.org/wordprocessingml/2006/main" xmlns:w14="http://schemas.microsoft.com/office/word/2010/wordml" xmlns:w15="http://schemas.microsoft.com/office/word/2012/wordml" mc:Ignorable="w14 w15">
   <w:docDefaults>
     <w:rPrDefault>
       <w:rPr>
@@ -1565,7 +1996,7 @@
     </w:rPrDefault>
     <w:pPrDefault/>
   </w:docDefaults>
-  <w:latentStyles w:defLockedState="0" w:defUIPriority="99" w:defSemiHidden="0" w:defUnhideWhenUsed="0" w:defQFormat="0" w:count="374">
+  <w:latentStyles w:defLockedState="0" w:defUIPriority="99" w:defSemiHidden="0" w:defUnhideWhenUsed="0" w:defQFormat="0" w:count="380">
     <w:lsdException w:name="Normal" w:uiPriority="0" w:qFormat="1"/>
     <w:lsdException w:name="heading 1" w:uiPriority="9" w:qFormat="1"/>
     <w:lsdException w:name="heading 2" w:semiHidden="1" w:uiPriority="9" w:unhideWhenUsed="1" w:qFormat="1"/>
@@ -1938,18 +2369,18 @@
     <w:lsdException w:name="List Table 6 Colorful Accent 6" w:uiPriority="51"/>
     <w:lsdException w:name="List Table 7 Colorful Accent 6" w:uiPriority="52"/>
   </w:latentStyles>
-  <w:style w:type="paragraph" w:default="1" w:styleId="Standard">
+  <w:style w:type="paragraph" w:default="1" w:styleId="Normal">
     <w:name w:val="Normal"/>
     <w:qFormat/>
     <w:rPr>
       <w:lang w:val="de-DE"/>
     </w:rPr>
   </w:style>
-  <w:style w:type="paragraph" w:styleId="berschrift1">
+  <w:style w:type="paragraph" w:styleId="Heading1">
     <w:name w:val="heading 1"/>
-    <w:basedOn w:val="Standard"/>
-    <w:next w:val="Standard"/>
-    <w:link w:val="berschrift1Zchn"/>
+    <w:basedOn w:val="Normal"/>
+    <w:next w:val="Normal"/>
+    <w:link w:val="Heading1Char"/>
     <w:uiPriority w:val="9"/>
     <w:qFormat/>
     <w:rsid w:val="009F7D5B"/>
@@ -1966,10 +2397,10 @@
       <w:szCs w:val="32"/>
     </w:rPr>
   </w:style>
-  <w:style w:type="paragraph" w:styleId="berschrift3">
+  <w:style w:type="paragraph" w:styleId="Heading3">
     <w:name w:val="heading 3"/>
-    <w:basedOn w:val="Standard"/>
-    <w:link w:val="berschrift3Zchn"/>
+    <w:basedOn w:val="Normal"/>
+    <w:link w:val="Heading3Char"/>
     <w:uiPriority w:val="9"/>
     <w:qFormat/>
     <w:rsid w:val="003124F6"/>
@@ -1985,13 +2416,13 @@
       <w:szCs w:val="27"/>
     </w:rPr>
   </w:style>
-  <w:style w:type="character" w:default="1" w:styleId="Absatz-Standardschriftart">
+  <w:style w:type="character" w:default="1" w:styleId="DefaultParagraphFont">
     <w:name w:val="Default Paragraph Font"/>
     <w:uiPriority w:val="1"/>
     <w:semiHidden/>
     <w:unhideWhenUsed/>
   </w:style>
-  <w:style w:type="table" w:default="1" w:styleId="NormaleTabelle">
+  <w:style w:type="table" w:default="1" w:styleId="TableNormal">
     <w:name w:val="Normal Table"/>
     <w:uiPriority w:val="99"/>
     <w:semiHidden/>
@@ -2006,34 +2437,34 @@
       </w:tblCellMar>
     </w:tblPr>
   </w:style>
-  <w:style w:type="numbering" w:default="1" w:styleId="KeineListe">
+  <w:style w:type="numbering" w:default="1" w:styleId="NoList">
     <w:name w:val="No List"/>
     <w:uiPriority w:val="99"/>
     <w:semiHidden/>
     <w:unhideWhenUsed/>
   </w:style>
-  <w:style w:type="paragraph" w:styleId="Datum">
+  <w:style w:type="paragraph" w:styleId="Date">
     <w:name w:val="Date"/>
-    <w:basedOn w:val="Standard"/>
-    <w:next w:val="Standard"/>
-    <w:link w:val="DatumZchn"/>
+    <w:basedOn w:val="Normal"/>
+    <w:next w:val="Normal"/>
+    <w:link w:val="DateChar"/>
     <w:uiPriority w:val="99"/>
     <w:semiHidden/>
     <w:unhideWhenUsed/>
     <w:rsid w:val="00F82A92"/>
   </w:style>
-  <w:style w:type="character" w:customStyle="1" w:styleId="DatumZchn">
-    <w:name w:val="Datum Zchn"/>
-    <w:basedOn w:val="Absatz-Standardschriftart"/>
-    <w:link w:val="Datum"/>
+  <w:style w:type="character" w:customStyle="1" w:styleId="DateChar">
+    <w:name w:val="Date Char"/>
+    <w:basedOn w:val="DefaultParagraphFont"/>
+    <w:link w:val="Date"/>
     <w:uiPriority w:val="99"/>
     <w:semiHidden/>
     <w:rsid w:val="00F82A92"/>
   </w:style>
-  <w:style w:type="character" w:customStyle="1" w:styleId="berschrift3Zchn">
-    <w:name w:val="Überschrift 3 Zchn"/>
-    <w:basedOn w:val="Absatz-Standardschriftart"/>
-    <w:link w:val="berschrift3"/>
+  <w:style w:type="character" w:customStyle="1" w:styleId="Heading3Char">
+    <w:name w:val="Heading 3 Char"/>
+    <w:basedOn w:val="DefaultParagraphFont"/>
+    <w:link w:val="Heading3"/>
     <w:uiPriority w:val="9"/>
     <w:rsid w:val="003124F6"/>
     <w:rPr>
@@ -2044,12 +2475,13 @@
       <w:szCs w:val="27"/>
     </w:rPr>
   </w:style>
-  <w:style w:type="table" w:styleId="Tabellenraster">
+  <w:style w:type="table" w:styleId="TableGrid">
     <w:name w:val="Table Grid"/>
-    <w:basedOn w:val="NormaleTabelle"/>
+    <w:basedOn w:val="TableNormal"/>
     <w:uiPriority w:val="39"/>
     <w:rsid w:val="003124F6"/>
     <w:tblPr>
+      <w:tblInd w:w="0" w:type="dxa"/>
       <w:tblBorders>
         <w:top w:val="single" w:sz="4" w:space="0" w:color="auto"/>
         <w:left w:val="single" w:sz="4" w:space="0" w:color="auto"/>
@@ -2058,12 +2490,18 @@
         <w:insideH w:val="single" w:sz="4" w:space="0" w:color="auto"/>
         <w:insideV w:val="single" w:sz="4" w:space="0" w:color="auto"/>
       </w:tblBorders>
+      <w:tblCellMar>
+        <w:top w:w="0" w:type="dxa"/>
+        <w:left w:w="108" w:type="dxa"/>
+        <w:bottom w:w="0" w:type="dxa"/>
+        <w:right w:w="108" w:type="dxa"/>
+      </w:tblCellMar>
     </w:tblPr>
   </w:style>
-  <w:style w:type="character" w:customStyle="1" w:styleId="berschrift1Zchn">
-    <w:name w:val="Überschrift 1 Zchn"/>
-    <w:basedOn w:val="Absatz-Standardschriftart"/>
-    <w:link w:val="berschrift1"/>
+  <w:style w:type="character" w:customStyle="1" w:styleId="Heading1Char">
+    <w:name w:val="Heading 1 Char"/>
+    <w:basedOn w:val="DefaultParagraphFont"/>
+    <w:link w:val="Heading1"/>
     <w:uiPriority w:val="9"/>
     <w:rsid w:val="009F7D5B"/>
     <w:rPr>
@@ -2073,9 +2511,9 @@
       <w:szCs w:val="32"/>
     </w:rPr>
   </w:style>
-  <w:style w:type="paragraph" w:styleId="Listenabsatz">
+  <w:style w:type="paragraph" w:styleId="ListParagraph">
     <w:name w:val="List Paragraph"/>
-    <w:basedOn w:val="Standard"/>
+    <w:basedOn w:val="Normal"/>
     <w:uiPriority w:val="34"/>
     <w:qFormat/>
     <w:rsid w:val="00347506"/>
@@ -2353,7 +2791,7 @@
 </file>
 
 <file path=customXml/itemProps1.xml><?xml version="1.0" encoding="utf-8"?>
-<ds:datastoreItem xmlns:ds="http://schemas.openxmlformats.org/officeDocument/2006/customXml" ds:itemID="{7420CB2B-3758-480D-828F-9F8F881B41CB}">
+<ds:datastoreItem xmlns:ds="http://schemas.openxmlformats.org/officeDocument/2006/customXml" ds:itemID="{68455B0B-E86A-2D48-BBA0-40132FC0B95F}">
   <ds:schemaRefs>
     <ds:schemaRef ds:uri="http://schemas.openxmlformats.org/officeDocument/2006/bibliography"/>
   </ds:schemaRefs>

</xml_diff>

<commit_message>
Updated Dokumentation and connectors
</commit_message>
<xml_diff>
--- a/Seminar_Med_Tech/Dokumentation.docx
+++ b/Seminar_Med_Tech/Dokumentation.docx
@@ -1876,10 +1876,32 @@
     </w:p>
     <w:p>
       <w:r>
+        <w:t>Wofür sind die Widerstände?</w:t>
+      </w:r>
+      <w:bookmarkStart w:id="0" w:name="_GoBack"/>
+      <w:bookmarkEnd w:id="0"/>
+    </w:p>
+    <w:p>
+      <w:r>
         <w:t>Sind A</w:t>
       </w:r>
       <w:r>
         <w:t>GND und GND gleich?</w:t>
+      </w:r>
+    </w:p>
+    <w:p>
+      <w:r>
+        <w:t>Ist es sinnvoll zwei /PWDN zu haben?</w:t>
+      </w:r>
+    </w:p>
+    <w:p>
+      <w:r>
+        <w:t>Was machen wir mit den GPIOs von ADS1298?</w:t>
+      </w:r>
+    </w:p>
+    <w:p>
+      <w:r>
+        <w:t>Warum sind einige GPIOs von ADS mit denen von MMB0 verbunden?</w:t>
       </w:r>
     </w:p>
     <w:p/>
@@ -2082,12 +2104,10 @@
     <w:p>
       <w:pPr>
         <w:rPr>
-          <w:rFonts w:eastAsia="Yu Mincho" w:hint="eastAsia"/>
+          <w:rFonts w:eastAsia="Yu Mincho"/>
           <w:lang w:eastAsia="ja-JP"/>
         </w:rPr>
       </w:pPr>
-      <w:bookmarkStart w:id="0" w:name="_GoBack"/>
-      <w:bookmarkEnd w:id="0"/>
     </w:p>
     <w:sectPr>
       <w:pgSz w:w="11900" w:h="16840"/>
@@ -3089,7 +3109,7 @@
 </file>
 
 <file path=customXml/itemProps1.xml><?xml version="1.0" encoding="utf-8"?>
-<ds:datastoreItem xmlns:ds="http://schemas.openxmlformats.org/officeDocument/2006/customXml" ds:itemID="{0551F20D-684B-4036-B07A-557990D8C20B}">
+<ds:datastoreItem xmlns:ds="http://schemas.openxmlformats.org/officeDocument/2006/customXml" ds:itemID="{8FB4C097-D791-43E6-BDB2-1409E7323265}">
   <ds:schemaRefs>
     <ds:schemaRef ds:uri="http://schemas.openxmlformats.org/officeDocument/2006/bibliography"/>
   </ds:schemaRefs>

</xml_diff>

<commit_message>
Updated Dokument and Schaltbild
</commit_message>
<xml_diff>
--- a/Seminar_Med_Tech/Dokumentation.docx
+++ b/Seminar_Med_Tech/Dokumentation.docx
@@ -175,15 +175,7 @@
           </w:tcPr>
           <w:p>
             <w:r>
-              <w:t xml:space="preserve">Einlesen in die Software </w:t>
-            </w:r>
-            <w:proofErr w:type="spellStart"/>
-            <w:r>
-              <w:t>KiCad</w:t>
-            </w:r>
-            <w:proofErr w:type="spellEnd"/>
-            <w:r>
-              <w:t xml:space="preserve"> </w:t>
+              <w:t xml:space="preserve">Einlesen in die Software KiCad </w:t>
             </w:r>
           </w:p>
         </w:tc>
@@ -291,15 +283,7 @@
           </w:tcPr>
           <w:p>
             <w:r>
-              <w:t xml:space="preserve">Einlesen in die Software </w:t>
-            </w:r>
-            <w:proofErr w:type="spellStart"/>
-            <w:r>
-              <w:t>KiCad</w:t>
-            </w:r>
-            <w:proofErr w:type="spellEnd"/>
-            <w:r>
-              <w:t xml:space="preserve"> </w:t>
+              <w:t xml:space="preserve">Einlesen in die Software KiCad </w:t>
             </w:r>
           </w:p>
         </w:tc>
@@ -386,15 +370,7 @@
         <w:t xml:space="preserve">ob erst normales EKG Board </w:t>
       </w:r>
       <w:r>
-        <w:t xml:space="preserve">in </w:t>
-      </w:r>
-      <w:proofErr w:type="spellStart"/>
-      <w:r>
-        <w:t>KiCAD</w:t>
-      </w:r>
-      <w:proofErr w:type="spellEnd"/>
-      <w:r>
-        <w:t xml:space="preserve"> darstellen danach erweitern oder direkt erweitert darstellen (ob Vorgehensweise richtig ist)</w:t>
+        <w:t>in KiCAD darstellen danach erweitern oder direkt erweitert darstellen (ob Vorgehensweise richtig ist)</w:t>
       </w:r>
     </w:p>
     <w:p>
@@ -506,21 +482,7 @@
         <w:rPr>
           <w:highlight w:val="red"/>
         </w:rPr>
-        <w:t xml:space="preserve"> 0805 </w:t>
-      </w:r>
-      <w:proofErr w:type="gramStart"/>
-      <w:r>
-        <w:rPr>
-          <w:highlight w:val="red"/>
-        </w:rPr>
-        <w:t>Kondensator</w:t>
-      </w:r>
-      <w:proofErr w:type="gramEnd"/>
-      <w:r>
-        <w:rPr>
-          <w:highlight w:val="red"/>
-        </w:rPr>
-        <w:t xml:space="preserve"> sondern 1206</w:t>
+        <w:t xml:space="preserve"> 0805 Kondensator sondern 1206</w:t>
       </w:r>
     </w:p>
     <w:p/>
@@ -563,15 +525,7 @@
           </w:tcPr>
           <w:p>
             <w:r>
-              <w:t xml:space="preserve">Einlesen in die Software </w:t>
-            </w:r>
-            <w:proofErr w:type="spellStart"/>
-            <w:r>
-              <w:t>KiCad</w:t>
-            </w:r>
-            <w:proofErr w:type="spellEnd"/>
-            <w:r>
-              <w:t xml:space="preserve"> </w:t>
+              <w:t xml:space="preserve">Einlesen in die Software KiCad </w:t>
             </w:r>
           </w:p>
         </w:tc>
@@ -671,16 +625,11 @@
               <w:t xml:space="preserve">Erstellen eines </w:t>
             </w:r>
             <w:r>
-              <w:t xml:space="preserve">Schaltplan in </w:t>
-            </w:r>
-            <w:proofErr w:type="spellStart"/>
-            <w:r>
-              <w:t>KiCa</w:t>
+              <w:t>Schaltplan in KiCa</w:t>
             </w:r>
             <w:r>
               <w:t>D</w:t>
             </w:r>
-            <w:proofErr w:type="spellEnd"/>
           </w:p>
         </w:tc>
         <w:tc>
@@ -739,15 +688,7 @@
     </w:p>
     <w:p>
       <w:r>
-        <w:t xml:space="preserve">3. </w:t>
-      </w:r>
-      <w:proofErr w:type="spellStart"/>
-      <w:r>
-        <w:t>KiCaD</w:t>
-      </w:r>
-      <w:proofErr w:type="spellEnd"/>
-      <w:r>
-        <w:t xml:space="preserve"> Anfang des Schaltbildes</w:t>
+        <w:t>3. KiCaD Anfang des Schaltbildes</w:t>
       </w:r>
     </w:p>
     <w:p/>
@@ -847,13 +788,8 @@
           </w:tcPr>
           <w:p>
             <w:r>
-              <w:t xml:space="preserve">Erstellen eines Schaltplan in </w:t>
-            </w:r>
-            <w:proofErr w:type="spellStart"/>
-            <w:r>
-              <w:t>KiCaD</w:t>
-            </w:r>
-            <w:proofErr w:type="spellEnd"/>
+              <w:t>Erstellen eines Schaltplan in KiCaD</w:t>
+            </w:r>
           </w:p>
         </w:tc>
         <w:tc>
@@ -941,15 +877,7 @@
         </w:numPr>
       </w:pPr>
       <w:r>
-        <w:t xml:space="preserve">10 Kanal = 10 Eingangssignalen oder mit 10 Diff. Signalen aus den gleichen </w:t>
-      </w:r>
-      <w:proofErr w:type="spellStart"/>
-      <w:r>
-        <w:t>Eingaengen</w:t>
-      </w:r>
-      <w:proofErr w:type="spellEnd"/>
-      <w:r>
-        <w:t>?</w:t>
+        <w:t>10 Kanal = 10 Eingangssignalen oder mit 10 Diff. Signalen aus den gleichen Eingaengen?</w:t>
       </w:r>
       <w:r>
         <w:t xml:space="preserve"> Ist evtl. 12 Kanal EKG mit 10 Elektroden gemeint?</w:t>
@@ -970,55 +898,13 @@
         <w:rPr>
           <w:lang w:val="en-US"/>
         </w:rPr>
-        <w:t xml:space="preserve">Was </w:t>
-      </w:r>
-      <w:proofErr w:type="spellStart"/>
+        <w:t xml:space="preserve">Was ist besser? </w:t>
+      </w:r>
       <w:r>
         <w:rPr>
           <w:lang w:val="en-US"/>
         </w:rPr>
-        <w:t>ist</w:t>
-      </w:r>
-      <w:proofErr w:type="spellEnd"/>
-      <w:r>
-        <w:rPr>
-          <w:lang w:val="en-US"/>
-        </w:rPr>
-        <w:t xml:space="preserve"> </w:t>
-      </w:r>
-      <w:proofErr w:type="spellStart"/>
-      <w:r>
-        <w:rPr>
-          <w:lang w:val="en-US"/>
-        </w:rPr>
-        <w:t>besser</w:t>
-      </w:r>
-      <w:proofErr w:type="spellEnd"/>
-      <w:r>
-        <w:rPr>
-          <w:lang w:val="en-US"/>
-        </w:rPr>
-        <w:t xml:space="preserve">? </w:t>
-      </w:r>
-      <w:r>
-        <w:rPr>
-          <w:lang w:val="en-US"/>
-        </w:rPr>
-        <w:t xml:space="preserve">Daisy Chain </w:t>
-      </w:r>
-      <w:proofErr w:type="spellStart"/>
-      <w:r>
-        <w:rPr>
-          <w:lang w:val="en-US"/>
-        </w:rPr>
-        <w:t>oder</w:t>
-      </w:r>
-      <w:proofErr w:type="spellEnd"/>
-      <w:r>
-        <w:rPr>
-          <w:lang w:val="en-US"/>
-        </w:rPr>
-        <w:t xml:space="preserve"> Cascaded Configuration? </w:t>
+        <w:t xml:space="preserve">Daisy Chain oder Cascaded Configuration? </w:t>
       </w:r>
     </w:p>
     <w:p>
@@ -1078,42 +964,14 @@
         <w:rPr>
           <w:lang w:val="en-US"/>
         </w:rPr>
-        <w:t xml:space="preserve">Was </w:t>
-      </w:r>
-      <w:proofErr w:type="spellStart"/>
-      <w:r>
+        <w:t>Was bedeutet Power Down bei RLD for multiple devices?</w:t>
+      </w:r>
+    </w:p>
+    <w:p>
+      <w:pPr>
         <w:rPr>
           <w:lang w:val="en-US"/>
         </w:rPr>
-        <w:t>bedeutet</w:t>
-      </w:r>
-      <w:proofErr w:type="spellEnd"/>
-      <w:r>
-        <w:rPr>
-          <w:lang w:val="en-US"/>
-        </w:rPr>
-        <w:t xml:space="preserve"> Power Down </w:t>
-      </w:r>
-      <w:proofErr w:type="spellStart"/>
-      <w:r>
-        <w:rPr>
-          <w:lang w:val="en-US"/>
-        </w:rPr>
-        <w:t>bei</w:t>
-      </w:r>
-      <w:proofErr w:type="spellEnd"/>
-      <w:r>
-        <w:rPr>
-          <w:lang w:val="en-US"/>
-        </w:rPr>
-        <w:t xml:space="preserve"> RLD for multiple devices?</w:t>
-      </w:r>
-    </w:p>
-    <w:p>
-      <w:pPr>
-        <w:rPr>
-          <w:lang w:val="en-US"/>
-        </w:rPr>
       </w:pPr>
     </w:p>
     <w:p>
@@ -1123,29 +981,13 @@
     </w:p>
     <w:p>
       <w:r>
-        <w:t xml:space="preserve">-Daisy </w:t>
-      </w:r>
-      <w:proofErr w:type="spellStart"/>
-      <w:r>
-        <w:t>chain</w:t>
-      </w:r>
-      <w:proofErr w:type="spellEnd"/>
-      <w:r>
-        <w:t xml:space="preserve"> benutzen</w:t>
+        <w:t>-Daisy chain benutzen</w:t>
       </w:r>
     </w:p>
     <w:p>
       <w:r>
         <w:lastRenderedPageBreak/>
-        <w:t>-</w:t>
-      </w:r>
-      <w:proofErr w:type="spellStart"/>
-      <w:r>
-        <w:t>Paceout</w:t>
-      </w:r>
-      <w:proofErr w:type="spellEnd"/>
-      <w:r>
-        <w:t xml:space="preserve"> einzeln rausführen</w:t>
+        <w:t>-Paceout einzeln rausführen</w:t>
       </w:r>
     </w:p>
     <w:p>
@@ -1174,13 +1016,8 @@
     </w:p>
     <w:p/>
     <w:p>
-      <w:proofErr w:type="spellStart"/>
-      <w:r>
-        <w:t>To</w:t>
-      </w:r>
-      <w:proofErr w:type="spellEnd"/>
-      <w:r>
-        <w:t xml:space="preserve"> do:</w:t>
+      <w:r>
+        <w:t>To do:</w:t>
       </w:r>
     </w:p>
     <w:p>
@@ -1191,18 +1028,10 @@
         <w:t xml:space="preserve"> </w:t>
       </w:r>
       <w:r>
-        <w:t>man 5V, 10</w:t>
-      </w:r>
-      <w:proofErr w:type="gramStart"/>
-      <w:r>
-        <w:t>V, .</w:t>
-      </w:r>
-      <w:r>
-        <w:t>.?</w:t>
-      </w:r>
-      <w:proofErr w:type="gramEnd"/>
-      <w:r>
-        <w:t>)</w:t>
+        <w:t>man 5V, 10V, .</w:t>
+      </w:r>
+      <w:r>
+        <w:t>.?)</w:t>
       </w:r>
       <w:r>
         <w:t xml:space="preserve"> klären.</w:t>
@@ -1383,13 +1212,8 @@
               <w:t>s</w:t>
             </w:r>
             <w:r>
-              <w:t xml:space="preserve"> in </w:t>
-            </w:r>
-            <w:proofErr w:type="spellStart"/>
-            <w:r>
-              <w:t>KiCaD</w:t>
-            </w:r>
-            <w:proofErr w:type="spellEnd"/>
+              <w:t xml:space="preserve"> in KiCaD</w:t>
+            </w:r>
           </w:p>
         </w:tc>
         <w:tc>
@@ -1524,15 +1348,7 @@
     </w:p>
     <w:p>
       <w:r>
-        <w:t xml:space="preserve">-Ist es in Ordnung die Chips an Quelle parallel anzuschließen, da der Strom </w:t>
-      </w:r>
-      <w:proofErr w:type="spellStart"/>
-      <w:r>
-        <w:t>evtl</w:t>
-      </w:r>
-      <w:proofErr w:type="spellEnd"/>
-      <w:r>
-        <w:t xml:space="preserve"> geringer werden könnte? Was passiert mit dem Vorwiderstand?</w:t>
+        <w:t>-Ist es in Ordnung die Chips an Quelle parallel anzuschließen, da der Strom evtl geringer werden könnte? Was passiert mit dem Vorwiderstand?</w:t>
       </w:r>
     </w:p>
     <w:p/>
@@ -1569,15 +1385,7 @@
     </w:p>
     <w:p>
       <w:r>
-        <w:t xml:space="preserve">Schaltbild erweitert: Inputs vom 2. ADC -&gt; Über </w:t>
-      </w:r>
-      <w:proofErr w:type="spellStart"/>
-      <w:r>
-        <w:t>Summierer</w:t>
-      </w:r>
-      <w:proofErr w:type="spellEnd"/>
-      <w:r>
-        <w:t xml:space="preserve"> (OP) oder im Chip</w:t>
+        <w:t>Schaltbild erweitert: Inputs vom 2. ADC -&gt; Über Summierer (OP) oder im Chip</w:t>
       </w:r>
     </w:p>
     <w:p>
@@ -1673,13 +1481,8 @@
           </w:tcPr>
           <w:p>
             <w:r>
-              <w:t xml:space="preserve">Erstellen eines Schaltplans in </w:t>
-            </w:r>
-            <w:proofErr w:type="spellStart"/>
-            <w:r>
-              <w:t>KiCaD</w:t>
-            </w:r>
-            <w:proofErr w:type="spellEnd"/>
+              <w:t>Erstellen eines Schaltplans in KiCaD</w:t>
+            </w:r>
           </w:p>
         </w:tc>
         <w:tc>
@@ -1746,173 +1549,158 @@
     </w:p>
     <w:p>
       <w:r>
-        <w:t xml:space="preserve">NI: not </w:t>
-      </w:r>
-      <w:proofErr w:type="spellStart"/>
-      <w:r>
-        <w:t>index</w:t>
-      </w:r>
-      <w:proofErr w:type="spellEnd"/>
+        <w:t>NI: not index?</w:t>
+      </w:r>
+    </w:p>
+    <w:p>
+      <w:r>
+        <w:t>Separate CS bei Daisy Chain benutzen</w:t>
+      </w:r>
+    </w:p>
+    <w:p>
+      <w:r>
+        <w:t>Output alle als Stiftleiste ausführen</w:t>
+      </w:r>
+    </w:p>
+    <w:p>
+      <w:r>
+        <w:t>Mit Jumper Referenz ändern gegen WCT/ gegen andere elektrode</w:t>
+      </w:r>
+    </w:p>
+    <w:p>
+      <w:r>
+        <w:t>Clksel bei beiden</w:t>
+      </w:r>
+    </w:p>
+    <w:p>
+      <w:r>
+        <w:t>DRDY von Chip2 trotzdem auf Inputpin von MSP setzen</w:t>
+      </w:r>
+    </w:p>
+    <w:p>
+      <w:r>
+        <w:t>Ätzeinweisung bei Herrn Tholen machen</w:t>
+      </w:r>
+    </w:p>
+    <w:p>
+      <w:r>
+        <w:t>Zusätzliche Idee: USB durch optisches System ersetzen</w:t>
+      </w:r>
+    </w:p>
+    <w:p>
+      <w:r>
+        <w:t>Spätestens übernächste Woche ätzen</w:t>
+      </w:r>
+    </w:p>
+    <w:p>
+      <w:r>
+        <w:t>Bauteilliste erstellen (Widerstand 0805)</w:t>
+      </w:r>
+    </w:p>
+    <w:p>
+      <w:r>
+        <w:t>Welche Versorgungsspannung braucht der Chip?</w:t>
+      </w:r>
+    </w:p>
+    <w:p>
+      <w:r>
+        <w:t>Buck</w:t>
+      </w:r>
+      <w:r>
+        <w:t xml:space="preserve"> boost converter bei spannungsconverter</w:t>
+      </w:r>
+    </w:p>
+    <w:p/>
+    <w:p>
+      <w:r>
+        <w:t>Montag: ab 9</w:t>
+      </w:r>
+    </w:p>
+    <w:p/>
+    <w:p>
+      <w:r>
+        <w:t>09.06.2017</w:t>
+      </w:r>
+    </w:p>
+    <w:p>
+      <w:r>
+        <w:t xml:space="preserve">Fragen: Wofür sind die </w:t>
+      </w:r>
+      <w:r>
+        <w:t>4er Jumper bei den Eingängen?</w:t>
+      </w:r>
+    </w:p>
+    <w:p>
+      <w:r>
+        <w:t>Wofür sind die Widerstände?</w:t>
+      </w:r>
+    </w:p>
+    <w:p>
+      <w:r>
+        <w:t>Was machen wir bei den Bauteilen, die NI (not installed) sind?</w:t>
+      </w:r>
+    </w:p>
+    <w:p>
+      <w:r>
+        <w:t>Sind A</w:t>
+      </w:r>
+      <w:r>
+        <w:t>GND und GND gleich</w:t>
+      </w:r>
+      <w:r>
+        <w:t>. Sind mit einem Widerstand (Wert 0) verbunden</w:t>
+      </w:r>
       <w:r>
         <w:t>?</w:t>
       </w:r>
     </w:p>
     <w:p>
       <w:r>
-        <w:t>Separate CS bei Daisy Chain benutzen</w:t>
-      </w:r>
-    </w:p>
-    <w:p>
-      <w:r>
-        <w:t>Output alle als Stiftleiste ausführen</w:t>
-      </w:r>
-    </w:p>
-    <w:p>
-      <w:r>
-        <w:t xml:space="preserve">Mit Jumper Referenz ändern gegen WCT/ gegen andere </w:t>
-      </w:r>
-      <w:proofErr w:type="spellStart"/>
-      <w:r>
-        <w:t>elektrode</w:t>
-      </w:r>
-      <w:proofErr w:type="spellEnd"/>
-    </w:p>
-    <w:p>
-      <w:proofErr w:type="spellStart"/>
-      <w:r>
-        <w:t>Clksel</w:t>
-      </w:r>
-      <w:proofErr w:type="spellEnd"/>
-      <w:r>
-        <w:t xml:space="preserve"> bei beiden</w:t>
-      </w:r>
-    </w:p>
-    <w:p>
-      <w:r>
-        <w:t xml:space="preserve">DRDY von Chip2 trotzdem auf </w:t>
-      </w:r>
-      <w:proofErr w:type="spellStart"/>
-      <w:r>
-        <w:t>Inputpin</w:t>
-      </w:r>
-      <w:proofErr w:type="spellEnd"/>
-      <w:r>
-        <w:t xml:space="preserve"> von MSP setzen</w:t>
-      </w:r>
-    </w:p>
-    <w:p>
-      <w:r>
-        <w:t>Ätzeinweisung bei Herrn Tholen machen</w:t>
-      </w:r>
-    </w:p>
-    <w:p>
-      <w:r>
-        <w:t>Zusätzliche Idee: USB durch optisches System ersetzen</w:t>
-      </w:r>
-    </w:p>
-    <w:p>
-      <w:r>
-        <w:t>Spätestens übernächste Woche ätzen</w:t>
-      </w:r>
-    </w:p>
-    <w:p>
-      <w:r>
-        <w:t>Bauteilliste erstellen (Widerstand 0805)</w:t>
-      </w:r>
-    </w:p>
-    <w:p>
-      <w:r>
-        <w:t>Welche Versorgungsspannung braucht der Chip?</w:t>
-      </w:r>
-    </w:p>
-    <w:p>
-      <w:r>
-        <w:t>Buck</w:t>
-      </w:r>
-      <w:r>
-        <w:t xml:space="preserve"> </w:t>
-      </w:r>
-      <w:proofErr w:type="spellStart"/>
-      <w:r>
-        <w:t>boost</w:t>
-      </w:r>
-      <w:proofErr w:type="spellEnd"/>
-      <w:r>
-        <w:t xml:space="preserve"> </w:t>
-      </w:r>
-      <w:proofErr w:type="spellStart"/>
-      <w:r>
-        <w:t>converter</w:t>
-      </w:r>
-      <w:proofErr w:type="spellEnd"/>
-      <w:r>
-        <w:t xml:space="preserve"> bei </w:t>
-      </w:r>
-      <w:proofErr w:type="spellStart"/>
-      <w:r>
-        <w:t>spannungsconverter</w:t>
-      </w:r>
-      <w:proofErr w:type="spellEnd"/>
-    </w:p>
-    <w:p/>
-    <w:p>
-      <w:r>
-        <w:t>Montag: ab 9</w:t>
-      </w:r>
-    </w:p>
-    <w:p/>
-    <w:p>
-      <w:r>
-        <w:t>09.06.2017</w:t>
-      </w:r>
-    </w:p>
-    <w:p>
-      <w:r>
-        <w:t xml:space="preserve">Fragen: Wofür sind die </w:t>
-      </w:r>
-      <w:r>
-        <w:t>4er Jumper bei den Eingängen?</w:t>
-      </w:r>
-    </w:p>
-    <w:p>
-      <w:r>
-        <w:t>Wofür sind die Widerstände?</w:t>
+        <w:t>Ist es sinnvoll zwei /PWDN zu haben?</w:t>
+      </w:r>
+      <w:r>
+        <w:t xml:space="preserve"> Zusammenfassen?</w:t>
+      </w:r>
+    </w:p>
+    <w:p>
+      <w:r>
+        <w:t>Was ist mit RESET?</w:t>
+      </w:r>
+    </w:p>
+    <w:p>
+      <w:r>
+        <w:t>Was machen wir mit den GPIOs von ADS1298?</w:t>
+      </w:r>
+    </w:p>
+    <w:p>
+      <w:r>
+        <w:t>Warum sind einige GPIOs von ADS mit denen von MMB0 verbunden?</w:t>
+      </w:r>
+    </w:p>
+    <w:p>
+      <w:r>
+        <w:t>Wofür 24AA256-I/ST</w:t>
+      </w:r>
+      <w:r>
+        <w:t>?</w:t>
+      </w:r>
+    </w:p>
+    <w:p>
+      <w:r>
+        <w:t>Wie genau muss die Bauteilliste aussehen?</w:t>
+      </w:r>
+    </w:p>
+    <w:p>
+      <w:r>
+        <w:t>PC-Benutzername?</w:t>
       </w:r>
       <w:bookmarkStart w:id="0" w:name="_GoBack"/>
       <w:bookmarkEnd w:id="0"/>
     </w:p>
-    <w:p>
-      <w:r>
-        <w:t>Sind A</w:t>
-      </w:r>
-      <w:r>
-        <w:t>GND und GND gleich?</w:t>
-      </w:r>
-    </w:p>
-    <w:p>
-      <w:r>
-        <w:t>Ist es sinnvoll zwei /PWDN zu haben?</w:t>
-      </w:r>
-    </w:p>
-    <w:p>
-      <w:r>
-        <w:t>Was machen wir mit den GPIOs von ADS1298?</w:t>
-      </w:r>
-    </w:p>
-    <w:p>
-      <w:r>
-        <w:t>Warum sind einige GPIOs von ADS mit denen von MMB0 verbunden?</w:t>
-      </w:r>
-    </w:p>
-    <w:p/>
-    <w:p>
-      <w:proofErr w:type="spellStart"/>
-      <w:r>
-        <w:t>To</w:t>
-      </w:r>
-      <w:proofErr w:type="spellEnd"/>
-      <w:r>
-        <w:t xml:space="preserve"> do:</w:t>
+    <w:p/>
+    <w:p>
+      <w:r>
+        <w:t>To do:</w:t>
       </w:r>
     </w:p>
     <w:tbl>
@@ -1972,13 +1760,14 @@
           </w:tcPr>
           <w:p>
             <w:r>
-              <w:t xml:space="preserve">Welche Versorgungsspannung brauchen wir durch den extra </w:t>
-            </w:r>
-            <w:proofErr w:type="gramStart"/>
-            <w:r>
-              <w:t>Chip  ?</w:t>
-            </w:r>
-            <w:proofErr w:type="gramEnd"/>
+              <w:t>Welche Versorgungsspannung bra</w:t>
+            </w:r>
+            <w:r>
+              <w:t>uchen wir durch den extra Chip</w:t>
+            </w:r>
+            <w:r>
+              <w:t>?</w:t>
+            </w:r>
           </w:p>
         </w:tc>
         <w:tc>
@@ -1999,13 +1788,8 @@
           </w:tcPr>
           <w:p>
             <w:r>
-              <w:t xml:space="preserve">Erstellen eines Schaltplans in </w:t>
-            </w:r>
-            <w:proofErr w:type="spellStart"/>
-            <w:r>
-              <w:t>KiCaD</w:t>
-            </w:r>
-            <w:proofErr w:type="spellEnd"/>
+              <w:t>Erstellen eines Schaltplans in KiCaD</w:t>
+            </w:r>
           </w:p>
         </w:tc>
         <w:tc>
@@ -2065,13 +1849,9 @@
             <w:tcW w:w="8819" w:type="dxa"/>
           </w:tcPr>
           <w:p>
-            <w:proofErr w:type="spellStart"/>
-            <w:r>
-              <w:t>Pinbelegung</w:t>
-            </w:r>
-            <w:proofErr w:type="spellEnd"/>
-            <w:r>
-              <w:t xml:space="preserve"> festlegen</w:t>
+            <w:r>
+              <w:lastRenderedPageBreak/>
+              <w:t>Pinbelegung festlegen</w:t>
             </w:r>
           </w:p>
         </w:tc>
@@ -3109,7 +2889,7 @@
 </file>
 
 <file path=customXml/itemProps1.xml><?xml version="1.0" encoding="utf-8"?>
-<ds:datastoreItem xmlns:ds="http://schemas.openxmlformats.org/officeDocument/2006/customXml" ds:itemID="{8FB4C097-D791-43E6-BDB2-1409E7323265}">
+<ds:datastoreItem xmlns:ds="http://schemas.openxmlformats.org/officeDocument/2006/customXml" ds:itemID="{F157E82C-E25D-479E-A784-9BBDA04FE86B}">
   <ds:schemaRefs>
     <ds:schemaRef ds:uri="http://schemas.openxmlformats.org/officeDocument/2006/bibliography"/>
   </ds:schemaRefs>

</xml_diff>

<commit_message>
Updated Dokumentation from develop
</commit_message>
<xml_diff>
--- a/Seminar_Med_Tech/Dokumentation.docx
+++ b/Seminar_Med_Tech/Dokumentation.docx
@@ -175,15 +175,7 @@
           </w:tcPr>
           <w:p>
             <w:r>
-              <w:t xml:space="preserve">Einlesen in die Software </w:t>
-            </w:r>
-            <w:proofErr w:type="spellStart"/>
-            <w:r>
-              <w:t>KiCad</w:t>
-            </w:r>
-            <w:proofErr w:type="spellEnd"/>
-            <w:r>
-              <w:t xml:space="preserve"> </w:t>
+              <w:t xml:space="preserve">Einlesen in die Software KiCad </w:t>
             </w:r>
           </w:p>
         </w:tc>
@@ -291,15 +283,7 @@
           </w:tcPr>
           <w:p>
             <w:r>
-              <w:t xml:space="preserve">Einlesen in die Software </w:t>
-            </w:r>
-            <w:proofErr w:type="spellStart"/>
-            <w:r>
-              <w:t>KiCad</w:t>
-            </w:r>
-            <w:proofErr w:type="spellEnd"/>
-            <w:r>
-              <w:t xml:space="preserve"> </w:t>
+              <w:t xml:space="preserve">Einlesen in die Software KiCad </w:t>
             </w:r>
           </w:p>
         </w:tc>
@@ -386,15 +370,7 @@
         <w:t xml:space="preserve">ob erst normales EKG Board </w:t>
       </w:r>
       <w:r>
-        <w:t xml:space="preserve">in </w:t>
-      </w:r>
-      <w:proofErr w:type="spellStart"/>
-      <w:r>
-        <w:t>KiCAD</w:t>
-      </w:r>
-      <w:proofErr w:type="spellEnd"/>
-      <w:r>
-        <w:t xml:space="preserve"> darstellen danach erweitern oder direkt erweitert darstellen (ob Vorgehensweise richtig ist)</w:t>
+        <w:t>in KiCAD darstellen danach erweitern oder direkt erweitert darstellen (ob Vorgehensweise richtig ist)</w:t>
       </w:r>
     </w:p>
     <w:p>
@@ -506,21 +482,7 @@
         <w:rPr>
           <w:highlight w:val="red"/>
         </w:rPr>
-        <w:t xml:space="preserve"> 0805 </w:t>
-      </w:r>
-      <w:proofErr w:type="gramStart"/>
-      <w:r>
-        <w:rPr>
-          <w:highlight w:val="red"/>
-        </w:rPr>
-        <w:t>Kondensator</w:t>
-      </w:r>
-      <w:proofErr w:type="gramEnd"/>
-      <w:r>
-        <w:rPr>
-          <w:highlight w:val="red"/>
-        </w:rPr>
-        <w:t xml:space="preserve"> sondern 1206</w:t>
+        <w:t xml:space="preserve"> 0805 Kondensator sondern 1206</w:t>
       </w:r>
     </w:p>
     <w:p/>
@@ -563,15 +525,7 @@
           </w:tcPr>
           <w:p>
             <w:r>
-              <w:t xml:space="preserve">Einlesen in die Software </w:t>
-            </w:r>
-            <w:proofErr w:type="spellStart"/>
-            <w:r>
-              <w:t>KiCad</w:t>
-            </w:r>
-            <w:proofErr w:type="spellEnd"/>
-            <w:r>
-              <w:t xml:space="preserve"> </w:t>
+              <w:t xml:space="preserve">Einlesen in die Software KiCad </w:t>
             </w:r>
           </w:p>
         </w:tc>
@@ -671,16 +625,11 @@
               <w:t xml:space="preserve">Erstellen eines </w:t>
             </w:r>
             <w:r>
-              <w:t xml:space="preserve">Schaltplan in </w:t>
-            </w:r>
-            <w:proofErr w:type="spellStart"/>
-            <w:r>
-              <w:t>KiCa</w:t>
+              <w:t>Schaltplan in KiCa</w:t>
             </w:r>
             <w:r>
               <w:t>D</w:t>
             </w:r>
-            <w:proofErr w:type="spellEnd"/>
           </w:p>
         </w:tc>
         <w:tc>
@@ -739,15 +688,7 @@
     </w:p>
     <w:p>
       <w:r>
-        <w:t xml:space="preserve">3. </w:t>
-      </w:r>
-      <w:proofErr w:type="spellStart"/>
-      <w:r>
-        <w:t>KiCaD</w:t>
-      </w:r>
-      <w:proofErr w:type="spellEnd"/>
-      <w:r>
-        <w:t xml:space="preserve"> Anfang des Schaltbildes</w:t>
+        <w:t>3. KiCaD Anfang des Schaltbildes</w:t>
       </w:r>
     </w:p>
     <w:p/>
@@ -847,13 +788,8 @@
           </w:tcPr>
           <w:p>
             <w:r>
-              <w:t xml:space="preserve">Erstellen eines Schaltplan in </w:t>
-            </w:r>
-            <w:proofErr w:type="spellStart"/>
-            <w:r>
-              <w:t>KiCaD</w:t>
-            </w:r>
-            <w:proofErr w:type="spellEnd"/>
+              <w:t>Erstellen eines Schaltplan in KiCaD</w:t>
+            </w:r>
           </w:p>
         </w:tc>
         <w:tc>
@@ -941,15 +877,7 @@
         </w:numPr>
       </w:pPr>
       <w:r>
-        <w:t xml:space="preserve">10 Kanal = 10 Eingangssignalen oder mit 10 Diff. Signalen aus den gleichen </w:t>
-      </w:r>
-      <w:proofErr w:type="spellStart"/>
-      <w:r>
-        <w:t>Eingaengen</w:t>
-      </w:r>
-      <w:proofErr w:type="spellEnd"/>
-      <w:r>
-        <w:t>?</w:t>
+        <w:t>10 Kanal = 10 Eingangssignalen oder mit 10 Diff. Signalen aus den gleichen Eingaengen?</w:t>
       </w:r>
       <w:r>
         <w:t xml:space="preserve"> Ist evtl. 12 Kanal EKG mit 10 Elektroden gemeint?</w:t>
@@ -970,55 +898,13 @@
         <w:rPr>
           <w:lang w:val="en-US"/>
         </w:rPr>
-        <w:t xml:space="preserve">Was </w:t>
-      </w:r>
-      <w:proofErr w:type="spellStart"/>
+        <w:t xml:space="preserve">Was ist besser? </w:t>
+      </w:r>
       <w:r>
         <w:rPr>
           <w:lang w:val="en-US"/>
         </w:rPr>
-        <w:t>ist</w:t>
-      </w:r>
-      <w:proofErr w:type="spellEnd"/>
-      <w:r>
-        <w:rPr>
-          <w:lang w:val="en-US"/>
-        </w:rPr>
-        <w:t xml:space="preserve"> </w:t>
-      </w:r>
-      <w:proofErr w:type="spellStart"/>
-      <w:r>
-        <w:rPr>
-          <w:lang w:val="en-US"/>
-        </w:rPr>
-        <w:t>besser</w:t>
-      </w:r>
-      <w:proofErr w:type="spellEnd"/>
-      <w:r>
-        <w:rPr>
-          <w:lang w:val="en-US"/>
-        </w:rPr>
-        <w:t xml:space="preserve">? </w:t>
-      </w:r>
-      <w:r>
-        <w:rPr>
-          <w:lang w:val="en-US"/>
-        </w:rPr>
-        <w:t xml:space="preserve">Daisy Chain </w:t>
-      </w:r>
-      <w:proofErr w:type="spellStart"/>
-      <w:r>
-        <w:rPr>
-          <w:lang w:val="en-US"/>
-        </w:rPr>
-        <w:t>oder</w:t>
-      </w:r>
-      <w:proofErr w:type="spellEnd"/>
-      <w:r>
-        <w:rPr>
-          <w:lang w:val="en-US"/>
-        </w:rPr>
-        <w:t xml:space="preserve"> Cascaded Configuration? </w:t>
+        <w:t xml:space="preserve">Daisy Chain oder Cascaded Configuration? </w:t>
       </w:r>
     </w:p>
     <w:p>
@@ -1078,42 +964,14 @@
         <w:rPr>
           <w:lang w:val="en-US"/>
         </w:rPr>
-        <w:t xml:space="preserve">Was </w:t>
-      </w:r>
-      <w:proofErr w:type="spellStart"/>
-      <w:r>
+        <w:t>Was bedeutet Power Down bei RLD for multiple devices?</w:t>
+      </w:r>
+    </w:p>
+    <w:p>
+      <w:pPr>
         <w:rPr>
           <w:lang w:val="en-US"/>
         </w:rPr>
-        <w:t>bedeutet</w:t>
-      </w:r>
-      <w:proofErr w:type="spellEnd"/>
-      <w:r>
-        <w:rPr>
-          <w:lang w:val="en-US"/>
-        </w:rPr>
-        <w:t xml:space="preserve"> Power Down </w:t>
-      </w:r>
-      <w:proofErr w:type="spellStart"/>
-      <w:r>
-        <w:rPr>
-          <w:lang w:val="en-US"/>
-        </w:rPr>
-        <w:t>bei</w:t>
-      </w:r>
-      <w:proofErr w:type="spellEnd"/>
-      <w:r>
-        <w:rPr>
-          <w:lang w:val="en-US"/>
-        </w:rPr>
-        <w:t xml:space="preserve"> RLD for multiple devices?</w:t>
-      </w:r>
-    </w:p>
-    <w:p>
-      <w:pPr>
-        <w:rPr>
-          <w:lang w:val="en-US"/>
-        </w:rPr>
       </w:pPr>
     </w:p>
     <w:p>
@@ -1123,29 +981,13 @@
     </w:p>
     <w:p>
       <w:r>
-        <w:t xml:space="preserve">-Daisy </w:t>
-      </w:r>
-      <w:proofErr w:type="spellStart"/>
-      <w:r>
-        <w:t>chain</w:t>
-      </w:r>
-      <w:proofErr w:type="spellEnd"/>
-      <w:r>
-        <w:t xml:space="preserve"> benutzen</w:t>
+        <w:t>-Daisy chain benutzen</w:t>
       </w:r>
     </w:p>
     <w:p>
       <w:r>
         <w:lastRenderedPageBreak/>
-        <w:t>-</w:t>
-      </w:r>
-      <w:proofErr w:type="spellStart"/>
-      <w:r>
-        <w:t>Paceout</w:t>
-      </w:r>
-      <w:proofErr w:type="spellEnd"/>
-      <w:r>
-        <w:t xml:space="preserve"> einzeln rausführen</w:t>
+        <w:t>-Paceout einzeln rausführen</w:t>
       </w:r>
     </w:p>
     <w:p>
@@ -1174,13 +1016,8 @@
     </w:p>
     <w:p/>
     <w:p>
-      <w:proofErr w:type="spellStart"/>
-      <w:r>
-        <w:t>To</w:t>
-      </w:r>
-      <w:proofErr w:type="spellEnd"/>
-      <w:r>
-        <w:t xml:space="preserve"> do:</w:t>
+      <w:r>
+        <w:t>To do:</w:t>
       </w:r>
     </w:p>
     <w:p>
@@ -1191,18 +1028,10 @@
         <w:t xml:space="preserve"> </w:t>
       </w:r>
       <w:r>
-        <w:t>man 5V, 10</w:t>
-      </w:r>
-      <w:proofErr w:type="gramStart"/>
-      <w:r>
-        <w:t>V, .</w:t>
-      </w:r>
-      <w:r>
-        <w:t>.?</w:t>
-      </w:r>
-      <w:proofErr w:type="gramEnd"/>
-      <w:r>
-        <w:t>)</w:t>
+        <w:t>man 5V, 10V, .</w:t>
+      </w:r>
+      <w:r>
+        <w:t>.?)</w:t>
       </w:r>
       <w:r>
         <w:t xml:space="preserve"> klären.</w:t>
@@ -1383,13 +1212,8 @@
               <w:t>s</w:t>
             </w:r>
             <w:r>
-              <w:t xml:space="preserve"> in </w:t>
-            </w:r>
-            <w:proofErr w:type="spellStart"/>
-            <w:r>
-              <w:t>KiCaD</w:t>
-            </w:r>
-            <w:proofErr w:type="spellEnd"/>
+              <w:t xml:space="preserve"> in KiCaD</w:t>
+            </w:r>
           </w:p>
         </w:tc>
         <w:tc>
@@ -1524,15 +1348,7 @@
     </w:p>
     <w:p>
       <w:r>
-        <w:t xml:space="preserve">-Ist es in Ordnung die Chips an Quelle parallel anzuschließen, da der Strom </w:t>
-      </w:r>
-      <w:proofErr w:type="spellStart"/>
-      <w:r>
-        <w:t>evtl</w:t>
-      </w:r>
-      <w:proofErr w:type="spellEnd"/>
-      <w:r>
-        <w:t xml:space="preserve"> geringer werden könnte? Was passiert mit dem Vorwiderstand?</w:t>
+        <w:t>-Ist es in Ordnung die Chips an Quelle parallel anzuschließen, da der Strom evtl geringer werden könnte? Was passiert mit dem Vorwiderstand?</w:t>
       </w:r>
     </w:p>
     <w:p/>
@@ -1569,15 +1385,7 @@
     </w:p>
     <w:p>
       <w:r>
-        <w:t xml:space="preserve">Schaltbild erweitert: Inputs vom 2. ADC -&gt; Über </w:t>
-      </w:r>
-      <w:proofErr w:type="spellStart"/>
-      <w:r>
-        <w:t>Summierer</w:t>
-      </w:r>
-      <w:proofErr w:type="spellEnd"/>
-      <w:r>
-        <w:t xml:space="preserve"> (OP) oder im Chip</w:t>
+        <w:t>Schaltbild erweitert: Inputs vom 2. ADC -&gt; Über Summierer (OP) oder im Chip</w:t>
       </w:r>
     </w:p>
     <w:p>
@@ -1673,13 +1481,8 @@
           </w:tcPr>
           <w:p>
             <w:r>
-              <w:t xml:space="preserve">Erstellen eines Schaltplans in </w:t>
-            </w:r>
-            <w:proofErr w:type="spellStart"/>
-            <w:r>
-              <w:t>KiCaD</w:t>
-            </w:r>
-            <w:proofErr w:type="spellEnd"/>
+              <w:t>Erstellen eines Schaltplans in KiCaD</w:t>
+            </w:r>
           </w:p>
         </w:tc>
         <w:tc>
@@ -1746,173 +1549,158 @@
     </w:p>
     <w:p>
       <w:r>
-        <w:t xml:space="preserve">NI: not </w:t>
-      </w:r>
-      <w:proofErr w:type="spellStart"/>
-      <w:r>
-        <w:t>index</w:t>
-      </w:r>
-      <w:proofErr w:type="spellEnd"/>
+        <w:t>NI: not index?</w:t>
+      </w:r>
+    </w:p>
+    <w:p>
+      <w:r>
+        <w:t>Separate CS bei Daisy Chain benutzen</w:t>
+      </w:r>
+    </w:p>
+    <w:p>
+      <w:r>
+        <w:t>Output alle als Stiftleiste ausführen</w:t>
+      </w:r>
+    </w:p>
+    <w:p>
+      <w:r>
+        <w:t>Mit Jumper Referenz ändern gegen WCT/ gegen andere elektrode</w:t>
+      </w:r>
+    </w:p>
+    <w:p>
+      <w:r>
+        <w:t>Clksel bei beiden</w:t>
+      </w:r>
+    </w:p>
+    <w:p>
+      <w:r>
+        <w:t>DRDY von Chip2 trotzdem auf Inputpin von MSP setzen</w:t>
+      </w:r>
+    </w:p>
+    <w:p>
+      <w:r>
+        <w:t>Ätzeinweisung bei Herrn Tholen machen</w:t>
+      </w:r>
+    </w:p>
+    <w:p>
+      <w:r>
+        <w:t>Zusätzliche Idee: USB durch optisches System ersetzen</w:t>
+      </w:r>
+    </w:p>
+    <w:p>
+      <w:r>
+        <w:t>Spätestens übernächste Woche ätzen</w:t>
+      </w:r>
+    </w:p>
+    <w:p>
+      <w:r>
+        <w:t>Bauteilliste erstellen (Widerstand 0805)</w:t>
+      </w:r>
+    </w:p>
+    <w:p>
+      <w:r>
+        <w:t>Welche Versorgungsspannung braucht der Chip?</w:t>
+      </w:r>
+    </w:p>
+    <w:p>
+      <w:r>
+        <w:t>Buck</w:t>
+      </w:r>
+      <w:r>
+        <w:t xml:space="preserve"> boost converter bei spannungsconverter</w:t>
+      </w:r>
+    </w:p>
+    <w:p/>
+    <w:p>
+      <w:r>
+        <w:t>Montag: ab 9</w:t>
+      </w:r>
+    </w:p>
+    <w:p/>
+    <w:p>
+      <w:r>
+        <w:t>09.06.2017</w:t>
+      </w:r>
+    </w:p>
+    <w:p>
+      <w:r>
+        <w:t xml:space="preserve">Fragen: Wofür sind die </w:t>
+      </w:r>
+      <w:r>
+        <w:t>4er Jumper bei den Eingängen?</w:t>
+      </w:r>
+    </w:p>
+    <w:p>
+      <w:r>
+        <w:t>Wofür sind die Widerstände?</w:t>
+      </w:r>
+    </w:p>
+    <w:p>
+      <w:r>
+        <w:t>Was machen wir bei den Bauteilen, die NI (not installed) sind?</w:t>
+      </w:r>
+    </w:p>
+    <w:p>
+      <w:r>
+        <w:t>Sind A</w:t>
+      </w:r>
+      <w:r>
+        <w:t>GND und GND gleich</w:t>
+      </w:r>
+      <w:r>
+        <w:t>. Sind mit einem Widerstand (Wert 0) verbunden</w:t>
+      </w:r>
       <w:r>
         <w:t>?</w:t>
       </w:r>
     </w:p>
     <w:p>
       <w:r>
-        <w:t>Separate CS bei Daisy Chain benutzen</w:t>
-      </w:r>
-    </w:p>
-    <w:p>
-      <w:r>
-        <w:t>Output alle als Stiftleiste ausführen</w:t>
-      </w:r>
-    </w:p>
-    <w:p>
-      <w:r>
-        <w:t xml:space="preserve">Mit Jumper Referenz ändern gegen WCT/ gegen andere </w:t>
-      </w:r>
-      <w:proofErr w:type="spellStart"/>
-      <w:r>
-        <w:t>elektrode</w:t>
-      </w:r>
-      <w:proofErr w:type="spellEnd"/>
-    </w:p>
-    <w:p>
-      <w:proofErr w:type="spellStart"/>
-      <w:r>
-        <w:t>Clksel</w:t>
-      </w:r>
-      <w:proofErr w:type="spellEnd"/>
-      <w:r>
-        <w:t xml:space="preserve"> bei beiden</w:t>
-      </w:r>
-    </w:p>
-    <w:p>
-      <w:r>
-        <w:t xml:space="preserve">DRDY von Chip2 trotzdem auf </w:t>
-      </w:r>
-      <w:proofErr w:type="spellStart"/>
-      <w:r>
-        <w:t>Inputpin</w:t>
-      </w:r>
-      <w:proofErr w:type="spellEnd"/>
-      <w:r>
-        <w:t xml:space="preserve"> von MSP setzen</w:t>
-      </w:r>
-    </w:p>
-    <w:p>
-      <w:r>
-        <w:t>Ätzeinweisung bei Herrn Tholen machen</w:t>
-      </w:r>
-    </w:p>
-    <w:p>
-      <w:r>
-        <w:t>Zusätzliche Idee: USB durch optisches System ersetzen</w:t>
-      </w:r>
-    </w:p>
-    <w:p>
-      <w:r>
-        <w:t>Spätestens übernächste Woche ätzen</w:t>
-      </w:r>
-    </w:p>
-    <w:p>
-      <w:r>
-        <w:t>Bauteilliste erstellen (Widerstand 0805)</w:t>
-      </w:r>
-    </w:p>
-    <w:p>
-      <w:r>
-        <w:t>Welche Versorgungsspannung braucht der Chip?</w:t>
-      </w:r>
-    </w:p>
-    <w:p>
-      <w:r>
-        <w:t>Buck</w:t>
-      </w:r>
-      <w:r>
-        <w:t xml:space="preserve"> </w:t>
-      </w:r>
-      <w:proofErr w:type="spellStart"/>
-      <w:r>
-        <w:t>boost</w:t>
-      </w:r>
-      <w:proofErr w:type="spellEnd"/>
-      <w:r>
-        <w:t xml:space="preserve"> </w:t>
-      </w:r>
-      <w:proofErr w:type="spellStart"/>
-      <w:r>
-        <w:t>converter</w:t>
-      </w:r>
-      <w:proofErr w:type="spellEnd"/>
-      <w:r>
-        <w:t xml:space="preserve"> bei </w:t>
-      </w:r>
-      <w:proofErr w:type="spellStart"/>
-      <w:r>
-        <w:t>spannungsconverter</w:t>
-      </w:r>
-      <w:proofErr w:type="spellEnd"/>
-    </w:p>
-    <w:p/>
-    <w:p>
-      <w:r>
-        <w:t>Montag: ab 9</w:t>
-      </w:r>
-    </w:p>
-    <w:p/>
-    <w:p>
-      <w:r>
-        <w:t>09.06.2017</w:t>
-      </w:r>
-    </w:p>
-    <w:p>
-      <w:r>
-        <w:t xml:space="preserve">Fragen: Wofür sind die </w:t>
-      </w:r>
-      <w:r>
-        <w:t>4er Jumper bei den Eingängen?</w:t>
-      </w:r>
-    </w:p>
-    <w:p>
-      <w:r>
-        <w:t>Wofür sind die Widerstände?</w:t>
+        <w:t>Ist es sinnvoll zwei /PWDN zu haben?</w:t>
+      </w:r>
+      <w:r>
+        <w:t xml:space="preserve"> Zusammenfassen?</w:t>
+      </w:r>
+    </w:p>
+    <w:p>
+      <w:r>
+        <w:t>Was ist mit RESET?</w:t>
+      </w:r>
+    </w:p>
+    <w:p>
+      <w:r>
+        <w:t>Was machen wir mit den GPIOs von ADS1298?</w:t>
+      </w:r>
+    </w:p>
+    <w:p>
+      <w:r>
+        <w:t>Warum sind einige GPIOs von ADS mit denen von MMB0 verbunden?</w:t>
+      </w:r>
+    </w:p>
+    <w:p>
+      <w:r>
+        <w:t>Wofür 24AA256-I/ST</w:t>
+      </w:r>
+      <w:r>
+        <w:t>?</w:t>
+      </w:r>
+    </w:p>
+    <w:p>
+      <w:r>
+        <w:t>Wie genau muss die Bauteilliste aussehen?</w:t>
+      </w:r>
+    </w:p>
+    <w:p>
+      <w:r>
+        <w:t>PC-Benutzername?</w:t>
       </w:r>
       <w:bookmarkStart w:id="0" w:name="_GoBack"/>
       <w:bookmarkEnd w:id="0"/>
     </w:p>
-    <w:p>
-      <w:r>
-        <w:t>Sind A</w:t>
-      </w:r>
-      <w:r>
-        <w:t>GND und GND gleich?</w:t>
-      </w:r>
-    </w:p>
-    <w:p>
-      <w:r>
-        <w:t>Ist es sinnvoll zwei /PWDN zu haben?</w:t>
-      </w:r>
-    </w:p>
-    <w:p>
-      <w:r>
-        <w:t>Was machen wir mit den GPIOs von ADS1298?</w:t>
-      </w:r>
-    </w:p>
-    <w:p>
-      <w:r>
-        <w:t>Warum sind einige GPIOs von ADS mit denen von MMB0 verbunden?</w:t>
-      </w:r>
-    </w:p>
-    <w:p/>
-    <w:p>
-      <w:proofErr w:type="spellStart"/>
-      <w:r>
-        <w:t>To</w:t>
-      </w:r>
-      <w:proofErr w:type="spellEnd"/>
-      <w:r>
-        <w:t xml:space="preserve"> do:</w:t>
+    <w:p/>
+    <w:p>
+      <w:r>
+        <w:t>To do:</w:t>
       </w:r>
     </w:p>
     <w:tbl>
@@ -1972,13 +1760,14 @@
           </w:tcPr>
           <w:p>
             <w:r>
-              <w:t xml:space="preserve">Welche Versorgungsspannung brauchen wir durch den extra </w:t>
-            </w:r>
-            <w:proofErr w:type="gramStart"/>
-            <w:r>
-              <w:t>Chip  ?</w:t>
-            </w:r>
-            <w:proofErr w:type="gramEnd"/>
+              <w:t>Welche Versorgungsspannung bra</w:t>
+            </w:r>
+            <w:r>
+              <w:t>uchen wir durch den extra Chip</w:t>
+            </w:r>
+            <w:r>
+              <w:t>?</w:t>
+            </w:r>
           </w:p>
         </w:tc>
         <w:tc>
@@ -1999,13 +1788,8 @@
           </w:tcPr>
           <w:p>
             <w:r>
-              <w:t xml:space="preserve">Erstellen eines Schaltplans in </w:t>
-            </w:r>
-            <w:proofErr w:type="spellStart"/>
-            <w:r>
-              <w:t>KiCaD</w:t>
-            </w:r>
-            <w:proofErr w:type="spellEnd"/>
+              <w:t>Erstellen eines Schaltplans in KiCaD</w:t>
+            </w:r>
           </w:p>
         </w:tc>
         <w:tc>
@@ -2065,13 +1849,9 @@
             <w:tcW w:w="8819" w:type="dxa"/>
           </w:tcPr>
           <w:p>
-            <w:proofErr w:type="spellStart"/>
-            <w:r>
-              <w:t>Pinbelegung</w:t>
-            </w:r>
-            <w:proofErr w:type="spellEnd"/>
-            <w:r>
-              <w:t xml:space="preserve"> festlegen</w:t>
+            <w:r>
+              <w:lastRenderedPageBreak/>
+              <w:t>Pinbelegung festlegen</w:t>
             </w:r>
           </w:p>
         </w:tc>
@@ -3109,7 +2889,7 @@
 </file>
 
 <file path=customXml/itemProps1.xml><?xml version="1.0" encoding="utf-8"?>
-<ds:datastoreItem xmlns:ds="http://schemas.openxmlformats.org/officeDocument/2006/customXml" ds:itemID="{8FB4C097-D791-43E6-BDB2-1409E7323265}">
+<ds:datastoreItem xmlns:ds="http://schemas.openxmlformats.org/officeDocument/2006/customXml" ds:itemID="{F157E82C-E25D-479E-A784-9BBDA04FE86B}">
   <ds:schemaRefs>
     <ds:schemaRef ds:uri="http://schemas.openxmlformats.org/officeDocument/2006/bibliography"/>
   </ds:schemaRefs>

</xml_diff>

<commit_message>
Updated Dokumentation and Schaltbild
</commit_message>
<xml_diff>
--- a/Seminar_Med_Tech/Dokumentation.docx
+++ b/Seminar_Med_Tech/Dokumentation.docx
@@ -30,11 +30,19 @@
       <w:r>
         <w:t xml:space="preserve"> und </w:t>
       </w:r>
+      <w:proofErr w:type="spellStart"/>
       <w:r>
         <w:rPr>
           <w:u w:val="single"/>
         </w:rPr>
-        <w:t>Tsing-Hay Eric Chow</w:t>
+        <w:t>Tsing</w:t>
+      </w:r>
+      <w:proofErr w:type="spellEnd"/>
+      <w:r>
+        <w:rPr>
+          <w:u w:val="single"/>
+        </w:rPr>
+        <w:t>-Hay Eric Chow</w:t>
       </w:r>
     </w:p>
     <w:p/>
@@ -138,8 +146,13 @@
             <w:tcW w:w="8827" w:type="dxa"/>
           </w:tcPr>
           <w:p>
-            <w:r>
-              <w:t>Platinenlayout in der TI Dokumentation verstehen</w:t>
+            <w:proofErr w:type="spellStart"/>
+            <w:r>
+              <w:t>Platinenlayout</w:t>
+            </w:r>
+            <w:proofErr w:type="spellEnd"/>
+            <w:r>
+              <w:t xml:space="preserve"> in der TI Dokumentation verstehen</w:t>
             </w:r>
           </w:p>
         </w:tc>
@@ -175,7 +188,15 @@
           </w:tcPr>
           <w:p>
             <w:r>
-              <w:t xml:space="preserve">Einlesen in die Software KiCad </w:t>
+              <w:t xml:space="preserve">Einlesen in die Software </w:t>
+            </w:r>
+            <w:proofErr w:type="spellStart"/>
+            <w:r>
+              <w:t>KiCad</w:t>
+            </w:r>
+            <w:proofErr w:type="spellEnd"/>
+            <w:r>
+              <w:t xml:space="preserve"> </w:t>
             </w:r>
           </w:p>
         </w:tc>
@@ -242,8 +263,13 @@
             <w:tcW w:w="8827" w:type="dxa"/>
           </w:tcPr>
           <w:p>
-            <w:r>
-              <w:t>Platinenlayout in der TI Dokumentation verstehen</w:t>
+            <w:proofErr w:type="spellStart"/>
+            <w:r>
+              <w:t>Platinenlayout</w:t>
+            </w:r>
+            <w:proofErr w:type="spellEnd"/>
+            <w:r>
+              <w:t xml:space="preserve"> in der TI Dokumentation verstehen</w:t>
             </w:r>
           </w:p>
         </w:tc>
@@ -283,7 +309,15 @@
           </w:tcPr>
           <w:p>
             <w:r>
-              <w:t xml:space="preserve">Einlesen in die Software KiCad </w:t>
+              <w:t xml:space="preserve">Einlesen in die Software </w:t>
+            </w:r>
+            <w:proofErr w:type="spellStart"/>
+            <w:r>
+              <w:t>KiCad</w:t>
+            </w:r>
+            <w:proofErr w:type="spellEnd"/>
+            <w:r>
+              <w:t xml:space="preserve"> </w:t>
             </w:r>
           </w:p>
         </w:tc>
@@ -370,7 +404,15 @@
         <w:t xml:space="preserve">ob erst normales EKG Board </w:t>
       </w:r>
       <w:r>
-        <w:t>in KiCAD darstellen danach erweitern oder direkt erweitert darstellen (ob Vorgehensweise richtig ist)</w:t>
+        <w:t xml:space="preserve">in </w:t>
+      </w:r>
+      <w:proofErr w:type="spellStart"/>
+      <w:r>
+        <w:t>KiCAD</w:t>
+      </w:r>
+      <w:proofErr w:type="spellEnd"/>
+      <w:r>
+        <w:t xml:space="preserve"> darstellen danach erweitern oder direkt erweitert darstellen (ob Vorgehensweise richtig ist)</w:t>
       </w:r>
     </w:p>
     <w:p>
@@ -401,7 +443,15 @@
     </w:p>
     <w:p>
       <w:r>
-        <w:t>- Wichtig war es, dass beide Chips über den gleichen Clock fungieren</w:t>
+        <w:t xml:space="preserve">- Wichtig war es, dass beide Chips über </w:t>
+      </w:r>
+      <w:proofErr w:type="gramStart"/>
+      <w:r>
+        <w:t>den gleichen Clock</w:t>
+      </w:r>
+      <w:proofErr w:type="gramEnd"/>
+      <w:r>
+        <w:t xml:space="preserve"> fungieren</w:t>
       </w:r>
     </w:p>
     <w:p>
@@ -482,7 +532,21 @@
         <w:rPr>
           <w:highlight w:val="red"/>
         </w:rPr>
-        <w:t xml:space="preserve"> 0805 Kondensator sondern 1206</w:t>
+        <w:t xml:space="preserve"> 0805 </w:t>
+      </w:r>
+      <w:proofErr w:type="gramStart"/>
+      <w:r>
+        <w:rPr>
+          <w:highlight w:val="red"/>
+        </w:rPr>
+        <w:t>Kondensator</w:t>
+      </w:r>
+      <w:proofErr w:type="gramEnd"/>
+      <w:r>
+        <w:rPr>
+          <w:highlight w:val="red"/>
+        </w:rPr>
+        <w:t xml:space="preserve"> sondern 1206</w:t>
       </w:r>
     </w:p>
     <w:p/>
@@ -502,8 +566,13 @@
             <w:tcW w:w="8821" w:type="dxa"/>
           </w:tcPr>
           <w:p>
-            <w:r>
-              <w:t>Platinenlayout in der TI Dokumentation verstehen</w:t>
+            <w:proofErr w:type="spellStart"/>
+            <w:r>
+              <w:t>Platinenlayout</w:t>
+            </w:r>
+            <w:proofErr w:type="spellEnd"/>
+            <w:r>
+              <w:t xml:space="preserve"> in der TI Dokumentation verstehen</w:t>
             </w:r>
           </w:p>
         </w:tc>
@@ -525,7 +594,15 @@
           </w:tcPr>
           <w:p>
             <w:r>
-              <w:t xml:space="preserve">Einlesen in die Software KiCad </w:t>
+              <w:t xml:space="preserve">Einlesen in die Software </w:t>
+            </w:r>
+            <w:proofErr w:type="spellStart"/>
+            <w:r>
+              <w:t>KiCad</w:t>
+            </w:r>
+            <w:proofErr w:type="spellEnd"/>
+            <w:r>
+              <w:t xml:space="preserve"> </w:t>
             </w:r>
           </w:p>
         </w:tc>
@@ -622,14 +699,27 @@
           </w:tcPr>
           <w:p>
             <w:r>
-              <w:t xml:space="preserve">Erstellen eines </w:t>
-            </w:r>
-            <w:r>
-              <w:t>Schaltplan in KiCa</w:t>
+              <w:t xml:space="preserve">Erstellen </w:t>
+            </w:r>
+            <w:proofErr w:type="gramStart"/>
+            <w:r>
+              <w:t xml:space="preserve">eines </w:t>
+            </w:r>
+            <w:r>
+              <w:t>Schaltplan</w:t>
+            </w:r>
+            <w:proofErr w:type="gramEnd"/>
+            <w:r>
+              <w:t xml:space="preserve"> in </w:t>
+            </w:r>
+            <w:proofErr w:type="spellStart"/>
+            <w:r>
+              <w:t>KiCa</w:t>
             </w:r>
             <w:r>
               <w:t>D</w:t>
             </w:r>
+            <w:proofErr w:type="spellEnd"/>
           </w:p>
         </w:tc>
         <w:tc>
@@ -688,7 +778,15 @@
     </w:p>
     <w:p>
       <w:r>
-        <w:t>3. KiCaD Anfang des Schaltbildes</w:t>
+        <w:t xml:space="preserve">3. </w:t>
+      </w:r>
+      <w:proofErr w:type="spellStart"/>
+      <w:r>
+        <w:t>KiCaD</w:t>
+      </w:r>
+      <w:proofErr w:type="spellEnd"/>
+      <w:r>
+        <w:t xml:space="preserve"> Anfang des Schaltbildes</w:t>
       </w:r>
     </w:p>
     <w:p/>
@@ -788,8 +886,21 @@
           </w:tcPr>
           <w:p>
             <w:r>
-              <w:t>Erstellen eines Schaltplan in KiCaD</w:t>
-            </w:r>
+              <w:t xml:space="preserve">Erstellen </w:t>
+            </w:r>
+            <w:proofErr w:type="gramStart"/>
+            <w:r>
+              <w:t>eines Schaltplan</w:t>
+            </w:r>
+            <w:proofErr w:type="gramEnd"/>
+            <w:r>
+              <w:t xml:space="preserve"> in </w:t>
+            </w:r>
+            <w:proofErr w:type="spellStart"/>
+            <w:r>
+              <w:t>KiCaD</w:t>
+            </w:r>
+            <w:proofErr w:type="spellEnd"/>
           </w:p>
         </w:tc>
         <w:tc>
@@ -877,7 +988,15 @@
         </w:numPr>
       </w:pPr>
       <w:r>
-        <w:t>10 Kanal = 10 Eingangssignalen oder mit 10 Diff. Signalen aus den gleichen Eingaengen?</w:t>
+        <w:t xml:space="preserve">10 Kanal = 10 Eingangssignalen oder mit 10 Diff. Signalen aus den gleichen </w:t>
+      </w:r>
+      <w:proofErr w:type="spellStart"/>
+      <w:r>
+        <w:t>Eingaengen</w:t>
+      </w:r>
+      <w:proofErr w:type="spellEnd"/>
+      <w:r>
+        <w:t>?</w:t>
       </w:r>
       <w:r>
         <w:t xml:space="preserve"> Ist evtl. 12 Kanal EKG mit 10 Elektroden gemeint?</w:t>
@@ -898,13 +1017,55 @@
         <w:rPr>
           <w:lang w:val="en-US"/>
         </w:rPr>
-        <w:t xml:space="preserve">Was ist besser? </w:t>
-      </w:r>
-      <w:r>
-        <w:rPr>
-          <w:lang w:val="en-US"/>
-        </w:rPr>
-        <w:t xml:space="preserve">Daisy Chain oder Cascaded Configuration? </w:t>
+        <w:t xml:space="preserve">Was </w:t>
+      </w:r>
+      <w:proofErr w:type="spellStart"/>
+      <w:r>
+        <w:rPr>
+          <w:lang w:val="en-US"/>
+        </w:rPr>
+        <w:t>ist</w:t>
+      </w:r>
+      <w:proofErr w:type="spellEnd"/>
+      <w:r>
+        <w:rPr>
+          <w:lang w:val="en-US"/>
+        </w:rPr>
+        <w:t xml:space="preserve"> </w:t>
+      </w:r>
+      <w:proofErr w:type="spellStart"/>
+      <w:r>
+        <w:rPr>
+          <w:lang w:val="en-US"/>
+        </w:rPr>
+        <w:t>besser</w:t>
+      </w:r>
+      <w:proofErr w:type="spellEnd"/>
+      <w:r>
+        <w:rPr>
+          <w:lang w:val="en-US"/>
+        </w:rPr>
+        <w:t xml:space="preserve">? </w:t>
+      </w:r>
+      <w:r>
+        <w:rPr>
+          <w:lang w:val="en-US"/>
+        </w:rPr>
+        <w:t xml:space="preserve">Daisy Chain </w:t>
+      </w:r>
+      <w:proofErr w:type="spellStart"/>
+      <w:r>
+        <w:rPr>
+          <w:lang w:val="en-US"/>
+        </w:rPr>
+        <w:t>oder</w:t>
+      </w:r>
+      <w:proofErr w:type="spellEnd"/>
+      <w:r>
+        <w:rPr>
+          <w:lang w:val="en-US"/>
+        </w:rPr>
+        <w:t xml:space="preserve"> Cascaded Configuration? </w:t>
       </w:r>
     </w:p>
     <w:p>
@@ -964,7 +1125,35 @@
         <w:rPr>
           <w:lang w:val="en-US"/>
         </w:rPr>
-        <w:t>Was bedeutet Power Down bei RLD for multiple devices?</w:t>
+        <w:t xml:space="preserve">Was </w:t>
+      </w:r>
+      <w:proofErr w:type="spellStart"/>
+      <w:r>
+        <w:rPr>
+          <w:lang w:val="en-US"/>
+        </w:rPr>
+        <w:t>bedeutet</w:t>
+      </w:r>
+      <w:proofErr w:type="spellEnd"/>
+      <w:r>
+        <w:rPr>
+          <w:lang w:val="en-US"/>
+        </w:rPr>
+        <w:t xml:space="preserve"> Power Down </w:t>
+      </w:r>
+      <w:proofErr w:type="spellStart"/>
+      <w:r>
+        <w:rPr>
+          <w:lang w:val="en-US"/>
+        </w:rPr>
+        <w:t>bei</w:t>
+      </w:r>
+      <w:proofErr w:type="spellEnd"/>
+      <w:r>
+        <w:rPr>
+          <w:lang w:val="en-US"/>
+        </w:rPr>
+        <w:t xml:space="preserve"> RLD for multiple devices?</w:t>
       </w:r>
     </w:p>
     <w:p>
@@ -981,13 +1170,29 @@
     </w:p>
     <w:p>
       <w:r>
-        <w:t>-Daisy chain benutzen</w:t>
+        <w:t xml:space="preserve">-Daisy </w:t>
+      </w:r>
+      <w:proofErr w:type="spellStart"/>
+      <w:r>
+        <w:t>chain</w:t>
+      </w:r>
+      <w:proofErr w:type="spellEnd"/>
+      <w:r>
+        <w:t xml:space="preserve"> benutzen</w:t>
       </w:r>
     </w:p>
     <w:p>
       <w:r>
         <w:lastRenderedPageBreak/>
-        <w:t>-Paceout einzeln rausführen</w:t>
+        <w:t>-</w:t>
+      </w:r>
+      <w:proofErr w:type="spellStart"/>
+      <w:r>
+        <w:t>Paceout</w:t>
+      </w:r>
+      <w:proofErr w:type="spellEnd"/>
+      <w:r>
+        <w:t xml:space="preserve"> einzeln rausführen</w:t>
       </w:r>
     </w:p>
     <w:p>
@@ -1016,8 +1221,13 @@
     </w:p>
     <w:p/>
     <w:p>
-      <w:r>
-        <w:t>To do:</w:t>
+      <w:proofErr w:type="spellStart"/>
+      <w:r>
+        <w:t>To</w:t>
+      </w:r>
+      <w:proofErr w:type="spellEnd"/>
+      <w:r>
+        <w:t xml:space="preserve"> do:</w:t>
       </w:r>
     </w:p>
     <w:p>
@@ -1028,10 +1238,18 @@
         <w:t xml:space="preserve"> </w:t>
       </w:r>
       <w:r>
-        <w:t>man 5V, 10V, .</w:t>
-      </w:r>
-      <w:r>
-        <w:t>.?)</w:t>
+        <w:t>man 5V, 10</w:t>
+      </w:r>
+      <w:proofErr w:type="gramStart"/>
+      <w:r>
+        <w:t>V, .</w:t>
+      </w:r>
+      <w:r>
+        <w:t>.?</w:t>
+      </w:r>
+      <w:proofErr w:type="gramEnd"/>
+      <w:r>
+        <w:t>)</w:t>
       </w:r>
       <w:r>
         <w:t xml:space="preserve"> klären.</w:t>
@@ -1039,8 +1257,13 @@
     </w:p>
     <w:p>
       <w:r>
-        <w:t>Patientensicherheit: DC DC</w:t>
-      </w:r>
+        <w:t xml:space="preserve">Patientensicherheit: DC </w:t>
+      </w:r>
+      <w:proofErr w:type="spellStart"/>
+      <w:r>
+        <w:t>DC</w:t>
+      </w:r>
+      <w:proofErr w:type="spellEnd"/>
     </w:p>
     <w:p>
       <w:r>
@@ -1212,8 +1435,13 @@
               <w:t>s</w:t>
             </w:r>
             <w:r>
-              <w:t xml:space="preserve"> in KiCaD</w:t>
-            </w:r>
+              <w:t xml:space="preserve"> in </w:t>
+            </w:r>
+            <w:proofErr w:type="spellStart"/>
+            <w:r>
+              <w:t>KiCaD</w:t>
+            </w:r>
+            <w:proofErr w:type="spellEnd"/>
           </w:p>
         </w:tc>
         <w:tc>
@@ -1348,7 +1576,15 @@
     </w:p>
     <w:p>
       <w:r>
-        <w:t>-Ist es in Ordnung die Chips an Quelle parallel anzuschließen, da der Strom evtl geringer werden könnte? Was passiert mit dem Vorwiderstand?</w:t>
+        <w:t xml:space="preserve">-Ist es in Ordnung die Chips an Quelle parallel anzuschließen, da der Strom </w:t>
+      </w:r>
+      <w:proofErr w:type="spellStart"/>
+      <w:r>
+        <w:t>evtl</w:t>
+      </w:r>
+      <w:proofErr w:type="spellEnd"/>
+      <w:r>
+        <w:t xml:space="preserve"> geringer werden könnte? Was passiert mit dem Vorwiderstand?</w:t>
       </w:r>
     </w:p>
     <w:p/>
@@ -1385,7 +1621,15 @@
     </w:p>
     <w:p>
       <w:r>
-        <w:t>Schaltbild erweitert: Inputs vom 2. ADC -&gt; Über Summierer (OP) oder im Chip</w:t>
+        <w:t xml:space="preserve">Schaltbild erweitert: Inputs vom 2. ADC -&gt; Über </w:t>
+      </w:r>
+      <w:proofErr w:type="spellStart"/>
+      <w:r>
+        <w:t>Summierer</w:t>
+      </w:r>
+      <w:proofErr w:type="spellEnd"/>
+      <w:r>
+        <w:t xml:space="preserve"> (OP) oder im Chip</w:t>
       </w:r>
     </w:p>
     <w:p>
@@ -1459,8 +1703,13 @@
           </w:tcPr>
           <w:p>
             <w:r>
-              <w:t>Welche Versorgungsspannung brauchen wir durch den extra Chip  ?</w:t>
-            </w:r>
+              <w:t xml:space="preserve">Welche Versorgungsspannung brauchen wir durch den extra </w:t>
+            </w:r>
+            <w:proofErr w:type="gramStart"/>
+            <w:r>
+              <w:t>Chip  ?</w:t>
+            </w:r>
+            <w:proofErr w:type="gramEnd"/>
           </w:p>
         </w:tc>
         <w:tc>
@@ -1481,8 +1730,13 @@
           </w:tcPr>
           <w:p>
             <w:r>
-              <w:t>Erstellen eines Schaltplans in KiCaD</w:t>
-            </w:r>
+              <w:t xml:space="preserve">Erstellen eines Schaltplans in </w:t>
+            </w:r>
+            <w:proofErr w:type="spellStart"/>
+            <w:r>
+              <w:t>KiCaD</w:t>
+            </w:r>
+            <w:proofErr w:type="spellEnd"/>
           </w:p>
         </w:tc>
         <w:tc>
@@ -1549,7 +1803,15 @@
     </w:p>
     <w:p>
       <w:r>
-        <w:t>NI: not index?</w:t>
+        <w:t xml:space="preserve">NI: not </w:t>
+      </w:r>
+      <w:proofErr w:type="spellStart"/>
+      <w:r>
+        <w:t>index</w:t>
+      </w:r>
+      <w:proofErr w:type="spellEnd"/>
+      <w:r>
+        <w:t>?</w:t>
       </w:r>
     </w:p>
     <w:p>
@@ -1564,17 +1826,35 @@
     </w:p>
     <w:p>
       <w:r>
-        <w:t>Mit Jumper Referenz ändern gegen WCT/ gegen andere elektrode</w:t>
-      </w:r>
-    </w:p>
-    <w:p>
-      <w:r>
-        <w:t>Clksel bei beiden</w:t>
-      </w:r>
-    </w:p>
-    <w:p>
-      <w:r>
-        <w:t>DRDY von Chip2 trotzdem auf Inputpin von MSP setzen</w:t>
+        <w:t xml:space="preserve">Mit Jumper Referenz ändern gegen WCT/ gegen andere </w:t>
+      </w:r>
+      <w:proofErr w:type="spellStart"/>
+      <w:r>
+        <w:t>elektrode</w:t>
+      </w:r>
+      <w:proofErr w:type="spellEnd"/>
+    </w:p>
+    <w:p>
+      <w:proofErr w:type="spellStart"/>
+      <w:r>
+        <w:t>Clksel</w:t>
+      </w:r>
+      <w:proofErr w:type="spellEnd"/>
+      <w:r>
+        <w:t xml:space="preserve"> bei beiden</w:t>
+      </w:r>
+    </w:p>
+    <w:p>
+      <w:r>
+        <w:t xml:space="preserve">DRDY von Chip2 trotzdem auf </w:t>
+      </w:r>
+      <w:proofErr w:type="spellStart"/>
+      <w:r>
+        <w:t>Inputpin</w:t>
+      </w:r>
+      <w:proofErr w:type="spellEnd"/>
+      <w:r>
+        <w:t xml:space="preserve"> von MSP setzen</w:t>
       </w:r>
     </w:p>
     <w:p>
@@ -1607,8 +1887,29 @@
         <w:t>Buck</w:t>
       </w:r>
       <w:r>
-        <w:t xml:space="preserve"> boost converter bei spannungsconverter</w:t>
-      </w:r>
+        <w:t xml:space="preserve"> </w:t>
+      </w:r>
+      <w:proofErr w:type="spellStart"/>
+      <w:r>
+        <w:t>boost</w:t>
+      </w:r>
+      <w:proofErr w:type="spellEnd"/>
+      <w:r>
+        <w:t xml:space="preserve"> </w:t>
+      </w:r>
+      <w:proofErr w:type="spellStart"/>
+      <w:r>
+        <w:t>converter</w:t>
+      </w:r>
+      <w:proofErr w:type="spellEnd"/>
+      <w:r>
+        <w:t xml:space="preserve"> bei </w:t>
+      </w:r>
+      <w:proofErr w:type="spellStart"/>
+      <w:r>
+        <w:t>spannungsconverter</w:t>
+      </w:r>
+      <w:proofErr w:type="spellEnd"/>
     </w:p>
     <w:p/>
     <w:p>
@@ -1637,7 +1938,15 @@
     </w:p>
     <w:p>
       <w:r>
-        <w:t>Was machen wir bei den Bauteilen, die NI (not installed) sind?</w:t>
+        <w:t xml:space="preserve">Was machen wir bei den Bauteilen, die NI (not </w:t>
+      </w:r>
+      <w:proofErr w:type="spellStart"/>
+      <w:r>
+        <w:t>installed</w:t>
+      </w:r>
+      <w:proofErr w:type="spellEnd"/>
+      <w:r>
+        <w:t>) sind?</w:t>
       </w:r>
     </w:p>
     <w:p>
@@ -1653,7 +1962,9 @@
       <w:r>
         <w:t>?</w:t>
       </w:r>
-    </w:p>
+      <w:bookmarkStart w:id="0" w:name="_GoBack"/>
+    </w:p>
+    <w:bookmarkEnd w:id="0"/>
     <w:p>
       <w:r>
         <w:t>Ist es sinnvoll zwei /PWDN zu haben?</w:t>
@@ -1694,13 +2005,193 @@
       <w:r>
         <w:t>PC-Benutzername?</w:t>
       </w:r>
-      <w:bookmarkStart w:id="0" w:name="_GoBack"/>
-      <w:bookmarkEnd w:id="0"/>
     </w:p>
     <w:p/>
     <w:p>
-      <w:r>
-        <w:t>To do:</w:t>
+      <w:proofErr w:type="spellStart"/>
+      <w:r>
+        <w:t>Mittwoch nachmittag</w:t>
+      </w:r>
+      <w:proofErr w:type="spellEnd"/>
+      <w:r>
+        <w:t xml:space="preserve">? </w:t>
+      </w:r>
+      <w:proofErr w:type="spellStart"/>
+      <w:r>
+        <w:t>Email</w:t>
+      </w:r>
+      <w:proofErr w:type="spellEnd"/>
+      <w:r>
+        <w:t xml:space="preserve"> schicken.</w:t>
+      </w:r>
+    </w:p>
+    <w:p>
+      <w:pPr>
+        <w:rPr>
+          <w:lang w:val="en-US"/>
+        </w:rPr>
+      </w:pPr>
+      <w:r>
+        <w:rPr>
+          <w:lang w:val="en-US"/>
+        </w:rPr>
+        <w:t>OP:</w:t>
+      </w:r>
+    </w:p>
+    <w:p>
+      <w:pPr>
+        <w:rPr>
+          <w:lang w:val="en-US"/>
+        </w:rPr>
+      </w:pPr>
+      <w:r>
+        <w:rPr>
+          <w:lang w:val="en-US"/>
+        </w:rPr>
+        <w:t>Texas instruments OPA132</w:t>
+      </w:r>
+      <w:r>
+        <w:rPr>
+          <w:lang w:val="en-US"/>
+        </w:rPr>
+        <w:t xml:space="preserve"> </w:t>
+      </w:r>
+      <w:proofErr w:type="spellStart"/>
+      <w:r>
+        <w:rPr>
+          <w:lang w:val="en-US"/>
+        </w:rPr>
+        <w:t>für</w:t>
+      </w:r>
+      <w:proofErr w:type="spellEnd"/>
+      <w:r>
+        <w:rPr>
+          <w:lang w:val="en-US"/>
+        </w:rPr>
+        <w:t xml:space="preserve"> </w:t>
+      </w:r>
+      <w:proofErr w:type="spellStart"/>
+      <w:r>
+        <w:rPr>
+          <w:lang w:val="en-US"/>
+        </w:rPr>
+        <w:t>Shielddrive</w:t>
+      </w:r>
+      <w:proofErr w:type="spellEnd"/>
+    </w:p>
+    <w:p>
+      <w:pPr>
+        <w:rPr>
+          <w:lang w:val="en-US"/>
+        </w:rPr>
+      </w:pPr>
+      <w:proofErr w:type="spellStart"/>
+      <w:r>
+        <w:rPr>
+          <w:lang w:val="en-US"/>
+        </w:rPr>
+        <w:t>BIpolare</w:t>
+      </w:r>
+      <w:proofErr w:type="spellEnd"/>
+      <w:r>
+        <w:rPr>
+          <w:lang w:val="en-US"/>
+        </w:rPr>
+        <w:t xml:space="preserve"> </w:t>
+      </w:r>
+      <w:proofErr w:type="spellStart"/>
+      <w:r>
+        <w:rPr>
+          <w:lang w:val="en-US"/>
+        </w:rPr>
+        <w:t>Spannungsversorgung</w:t>
+      </w:r>
+      <w:proofErr w:type="spellEnd"/>
+      <w:r>
+        <w:rPr>
+          <w:lang w:val="en-US"/>
+        </w:rPr>
+        <w:t xml:space="preserve">, DCDC, linear </w:t>
+      </w:r>
+      <w:proofErr w:type="spellStart"/>
+      <w:r>
+        <w:rPr>
+          <w:lang w:val="en-US"/>
+        </w:rPr>
+        <w:t>regler</w:t>
+      </w:r>
+      <w:proofErr w:type="spellEnd"/>
+    </w:p>
+    <w:p>
+      <w:pPr>
+        <w:rPr>
+          <w:lang w:val="en-US"/>
+        </w:rPr>
+      </w:pPr>
+    </w:p>
+    <w:p>
+      <w:pPr>
+        <w:rPr>
+          <w:lang w:val="en-US"/>
+        </w:rPr>
+      </w:pPr>
+      <w:proofErr w:type="spellStart"/>
+      <w:r>
+        <w:rPr>
+          <w:lang w:val="en-US"/>
+        </w:rPr>
+        <w:t>Bauteilliste</w:t>
+      </w:r>
+      <w:proofErr w:type="spellEnd"/>
+      <w:r>
+        <w:rPr>
+          <w:lang w:val="en-US"/>
+        </w:rPr>
+        <w:t xml:space="preserve"> </w:t>
+      </w:r>
+      <w:proofErr w:type="spellStart"/>
+      <w:r>
+        <w:rPr>
+          <w:lang w:val="en-US"/>
+        </w:rPr>
+        <w:t>mit</w:t>
+      </w:r>
+      <w:proofErr w:type="spellEnd"/>
+      <w:r>
+        <w:rPr>
+          <w:lang w:val="en-US"/>
+        </w:rPr>
+        <w:t xml:space="preserve"> Wert</w:t>
+      </w:r>
+    </w:p>
+    <w:p>
+      <w:pPr>
+        <w:rPr>
+          <w:lang w:val="en-US"/>
+        </w:rPr>
+      </w:pPr>
+    </w:p>
+    <w:p>
+      <w:r>
+        <w:lastRenderedPageBreak/>
+        <w:t xml:space="preserve">Widerstand </w:t>
+      </w:r>
+      <w:r>
+        <w:t xml:space="preserve">Kondensatoren </w:t>
+      </w:r>
+      <w:r>
+        <w:t>mit NI unbestückt lassen</w:t>
+      </w:r>
+    </w:p>
+    <w:p/>
+    <w:p>
+      <w:proofErr w:type="spellStart"/>
+      <w:r>
+        <w:t>To</w:t>
+      </w:r>
+      <w:proofErr w:type="spellEnd"/>
+      <w:r>
+        <w:t xml:space="preserve"> do:</w:t>
       </w:r>
     </w:p>
     <w:tbl>
@@ -1788,8 +2279,13 @@
           </w:tcPr>
           <w:p>
             <w:r>
-              <w:t>Erstellen eines Schaltplans in KiCaD</w:t>
-            </w:r>
+              <w:t xml:space="preserve">Erstellen eines Schaltplans in </w:t>
+            </w:r>
+            <w:proofErr w:type="spellStart"/>
+            <w:r>
+              <w:t>KiCaD</w:t>
+            </w:r>
+            <w:proofErr w:type="spellEnd"/>
           </w:p>
         </w:tc>
         <w:tc>
@@ -1849,9 +2345,13 @@
             <w:tcW w:w="8819" w:type="dxa"/>
           </w:tcPr>
           <w:p>
-            <w:r>
-              <w:lastRenderedPageBreak/>
-              <w:t>Pinbelegung festlegen</w:t>
+            <w:proofErr w:type="spellStart"/>
+            <w:r>
+              <w:t>Pinbelegung</w:t>
+            </w:r>
+            <w:proofErr w:type="spellEnd"/>
+            <w:r>
+              <w:t xml:space="preserve"> festlegen</w:t>
             </w:r>
           </w:p>
         </w:tc>
@@ -2889,7 +3389,7 @@
 </file>
 
 <file path=customXml/itemProps1.xml><?xml version="1.0" encoding="utf-8"?>
-<ds:datastoreItem xmlns:ds="http://schemas.openxmlformats.org/officeDocument/2006/customXml" ds:itemID="{F157E82C-E25D-479E-A784-9BBDA04FE86B}">
+<ds:datastoreItem xmlns:ds="http://schemas.openxmlformats.org/officeDocument/2006/customXml" ds:itemID="{9505A371-BC0C-453C-B575-3879A84498F8}">
   <ds:schemaRefs>
     <ds:schemaRef ds:uri="http://schemas.openxmlformats.org/officeDocument/2006/bibliography"/>
   </ds:schemaRefs>

</xml_diff>

<commit_message>
Updated Bauteilliste and Schaltbild
</commit_message>
<xml_diff>
--- a/Seminar_Med_Tech/Dokumentation.docx
+++ b/Seminar_Med_Tech/Dokumentation.docx
@@ -8065,10 +8065,24 @@
       <w:r>
         <w:t>Dioden bei AVDD?</w:t>
       </w:r>
+      <w:r>
+        <w:t xml:space="preserve"> Brauchen wir sie, wenn ja welche?</w:t>
+      </w:r>
     </w:p>
     <w:p>
       <w:r>
         <w:t>Wie sieht J6 aus?</w:t>
+      </w:r>
+      <w:r>
+        <w:t xml:space="preserve"> Test </w:t>
+      </w:r>
+      <w:proofErr w:type="spellStart"/>
+      <w:r>
+        <w:t>point</w:t>
+      </w:r>
+      <w:proofErr w:type="spellEnd"/>
+      <w:r>
+        <w:t>?</w:t>
       </w:r>
     </w:p>
     <w:p>
@@ -8081,6 +8095,17 @@
         <w:lastRenderedPageBreak/>
         <w:t>Linearer Regler?</w:t>
       </w:r>
+      <w:r>
+        <w:t xml:space="preserve"> Ist </w:t>
+      </w:r>
+      <w:proofErr w:type="spellStart"/>
+      <w:r>
+        <w:t>Pinbelegung</w:t>
+      </w:r>
+      <w:proofErr w:type="spellEnd"/>
+      <w:r>
+        <w:t xml:space="preserve"> richtig? Was ist PSK?</w:t>
+      </w:r>
     </w:p>
     <w:p>
       <w:r>
@@ -8112,6 +8137,12 @@
       <w:r>
         <w:t>Dürfen wir alles doppelt bestellen?</w:t>
       </w:r>
+      <w:r>
+        <w:t xml:space="preserve"> </w:t>
+      </w:r>
+      <w:r>
+        <w:t>Was bestellen Sie, was wir?</w:t>
+      </w:r>
     </w:p>
     <w:p>
       <w:r>
@@ -8120,20 +8151,36 @@
     </w:p>
     <w:p>
       <w:r>
-        <w:t>Was bestellen Sie, was wir?</w:t>
-      </w:r>
-    </w:p>
-    <w:p>
-      <w:r>
         <w:t>Bauteilliste bitte checken</w:t>
       </w:r>
       <w:r>
         <w:t>.</w:t>
+      </w:r>
+    </w:p>
+    <w:p/>
+    <w:p>
+      <w:r>
+        <w:t>Aufgaben:</w:t>
+      </w:r>
+    </w:p>
+    <w:p>
+      <w:r>
+        <w:t xml:space="preserve">OPA </w:t>
+      </w:r>
+      <w:proofErr w:type="spellStart"/>
+      <w:r>
+        <w:t>footprint</w:t>
+      </w:r>
+      <w:proofErr w:type="spellEnd"/>
+      <w:r>
+        <w:t xml:space="preserve"> </w:t>
+      </w:r>
+      <w:r>
+        <w:t>neu machen.</w:t>
       </w:r>
       <w:bookmarkStart w:id="0" w:name="_GoBack"/>
       <w:bookmarkEnd w:id="0"/>
     </w:p>
-    <w:p/>
     <w:sectPr>
       <w:pgSz w:w="11906" w:h="16838"/>
       <w:pgMar w:top="1440" w:right="1440" w:bottom="1440" w:left="1440" w:header="0" w:footer="0" w:gutter="0"/>
@@ -9316,7 +9363,7 @@
 </file>
 
 <file path=customXml/itemProps1.xml><?xml version="1.0" encoding="utf-8"?>
-<ds:datastoreItem xmlns:ds="http://schemas.openxmlformats.org/officeDocument/2006/customXml" ds:itemID="{CF0BCD70-B8D3-4AB5-8B2E-C1C880AFADCF}">
+<ds:datastoreItem xmlns:ds="http://schemas.openxmlformats.org/officeDocument/2006/customXml" ds:itemID="{1E80C3F2-79DD-4D54-A391-2E89F491872C}">
   <ds:schemaRefs>
     <ds:schemaRef ds:uri="http://schemas.openxmlformats.org/officeDocument/2006/bibliography"/>
   </ds:schemaRefs>

</xml_diff>

<commit_message>
update order list and power supply
</commit_message>
<xml_diff>
--- a/Seminar_Med_Tech/Dokumentation.docx
+++ b/Seminar_Med_Tech/Dokumentation.docx
@@ -1,10 +1,10 @@
 
 <file path=word/document.xml><?xml version="1.0" encoding="utf-8"?>
-<w:document xmlns:wpc="http://schemas.microsoft.com/office/word/2010/wordprocessingCanvas" xmlns:cx="http://schemas.microsoft.com/office/drawing/2014/chartex" xmlns:cx1="http://schemas.microsoft.com/office/drawing/2015/9/8/chartex" xmlns:cx2="http://schemas.microsoft.com/office/drawing/2015/10/21/chartex" xmlns:cx3="http://schemas.microsoft.com/office/drawing/2016/5/9/chartex" xmlns:cx4="http://schemas.microsoft.com/office/drawing/2016/5/10/chartex" xmlns:cx5="http://schemas.microsoft.com/office/drawing/2016/5/11/chartex" xmlns:cx6="http://schemas.microsoft.com/office/drawing/2016/5/12/chartex" xmlns:cx7="http://schemas.microsoft.com/office/drawing/2016/5/13/chartex" xmlns:cx8="http://schemas.microsoft.com/office/drawing/2016/5/14/chartex" xmlns:mc="http://schemas.openxmlformats.org/markup-compatibility/2006" xmlns:aink="http://schemas.microsoft.com/office/drawing/2016/ink" xmlns:am3d="http://schemas.microsoft.com/office/drawing/2017/model3d" xmlns:o="urn:schemas-microsoft-com:office:office" xmlns:r="http://schemas.openxmlformats.org/officeDocument/2006/relationships" xmlns:m="http://schemas.openxmlformats.org/officeDocument/2006/math" xmlns:v="urn:schemas-microsoft-com:vml" xmlns:wp14="http://schemas.microsoft.com/office/word/2010/wordprocessingDrawing" xmlns:wp="http://schemas.openxmlformats.org/drawingml/2006/wordprocessingDrawing" xmlns:w10="urn:schemas-microsoft-com:office:word" xmlns:w="http://schemas.openxmlformats.org/wordprocessingml/2006/main" xmlns:w14="http://schemas.microsoft.com/office/word/2010/wordml" xmlns:w15="http://schemas.microsoft.com/office/word/2012/wordml" xmlns:w16se="http://schemas.microsoft.com/office/word/2015/wordml/symex" xmlns:wpg="http://schemas.microsoft.com/office/word/2010/wordprocessingGroup" xmlns:wpi="http://schemas.microsoft.com/office/word/2010/wordprocessingInk" xmlns:wne="http://schemas.microsoft.com/office/word/2006/wordml" xmlns:wps="http://schemas.microsoft.com/office/word/2010/wordprocessingShape" mc:Ignorable="w14 w15 w16se wp14">
+<w:document xmlns:wpc="http://schemas.microsoft.com/office/word/2010/wordprocessingCanvas" xmlns:mo="http://schemas.microsoft.com/office/mac/office/2008/main" xmlns:mc="http://schemas.openxmlformats.org/markup-compatibility/2006" xmlns:mv="urn:schemas-microsoft-com:mac:vml" xmlns:o="urn:schemas-microsoft-com:office:office" xmlns:r="http://schemas.openxmlformats.org/officeDocument/2006/relationships" xmlns:m="http://schemas.openxmlformats.org/officeDocument/2006/math" xmlns:v="urn:schemas-microsoft-com:vml" xmlns:wp14="http://schemas.microsoft.com/office/word/2010/wordprocessingDrawing" xmlns:wp="http://schemas.openxmlformats.org/drawingml/2006/wordprocessingDrawing" xmlns:w10="urn:schemas-microsoft-com:office:word" xmlns:w="http://schemas.openxmlformats.org/wordprocessingml/2006/main" xmlns:w14="http://schemas.microsoft.com/office/word/2010/wordml" xmlns:w15="http://schemas.microsoft.com/office/word/2012/wordml" xmlns:wpg="http://schemas.microsoft.com/office/word/2010/wordprocessingGroup" xmlns:wpi="http://schemas.microsoft.com/office/word/2010/wordprocessingInk" xmlns:wne="http://schemas.microsoft.com/office/word/2006/wordml" xmlns:wps="http://schemas.microsoft.com/office/word/2010/wordprocessingShape" mc:Ignorable="w14 w15 wp14">
   <w:body>
     <w:p>
       <w:pPr>
-        <w:pStyle w:val="berschrift1"/>
+        <w:pStyle w:val="Heading1"/>
       </w:pPr>
       <w:r>
         <w:t>Seminar Medizintechnik: Erweiterung eines 8 Kanal EKG-Moduls auf ein 16 Kanal EKG-Modul</w:t>
@@ -109,7 +109,7 @@
     <w:p/>
     <w:tbl>
       <w:tblPr>
-        <w:tblStyle w:val="Tabellenraster"/>
+        <w:tblStyle w:val="TableGrid"/>
         <w:tblW w:w="9162" w:type="dxa"/>
         <w:tblLook w:val="04A0" w:firstRow="1" w:lastRow="0" w:firstColumn="1" w:lastColumn="0" w:noHBand="0" w:noVBand="1"/>
       </w:tblPr>
@@ -180,7 +180,15 @@
           </w:tcPr>
           <w:p>
             <w:r>
-              <w:t xml:space="preserve">Einlesen in die Software KiCad </w:t>
+              <w:t xml:space="preserve">Einlesen in die Software </w:t>
+            </w:r>
+            <w:proofErr w:type="spellStart"/>
+            <w:r>
+              <w:t>KiCad</w:t>
+            </w:r>
+            <w:proofErr w:type="spellEnd"/>
+            <w:r>
+              <w:t xml:space="preserve"> </w:t>
             </w:r>
           </w:p>
         </w:tc>
@@ -242,7 +250,7 @@
     <w:p/>
     <w:tbl>
       <w:tblPr>
-        <w:tblStyle w:val="Tabellenraster"/>
+        <w:tblStyle w:val="TableGrid"/>
         <w:tblW w:w="9162" w:type="dxa"/>
         <w:tblLook w:val="04A0" w:firstRow="1" w:lastRow="0" w:firstColumn="1" w:lastColumn="0" w:noHBand="0" w:noVBand="1"/>
       </w:tblPr>
@@ -317,7 +325,15 @@
           </w:tcPr>
           <w:p>
             <w:r>
-              <w:t xml:space="preserve">Einlesen in die Software KiCad </w:t>
+              <w:t xml:space="preserve">Einlesen in die Software </w:t>
+            </w:r>
+            <w:proofErr w:type="spellStart"/>
+            <w:r>
+              <w:t>KiCad</w:t>
+            </w:r>
+            <w:proofErr w:type="spellEnd"/>
+            <w:r>
+              <w:t xml:space="preserve"> </w:t>
             </w:r>
           </w:p>
         </w:tc>
@@ -385,7 +401,7 @@
     </w:p>
     <w:p>
       <w:pPr>
-        <w:pStyle w:val="Listenabsatz"/>
+        <w:pStyle w:val="ListParagraph"/>
         <w:numPr>
           <w:ilvl w:val="0"/>
           <w:numId w:val="1"/>
@@ -397,19 +413,27 @@
     </w:p>
     <w:p>
       <w:pPr>
-        <w:pStyle w:val="Listenabsatz"/>
+        <w:pStyle w:val="ListParagraph"/>
         <w:numPr>
           <w:ilvl w:val="0"/>
           <w:numId w:val="1"/>
         </w:numPr>
       </w:pPr>
       <w:r>
-        <w:t>ob erst normales EKG Board in KiCAD darstellen danach erweitern oder direkt erweitert darstellen (ob Vorgehensweise richtig ist)</w:t>
+        <w:t xml:space="preserve">ob erst normales EKG Board in </w:t>
+      </w:r>
+      <w:proofErr w:type="spellStart"/>
+      <w:r>
+        <w:t>KiCAD</w:t>
+      </w:r>
+      <w:proofErr w:type="spellEnd"/>
+      <w:r>
+        <w:t xml:space="preserve"> darstellen danach erweitern oder direkt erweitert darstellen (ob Vorgehensweise richtig ist)</w:t>
       </w:r>
     </w:p>
     <w:p>
       <w:pPr>
-        <w:pStyle w:val="Listenabsatz"/>
+        <w:pStyle w:val="ListParagraph"/>
         <w:numPr>
           <w:ilvl w:val="0"/>
           <w:numId w:val="1"/>
@@ -421,7 +445,7 @@
     </w:p>
     <w:p>
       <w:pPr>
-        <w:pStyle w:val="Listenabsatz"/>
+        <w:pStyle w:val="ListParagraph"/>
       </w:pPr>
     </w:p>
     <w:p>
@@ -432,7 +456,15 @@
     </w:p>
     <w:p>
       <w:r>
-        <w:t>- Wichtig war es, dass beide Chips über den gleichen Clock fungieren</w:t>
+        <w:t xml:space="preserve">- Wichtig war es, dass beide Chips über den gleichen </w:t>
+      </w:r>
+      <w:proofErr w:type="spellStart"/>
+      <w:r>
+        <w:t>Clock</w:t>
+      </w:r>
+      <w:proofErr w:type="spellEnd"/>
+      <w:r>
+        <w:t xml:space="preserve"> fungieren</w:t>
       </w:r>
     </w:p>
     <w:p>
@@ -468,7 +500,15 @@
     </w:p>
     <w:p>
       <w:r>
-        <w:t>- Ground neudefinieren, so dass man nur 2 Schichten braucht</w:t>
+        <w:t xml:space="preserve">- </w:t>
+      </w:r>
+      <w:proofErr w:type="spellStart"/>
+      <w:r>
+        <w:t>Ground</w:t>
+      </w:r>
+      <w:proofErr w:type="spellEnd"/>
+      <w:r>
+        <w:t xml:space="preserve"> neudefinieren, so dass man nur 2 Schichten braucht</w:t>
       </w:r>
     </w:p>
     <w:p/>
@@ -477,13 +517,27 @@
         <w:rPr>
           <w:highlight w:val="red"/>
         </w:rPr>
-        <w:t>0805 Widerstände 0805 Kondensator sondern 1206</w:t>
+        <w:t xml:space="preserve">0805 Widerstände 0805 </w:t>
+      </w:r>
+      <w:proofErr w:type="gramStart"/>
+      <w:r>
+        <w:rPr>
+          <w:highlight w:val="red"/>
+        </w:rPr>
+        <w:t>Kondensator</w:t>
+      </w:r>
+      <w:proofErr w:type="gramEnd"/>
+      <w:r>
+        <w:rPr>
+          <w:highlight w:val="red"/>
+        </w:rPr>
+        <w:t xml:space="preserve"> sondern 1206</w:t>
       </w:r>
     </w:p>
     <w:p/>
     <w:tbl>
       <w:tblPr>
-        <w:tblStyle w:val="Tabellenraster"/>
+        <w:tblStyle w:val="TableGrid"/>
         <w:tblW w:w="9162" w:type="dxa"/>
         <w:tblLook w:val="04A0" w:firstRow="1" w:lastRow="0" w:firstColumn="1" w:lastColumn="0" w:noHBand="0" w:noVBand="1"/>
       </w:tblPr>
@@ -532,7 +586,15 @@
           </w:tcPr>
           <w:p>
             <w:r>
-              <w:t xml:space="preserve">Einlesen in die Software KiCad </w:t>
+              <w:t xml:space="preserve">Einlesen in die Software </w:t>
+            </w:r>
+            <w:proofErr w:type="spellStart"/>
+            <w:r>
+              <w:t>KiCad</w:t>
+            </w:r>
+            <w:proofErr w:type="spellEnd"/>
+            <w:r>
+              <w:t xml:space="preserve"> </w:t>
             </w:r>
           </w:p>
         </w:tc>
@@ -666,8 +728,13 @@
           </w:tcPr>
           <w:p>
             <w:r>
-              <w:t>Erstellen eines Schaltplan in KiCaD</w:t>
-            </w:r>
+              <w:t xml:space="preserve">Erstellen eines Schaltplan in </w:t>
+            </w:r>
+            <w:proofErr w:type="spellStart"/>
+            <w:r>
+              <w:t>KiCaD</w:t>
+            </w:r>
+            <w:proofErr w:type="spellEnd"/>
           </w:p>
         </w:tc>
         <w:tc>
@@ -727,18 +794,34 @@
     </w:p>
     <w:p>
       <w:r>
-        <w:t>2. GitHub per E-Mail gegeben</w:t>
-      </w:r>
-    </w:p>
-    <w:p>
-      <w:r>
-        <w:t>3. KiCaD Anfang des Schaltbildes</w:t>
+        <w:t xml:space="preserve">2. </w:t>
+      </w:r>
+      <w:proofErr w:type="spellStart"/>
+      <w:r>
+        <w:t>GitHub</w:t>
+      </w:r>
+      <w:proofErr w:type="spellEnd"/>
+      <w:r>
+        <w:t xml:space="preserve"> per E-Mail gegeben</w:t>
+      </w:r>
+    </w:p>
+    <w:p>
+      <w:r>
+        <w:t xml:space="preserve">3. </w:t>
+      </w:r>
+      <w:proofErr w:type="spellStart"/>
+      <w:r>
+        <w:t>KiCaD</w:t>
+      </w:r>
+      <w:proofErr w:type="spellEnd"/>
+      <w:r>
+        <w:t xml:space="preserve"> Anfang des Schaltbildes</w:t>
       </w:r>
     </w:p>
     <w:p/>
     <w:tbl>
       <w:tblPr>
-        <w:tblStyle w:val="Tabellenraster"/>
+        <w:tblStyle w:val="TableGrid"/>
         <w:tblW w:w="9162" w:type="dxa"/>
         <w:tblLook w:val="04A0" w:firstRow="1" w:lastRow="0" w:firstColumn="1" w:lastColumn="0" w:noHBand="0" w:noVBand="1"/>
       </w:tblPr>
@@ -865,8 +948,13 @@
           </w:tcPr>
           <w:p>
             <w:r>
-              <w:t>Erstellen eines Schaltplan in KiCaD</w:t>
-            </w:r>
+              <w:t xml:space="preserve">Erstellen eines Schaltplan in </w:t>
+            </w:r>
+            <w:proofErr w:type="spellStart"/>
+            <w:r>
+              <w:t>KiCaD</w:t>
+            </w:r>
+            <w:proofErr w:type="spellEnd"/>
           </w:p>
         </w:tc>
         <w:tc>
@@ -975,19 +1063,27 @@
     </w:p>
     <w:p>
       <w:pPr>
-        <w:pStyle w:val="Listenabsatz"/>
+        <w:pStyle w:val="ListParagraph"/>
         <w:numPr>
           <w:ilvl w:val="0"/>
           <w:numId w:val="2"/>
         </w:numPr>
       </w:pPr>
       <w:r>
-        <w:t>10 Kanal = 10 Eingangssignalen oder mit 10 Diff. Signalen aus den gleichen Eingaengen? Ist evtl. 12 Kanal EKG mit 10 Elektroden gemeint?</w:t>
+        <w:t xml:space="preserve">10 Kanal = 10 Eingangssignalen oder mit 10 Diff. Signalen aus den gleichen </w:t>
+      </w:r>
+      <w:proofErr w:type="spellStart"/>
+      <w:r>
+        <w:t>Eingaengen</w:t>
+      </w:r>
+      <w:proofErr w:type="spellEnd"/>
+      <w:r>
+        <w:t>? Ist evtl. 12 Kanal EKG mit 10 Elektroden gemeint?</w:t>
       </w:r>
     </w:p>
     <w:p>
       <w:pPr>
-        <w:pStyle w:val="Listenabsatz"/>
+        <w:pStyle w:val="ListParagraph"/>
         <w:numPr>
           <w:ilvl w:val="0"/>
           <w:numId w:val="2"/>
@@ -1000,12 +1096,54 @@
         <w:rPr>
           <w:lang w:val="en-US"/>
         </w:rPr>
-        <w:t xml:space="preserve">Was ist besser? Daisy Chain oder Cascaded Configuration? </w:t>
+        <w:t xml:space="preserve">Was </w:t>
+      </w:r>
+      <w:proofErr w:type="spellStart"/>
+      <w:r>
+        <w:rPr>
+          <w:lang w:val="en-US"/>
+        </w:rPr>
+        <w:t>ist</w:t>
+      </w:r>
+      <w:proofErr w:type="spellEnd"/>
+      <w:r>
+        <w:rPr>
+          <w:lang w:val="en-US"/>
+        </w:rPr>
+        <w:t xml:space="preserve"> </w:t>
+      </w:r>
+      <w:proofErr w:type="spellStart"/>
+      <w:r>
+        <w:rPr>
+          <w:lang w:val="en-US"/>
+        </w:rPr>
+        <w:t>besser</w:t>
+      </w:r>
+      <w:proofErr w:type="spellEnd"/>
+      <w:r>
+        <w:rPr>
+          <w:lang w:val="en-US"/>
+        </w:rPr>
+        <w:t xml:space="preserve">? Daisy Chain </w:t>
+      </w:r>
+      <w:proofErr w:type="spellStart"/>
+      <w:r>
+        <w:rPr>
+          <w:lang w:val="en-US"/>
+        </w:rPr>
+        <w:t>oder</w:t>
+      </w:r>
+      <w:proofErr w:type="spellEnd"/>
+      <w:r>
+        <w:rPr>
+          <w:lang w:val="en-US"/>
+        </w:rPr>
+        <w:t xml:space="preserve"> Cascaded Configuration? </w:t>
       </w:r>
     </w:p>
     <w:p>
       <w:pPr>
-        <w:pStyle w:val="Listenabsatz"/>
+        <w:pStyle w:val="ListParagraph"/>
         <w:numPr>
           <w:ilvl w:val="0"/>
           <w:numId w:val="2"/>
@@ -1017,7 +1155,7 @@
     </w:p>
     <w:p>
       <w:pPr>
-        <w:pStyle w:val="Listenabsatz"/>
+        <w:pStyle w:val="ListParagraph"/>
         <w:numPr>
           <w:ilvl w:val="0"/>
           <w:numId w:val="2"/>
@@ -1029,7 +1167,7 @@
     </w:p>
     <w:p>
       <w:pPr>
-        <w:pStyle w:val="Listenabsatz"/>
+        <w:pStyle w:val="ListParagraph"/>
         <w:numPr>
           <w:ilvl w:val="0"/>
           <w:numId w:val="2"/>
@@ -1041,7 +1179,7 @@
     </w:p>
     <w:p>
       <w:pPr>
-        <w:pStyle w:val="Listenabsatz"/>
+        <w:pStyle w:val="ListParagraph"/>
         <w:numPr>
           <w:ilvl w:val="0"/>
           <w:numId w:val="2"/>
@@ -1054,7 +1192,35 @@
         <w:rPr>
           <w:lang w:val="en-US"/>
         </w:rPr>
-        <w:t>Was bedeutet Power Down bei RLD for multiple devices?</w:t>
+        <w:t xml:space="preserve">Was </w:t>
+      </w:r>
+      <w:proofErr w:type="spellStart"/>
+      <w:r>
+        <w:rPr>
+          <w:lang w:val="en-US"/>
+        </w:rPr>
+        <w:t>bedeutet</w:t>
+      </w:r>
+      <w:proofErr w:type="spellEnd"/>
+      <w:r>
+        <w:rPr>
+          <w:lang w:val="en-US"/>
+        </w:rPr>
+        <w:t xml:space="preserve"> Power Down </w:t>
+      </w:r>
+      <w:proofErr w:type="spellStart"/>
+      <w:r>
+        <w:rPr>
+          <w:lang w:val="en-US"/>
+        </w:rPr>
+        <w:t>bei</w:t>
+      </w:r>
+      <w:proofErr w:type="spellEnd"/>
+      <w:r>
+        <w:rPr>
+          <w:lang w:val="en-US"/>
+        </w:rPr>
+        <w:t xml:space="preserve"> RLD for multiple devices?</w:t>
       </w:r>
     </w:p>
     <w:p>
@@ -1071,13 +1237,29 @@
     </w:p>
     <w:p>
       <w:r>
-        <w:t>-Daisy chain benutzen</w:t>
+        <w:t xml:space="preserve">-Daisy </w:t>
+      </w:r>
+      <w:proofErr w:type="spellStart"/>
+      <w:r>
+        <w:t>chain</w:t>
+      </w:r>
+      <w:proofErr w:type="spellEnd"/>
+      <w:r>
+        <w:t xml:space="preserve"> benutzen</w:t>
       </w:r>
     </w:p>
     <w:p>
       <w:r>
         <w:lastRenderedPageBreak/>
-        <w:t>-Paceout einzeln rausführen</w:t>
+        <w:t>-</w:t>
+      </w:r>
+      <w:proofErr w:type="spellStart"/>
+      <w:r>
+        <w:t>Paceout</w:t>
+      </w:r>
+      <w:proofErr w:type="spellEnd"/>
+      <w:r>
+        <w:t xml:space="preserve"> einzeln rausführen</w:t>
       </w:r>
     </w:p>
     <w:p>
@@ -1100,13 +1282,26 @@
     </w:p>
     <w:p/>
     <w:p>
-      <w:r>
-        <w:t>To do:</w:t>
-      </w:r>
-    </w:p>
-    <w:p>
-      <w:r>
-        <w:t>Spannungsversorgung (braucht man 5V, 10V, ..?) klären.</w:t>
+      <w:proofErr w:type="spellStart"/>
+      <w:r>
+        <w:t>To</w:t>
+      </w:r>
+      <w:proofErr w:type="spellEnd"/>
+      <w:r>
+        <w:t xml:space="preserve"> do:</w:t>
+      </w:r>
+    </w:p>
+    <w:p>
+      <w:r>
+        <w:t>Spannungsversorgung (braucht man 5V, 10</w:t>
+      </w:r>
+      <w:proofErr w:type="gramStart"/>
+      <w:r>
+        <w:t>V, ..?</w:t>
+      </w:r>
+      <w:proofErr w:type="gramEnd"/>
+      <w:r>
+        <w:t>) klären.</w:t>
       </w:r>
     </w:p>
     <w:p>
@@ -1160,7 +1355,7 @@
     <w:p/>
     <w:tbl>
       <w:tblPr>
-        <w:tblStyle w:val="Tabellenraster"/>
+        <w:tblStyle w:val="TableGrid"/>
         <w:tblW w:w="9162" w:type="dxa"/>
         <w:tblLook w:val="04A0" w:firstRow="1" w:lastRow="0" w:firstColumn="1" w:lastColumn="0" w:noHBand="0" w:noVBand="1"/>
       </w:tblPr>
@@ -1287,8 +1482,13 @@
           </w:tcPr>
           <w:p>
             <w:r>
-              <w:t>Erstellen eines Schaltplans in KiCaD</w:t>
-            </w:r>
+              <w:t xml:space="preserve">Erstellen eines Schaltplans in </w:t>
+            </w:r>
+            <w:proofErr w:type="spellStart"/>
+            <w:r>
+              <w:t>KiCaD</w:t>
+            </w:r>
+            <w:proofErr w:type="spellEnd"/>
           </w:p>
         </w:tc>
         <w:tc>
@@ -1467,7 +1667,15 @@
     </w:p>
     <w:p>
       <w:r>
-        <w:t>-Ist es in Ordnung die Chips an Quelle parallel anzuschließen, da der Strom evtl geringer werden könnte? Was passiert mit dem Vorwiderstand?</w:t>
+        <w:t xml:space="preserve">-Ist es in Ordnung die Chips an Quelle parallel anzuschließen, da der Strom </w:t>
+      </w:r>
+      <w:proofErr w:type="spellStart"/>
+      <w:r>
+        <w:t>evtl</w:t>
+      </w:r>
+      <w:proofErr w:type="spellEnd"/>
+      <w:r>
+        <w:t xml:space="preserve"> geringer werden könnte? Was passiert mit dem Vorwiderstand?</w:t>
       </w:r>
     </w:p>
     <w:p/>
@@ -1504,7 +1712,15 @@
     </w:p>
     <w:p>
       <w:r>
-        <w:t>Schaltbild erweitert: Inputs vom 2. ADC -&gt; Über Summierer (OP) oder im Chip</w:t>
+        <w:t xml:space="preserve">Schaltbild erweitert: Inputs vom 2. ADC -&gt; Über </w:t>
+      </w:r>
+      <w:proofErr w:type="spellStart"/>
+      <w:r>
+        <w:t>Summierer</w:t>
+      </w:r>
+      <w:proofErr w:type="spellEnd"/>
+      <w:r>
+        <w:t xml:space="preserve"> (OP) oder im Chip</w:t>
       </w:r>
     </w:p>
     <w:p>
@@ -1523,7 +1739,7 @@
     <w:p/>
     <w:tbl>
       <w:tblPr>
-        <w:tblStyle w:val="Tabellenraster"/>
+        <w:tblStyle w:val="TableGrid"/>
         <w:tblW w:w="9162" w:type="dxa"/>
         <w:tblLook w:val="04A0" w:firstRow="1" w:lastRow="0" w:firstColumn="1" w:lastColumn="0" w:noHBand="0" w:noVBand="1"/>
       </w:tblPr>
@@ -1628,8 +1844,13 @@
           </w:tcPr>
           <w:p>
             <w:r>
-              <w:t>Erstellen eines Schaltplans in KiCaD</w:t>
-            </w:r>
+              <w:t xml:space="preserve">Erstellen eines Schaltplans in </w:t>
+            </w:r>
+            <w:proofErr w:type="spellStart"/>
+            <w:r>
+              <w:t>KiCaD</w:t>
+            </w:r>
+            <w:proofErr w:type="spellEnd"/>
           </w:p>
         </w:tc>
         <w:tc>
@@ -1716,7 +1937,15 @@
     </w:p>
     <w:p>
       <w:r>
-        <w:t>NI: not index?</w:t>
+        <w:t xml:space="preserve">NI: not </w:t>
+      </w:r>
+      <w:proofErr w:type="spellStart"/>
+      <w:r>
+        <w:t>index</w:t>
+      </w:r>
+      <w:proofErr w:type="spellEnd"/>
+      <w:r>
+        <w:t>?</w:t>
       </w:r>
     </w:p>
     <w:p>
@@ -1731,17 +1960,35 @@
     </w:p>
     <w:p>
       <w:r>
-        <w:t>Mit Jumper Referenz ändern gegen WCT/ gegen andere elektrode</w:t>
-      </w:r>
-    </w:p>
-    <w:p>
-      <w:r>
-        <w:t>Clksel bei beiden</w:t>
-      </w:r>
-    </w:p>
-    <w:p>
-      <w:r>
-        <w:t>DRDY von Chip2 trotzdem auf Inputpin von MSP setzen</w:t>
+        <w:t xml:space="preserve">Mit Jumper Referenz ändern gegen WCT/ gegen andere </w:t>
+      </w:r>
+      <w:proofErr w:type="spellStart"/>
+      <w:r>
+        <w:t>elektrode</w:t>
+      </w:r>
+      <w:proofErr w:type="spellEnd"/>
+    </w:p>
+    <w:p>
+      <w:proofErr w:type="spellStart"/>
+      <w:r>
+        <w:t>Clksel</w:t>
+      </w:r>
+      <w:proofErr w:type="spellEnd"/>
+      <w:r>
+        <w:t xml:space="preserve"> bei beiden</w:t>
+      </w:r>
+    </w:p>
+    <w:p>
+      <w:r>
+        <w:t xml:space="preserve">DRDY von Chip2 trotzdem auf </w:t>
+      </w:r>
+      <w:proofErr w:type="spellStart"/>
+      <w:r>
+        <w:t>Inputpin</w:t>
+      </w:r>
+      <w:proofErr w:type="spellEnd"/>
+      <w:r>
+        <w:t xml:space="preserve"> von MSP setzen</w:t>
       </w:r>
     </w:p>
     <w:p>
@@ -1771,8 +2018,29 @@
     </w:p>
     <w:p>
       <w:r>
-        <w:t>Buck boost converter bei spannungsconverter</w:t>
-      </w:r>
+        <w:t xml:space="preserve">Buck </w:t>
+      </w:r>
+      <w:proofErr w:type="spellStart"/>
+      <w:r>
+        <w:t>boost</w:t>
+      </w:r>
+      <w:proofErr w:type="spellEnd"/>
+      <w:r>
+        <w:t xml:space="preserve"> </w:t>
+      </w:r>
+      <w:proofErr w:type="spellStart"/>
+      <w:r>
+        <w:t>converter</w:t>
+      </w:r>
+      <w:proofErr w:type="spellEnd"/>
+      <w:r>
+        <w:t xml:space="preserve"> bei </w:t>
+      </w:r>
+      <w:proofErr w:type="spellStart"/>
+      <w:r>
+        <w:t>spannungsconverter</w:t>
+      </w:r>
+      <w:proofErr w:type="spellEnd"/>
     </w:p>
     <w:p/>
     <w:p>
@@ -1798,7 +2066,15 @@
     </w:p>
     <w:p>
       <w:r>
-        <w:t>Was machen wir bei den Bauteilen, die NI (not installed) sind?</w:t>
+        <w:t xml:space="preserve">Was machen wir bei den Bauteilen, die NI (not </w:t>
+      </w:r>
+      <w:proofErr w:type="spellStart"/>
+      <w:r>
+        <w:t>installed</w:t>
+      </w:r>
+      <w:proofErr w:type="spellEnd"/>
+      <w:r>
+        <w:t>) sind?</w:t>
       </w:r>
     </w:p>
     <w:p>
@@ -1843,8 +2119,26 @@
     </w:p>
     <w:p/>
     <w:p>
-      <w:r>
-        <w:t>Mittwoch nachmittag? Email schicken.</w:t>
+      <w:proofErr w:type="gramStart"/>
+      <w:r>
+        <w:t xml:space="preserve">Mittwoch </w:t>
+      </w:r>
+      <w:proofErr w:type="spellStart"/>
+      <w:r>
+        <w:t>nachmittag</w:t>
+      </w:r>
+      <w:proofErr w:type="spellEnd"/>
+      <w:proofErr w:type="gramEnd"/>
+      <w:r>
+        <w:t xml:space="preserve">? </w:t>
+      </w:r>
+      <w:proofErr w:type="spellStart"/>
+      <w:r>
+        <w:t>Email</w:t>
+      </w:r>
+      <w:proofErr w:type="spellEnd"/>
+      <w:r>
+        <w:t xml:space="preserve"> schicken.</w:t>
       </w:r>
     </w:p>
     <w:p>
@@ -1857,13 +2151,40 @@
         <w:rPr>
           <w:lang w:val="en-US"/>
         </w:rPr>
-        <w:t>OP: Texas instruments OPA132 für Shielddrive</w:t>
-      </w:r>
-    </w:p>
-    <w:p>
-      <w:r>
-        <w:t>Bipolare Spannungsversorgung, DCDC, linear regler</w:t>
-      </w:r>
+        <w:t xml:space="preserve">OP: Texas instruments OPA132 </w:t>
+      </w:r>
+      <w:proofErr w:type="spellStart"/>
+      <w:r>
+        <w:rPr>
+          <w:lang w:val="en-US"/>
+        </w:rPr>
+        <w:t>für</w:t>
+      </w:r>
+      <w:proofErr w:type="spellEnd"/>
+      <w:r>
+        <w:rPr>
+          <w:lang w:val="en-US"/>
+        </w:rPr>
+        <w:t xml:space="preserve"> </w:t>
+      </w:r>
+      <w:proofErr w:type="spellStart"/>
+      <w:r>
+        <w:rPr>
+          <w:lang w:val="en-US"/>
+        </w:rPr>
+        <w:t>Shielddrive</w:t>
+      </w:r>
+      <w:proofErr w:type="spellEnd"/>
+    </w:p>
+    <w:p>
+      <w:r>
+        <w:t xml:space="preserve">Bipolare Spannungsversorgung, DCDC, linear </w:t>
+      </w:r>
+      <w:proofErr w:type="spellStart"/>
+      <w:r>
+        <w:t>regler</w:t>
+      </w:r>
+      <w:proofErr w:type="spellEnd"/>
     </w:p>
     <w:p/>
     <w:p>
@@ -1879,13 +2200,18 @@
     </w:p>
     <w:p/>
     <w:p>
-      <w:r>
-        <w:t>To do:</w:t>
+      <w:proofErr w:type="spellStart"/>
+      <w:r>
+        <w:t>To</w:t>
+      </w:r>
+      <w:proofErr w:type="spellEnd"/>
+      <w:r>
+        <w:t xml:space="preserve"> do:</w:t>
       </w:r>
     </w:p>
     <w:tbl>
       <w:tblPr>
-        <w:tblStyle w:val="Tabellenraster"/>
+        <w:tblStyle w:val="TableGrid"/>
         <w:tblW w:w="9067" w:type="dxa"/>
         <w:tblLook w:val="04A0" w:firstRow="1" w:lastRow="0" w:firstColumn="1" w:lastColumn="0" w:noHBand="0" w:noVBand="1"/>
       </w:tblPr>
@@ -1990,8 +2316,13 @@
           </w:tcPr>
           <w:p>
             <w:r>
-              <w:t>Erstellen eines Schaltplans in KiCaD</w:t>
-            </w:r>
+              <w:t xml:space="preserve">Erstellen eines Schaltplans in </w:t>
+            </w:r>
+            <w:proofErr w:type="spellStart"/>
+            <w:r>
+              <w:t>KiCaD</w:t>
+            </w:r>
+            <w:proofErr w:type="spellEnd"/>
           </w:p>
         </w:tc>
         <w:tc>
@@ -2075,8 +2406,13 @@
             </w:tcMar>
           </w:tcPr>
           <w:p>
-            <w:r>
-              <w:t>Pinbelegung festlegen</w:t>
+            <w:proofErr w:type="spellStart"/>
+            <w:r>
+              <w:t>Pinbelegung</w:t>
+            </w:r>
+            <w:proofErr w:type="spellEnd"/>
+            <w:r>
+              <w:t xml:space="preserve"> festlegen</w:t>
             </w:r>
           </w:p>
         </w:tc>
@@ -2159,7 +2495,7 @@
     </w:p>
     <w:tbl>
       <w:tblPr>
-        <w:tblStyle w:val="Tabellenraster"/>
+        <w:tblStyle w:val="TableGrid"/>
         <w:tblW w:w="9011" w:type="dxa"/>
         <w:tblLook w:val="04A0" w:firstRow="1" w:lastRow="0" w:firstColumn="1" w:lastColumn="0" w:noHBand="0" w:noVBand="1"/>
       </w:tblPr>
@@ -2208,6 +2544,7 @@
                 <w:lang w:eastAsia="ja-JP"/>
               </w:rPr>
             </w:pPr>
+            <w:proofErr w:type="spellStart"/>
             <w:r>
               <w:rPr>
                 <w:rFonts w:eastAsia="Yu Mincho"/>
@@ -2215,6 +2552,7 @@
               </w:rPr>
               <w:t>Installed</w:t>
             </w:r>
+            <w:proofErr w:type="spellEnd"/>
           </w:p>
         </w:tc>
         <w:tc>
@@ -2237,8 +2575,17 @@
                 <w:rFonts w:eastAsia="Yu Mincho"/>
                 <w:lang w:eastAsia="ja-JP"/>
               </w:rPr>
-              <w:t>RLD feedback</w:t>
-            </w:r>
+              <w:t xml:space="preserve">RLD </w:t>
+            </w:r>
+            <w:proofErr w:type="spellStart"/>
+            <w:r>
+              <w:rPr>
+                <w:rFonts w:eastAsia="Yu Mincho"/>
+                <w:lang w:eastAsia="ja-JP"/>
+              </w:rPr>
+              <w:t>feedback</w:t>
+            </w:r>
+            <w:proofErr w:type="spellEnd"/>
           </w:p>
         </w:tc>
       </w:tr>
@@ -2287,8 +2634,33 @@
                 <w:rFonts w:eastAsia="Yu Mincho"/>
                 <w:lang w:eastAsia="ja-JP"/>
               </w:rPr>
-              <w:t>AVDD supply source</w:t>
-            </w:r>
+              <w:t xml:space="preserve">AVDD </w:t>
+            </w:r>
+            <w:proofErr w:type="spellStart"/>
+            <w:r>
+              <w:rPr>
+                <w:rFonts w:eastAsia="Yu Mincho"/>
+                <w:lang w:eastAsia="ja-JP"/>
+              </w:rPr>
+              <w:t>supply</w:t>
+            </w:r>
+            <w:proofErr w:type="spellEnd"/>
+            <w:r>
+              <w:rPr>
+                <w:rFonts w:eastAsia="Yu Mincho"/>
+                <w:lang w:eastAsia="ja-JP"/>
+              </w:rPr>
+              <w:t xml:space="preserve"> </w:t>
+            </w:r>
+            <w:proofErr w:type="spellStart"/>
+            <w:r>
+              <w:rPr>
+                <w:rFonts w:eastAsia="Yu Mincho"/>
+                <w:lang w:eastAsia="ja-JP"/>
+              </w:rPr>
+              <w:t>source</w:t>
+            </w:r>
+            <w:proofErr w:type="spellEnd"/>
           </w:p>
         </w:tc>
         <w:tc>
@@ -2510,7 +2882,25 @@
                 <w:sz w:val="16"/>
                 <w:szCs w:val="16"/>
               </w:rPr>
-              <w:t>PWDN source chip1</w:t>
+              <w:t xml:space="preserve">PWDN </w:t>
+            </w:r>
+            <w:proofErr w:type="spellStart"/>
+            <w:r>
+              <w:rPr>
+                <w:rFonts w:ascii="Arial" w:hAnsi="Arial" w:cs="Arial"/>
+                <w:sz w:val="16"/>
+                <w:szCs w:val="16"/>
+              </w:rPr>
+              <w:t>source</w:t>
+            </w:r>
+            <w:proofErr w:type="spellEnd"/>
+            <w:r>
+              <w:rPr>
+                <w:rFonts w:ascii="Arial" w:hAnsi="Arial" w:cs="Arial"/>
+                <w:sz w:val="16"/>
+                <w:szCs w:val="16"/>
+              </w:rPr>
+              <w:t xml:space="preserve"> chip1</w:t>
             </w:r>
           </w:p>
         </w:tc>
@@ -2634,7 +3024,25 @@
                 <w:sz w:val="16"/>
                 <w:szCs w:val="16"/>
               </w:rPr>
-              <w:t>PWDN source chip1</w:t>
+              <w:t xml:space="preserve">PWDN </w:t>
+            </w:r>
+            <w:proofErr w:type="spellStart"/>
+            <w:r>
+              <w:rPr>
+                <w:rFonts w:ascii="Arial" w:hAnsi="Arial" w:cs="Arial"/>
+                <w:sz w:val="16"/>
+                <w:szCs w:val="16"/>
+              </w:rPr>
+              <w:t>source</w:t>
+            </w:r>
+            <w:proofErr w:type="spellEnd"/>
+            <w:r>
+              <w:rPr>
+                <w:rFonts w:ascii="Arial" w:hAnsi="Arial" w:cs="Arial"/>
+                <w:sz w:val="16"/>
+                <w:szCs w:val="16"/>
+              </w:rPr>
+              <w:t xml:space="preserve"> chip1</w:t>
             </w:r>
           </w:p>
         </w:tc>
@@ -2873,8 +3281,54 @@
                 <w:sz w:val="16"/>
                 <w:szCs w:val="16"/>
               </w:rPr>
-              <w:t>ECG shield drive connected</w:t>
-            </w:r>
+              <w:t xml:space="preserve">ECG </w:t>
+            </w:r>
+            <w:proofErr w:type="spellStart"/>
+            <w:r>
+              <w:rPr>
+                <w:rFonts w:ascii="Arial" w:hAnsi="Arial" w:cs="Arial"/>
+                <w:sz w:val="16"/>
+                <w:szCs w:val="16"/>
+              </w:rPr>
+              <w:t>shield</w:t>
+            </w:r>
+            <w:proofErr w:type="spellEnd"/>
+            <w:r>
+              <w:rPr>
+                <w:rFonts w:ascii="Arial" w:hAnsi="Arial" w:cs="Arial"/>
+                <w:sz w:val="16"/>
+                <w:szCs w:val="16"/>
+              </w:rPr>
+              <w:t xml:space="preserve"> </w:t>
+            </w:r>
+            <w:proofErr w:type="spellStart"/>
+            <w:r>
+              <w:rPr>
+                <w:rFonts w:ascii="Arial" w:hAnsi="Arial" w:cs="Arial"/>
+                <w:sz w:val="16"/>
+                <w:szCs w:val="16"/>
+              </w:rPr>
+              <w:t>drive</w:t>
+            </w:r>
+            <w:proofErr w:type="spellEnd"/>
+            <w:r>
+              <w:rPr>
+                <w:rFonts w:ascii="Arial" w:hAnsi="Arial" w:cs="Arial"/>
+                <w:sz w:val="16"/>
+                <w:szCs w:val="16"/>
+              </w:rPr>
+              <w:t xml:space="preserve"> </w:t>
+            </w:r>
+            <w:proofErr w:type="spellStart"/>
+            <w:r>
+              <w:rPr>
+                <w:rFonts w:ascii="Arial" w:hAnsi="Arial" w:cs="Arial"/>
+                <w:sz w:val="16"/>
+                <w:szCs w:val="16"/>
+              </w:rPr>
+              <w:t>connected</w:t>
+            </w:r>
+            <w:proofErr w:type="spellEnd"/>
           </w:p>
         </w:tc>
         <w:tc>
@@ -3277,8 +3731,18 @@
                 <w:sz w:val="16"/>
                 <w:szCs w:val="16"/>
               </w:rPr>
-              <w:t>CLK connection</w:t>
-            </w:r>
+              <w:t xml:space="preserve">CLK </w:t>
+            </w:r>
+            <w:proofErr w:type="spellStart"/>
+            <w:r>
+              <w:rPr>
+                <w:rFonts w:ascii="Arial" w:hAnsi="Arial" w:cs="Arial"/>
+                <w:sz w:val="16"/>
+                <w:szCs w:val="16"/>
+              </w:rPr>
+              <w:t>connection</w:t>
+            </w:r>
+            <w:proofErr w:type="spellEnd"/>
           </w:p>
         </w:tc>
         <w:tc>
@@ -3385,8 +3849,18 @@
                 <w:sz w:val="16"/>
                 <w:szCs w:val="16"/>
               </w:rPr>
-              <w:t>OSC1 Enable</w:t>
-            </w:r>
+              <w:t xml:space="preserve">OSC1 </w:t>
+            </w:r>
+            <w:proofErr w:type="spellStart"/>
+            <w:r>
+              <w:rPr>
+                <w:rFonts w:ascii="Arial" w:hAnsi="Arial" w:cs="Arial"/>
+                <w:sz w:val="16"/>
+                <w:szCs w:val="16"/>
+              </w:rPr>
+              <w:t>Enable</w:t>
+            </w:r>
+            <w:proofErr w:type="spellEnd"/>
           </w:p>
         </w:tc>
         <w:tc>
@@ -3493,8 +3967,36 @@
                 <w:sz w:val="16"/>
                 <w:szCs w:val="16"/>
               </w:rPr>
-              <w:t>AVSS supply source</w:t>
-            </w:r>
+              <w:t xml:space="preserve">AVSS </w:t>
+            </w:r>
+            <w:proofErr w:type="spellStart"/>
+            <w:r>
+              <w:rPr>
+                <w:rFonts w:ascii="Arial" w:hAnsi="Arial" w:cs="Arial"/>
+                <w:sz w:val="16"/>
+                <w:szCs w:val="16"/>
+              </w:rPr>
+              <w:t>supply</w:t>
+            </w:r>
+            <w:proofErr w:type="spellEnd"/>
+            <w:r>
+              <w:rPr>
+                <w:rFonts w:ascii="Arial" w:hAnsi="Arial" w:cs="Arial"/>
+                <w:sz w:val="16"/>
+                <w:szCs w:val="16"/>
+              </w:rPr>
+              <w:t xml:space="preserve"> </w:t>
+            </w:r>
+            <w:proofErr w:type="spellStart"/>
+            <w:r>
+              <w:rPr>
+                <w:rFonts w:ascii="Arial" w:hAnsi="Arial" w:cs="Arial"/>
+                <w:sz w:val="16"/>
+                <w:szCs w:val="16"/>
+              </w:rPr>
+              <w:t>source</w:t>
+            </w:r>
+            <w:proofErr w:type="spellEnd"/>
           </w:p>
         </w:tc>
         <w:tc>
@@ -3601,8 +4103,18 @@
                 <w:sz w:val="16"/>
                 <w:szCs w:val="16"/>
               </w:rPr>
-              <w:t>CLKSEL source</w:t>
-            </w:r>
+              <w:t xml:space="preserve">CLKSEL </w:t>
+            </w:r>
+            <w:proofErr w:type="spellStart"/>
+            <w:r>
+              <w:rPr>
+                <w:rFonts w:ascii="Arial" w:hAnsi="Arial" w:cs="Arial"/>
+                <w:sz w:val="16"/>
+                <w:szCs w:val="16"/>
+              </w:rPr>
+              <w:t>source</w:t>
+            </w:r>
+            <w:proofErr w:type="spellEnd"/>
           </w:p>
         </w:tc>
         <w:tc>
@@ -3709,8 +4221,18 @@
                 <w:sz w:val="16"/>
                 <w:szCs w:val="16"/>
               </w:rPr>
-              <w:t>CH8- connection</w:t>
-            </w:r>
+              <w:t xml:space="preserve">CH8- </w:t>
+            </w:r>
+            <w:proofErr w:type="spellStart"/>
+            <w:r>
+              <w:rPr>
+                <w:rFonts w:ascii="Arial" w:hAnsi="Arial" w:cs="Arial"/>
+                <w:sz w:val="16"/>
+                <w:szCs w:val="16"/>
+              </w:rPr>
+              <w:t>connection</w:t>
+            </w:r>
+            <w:proofErr w:type="spellEnd"/>
           </w:p>
         </w:tc>
         <w:tc>
@@ -3810,8 +4332,18 @@
                 <w:sz w:val="16"/>
                 <w:szCs w:val="16"/>
               </w:rPr>
-              <w:t>CH8+ connection</w:t>
-            </w:r>
+              <w:t xml:space="preserve">CH8+ </w:t>
+            </w:r>
+            <w:proofErr w:type="spellStart"/>
+            <w:r>
+              <w:rPr>
+                <w:rFonts w:ascii="Arial" w:hAnsi="Arial" w:cs="Arial"/>
+                <w:sz w:val="16"/>
+                <w:szCs w:val="16"/>
+              </w:rPr>
+              <w:t>connection</w:t>
+            </w:r>
+            <w:proofErr w:type="spellEnd"/>
           </w:p>
         </w:tc>
         <w:tc>
@@ -3918,8 +4450,18 @@
                 <w:sz w:val="16"/>
                 <w:szCs w:val="16"/>
               </w:rPr>
-              <w:t>CH7- connection</w:t>
-            </w:r>
+              <w:t xml:space="preserve">CH7- </w:t>
+            </w:r>
+            <w:proofErr w:type="spellStart"/>
+            <w:r>
+              <w:rPr>
+                <w:rFonts w:ascii="Arial" w:hAnsi="Arial" w:cs="Arial"/>
+                <w:sz w:val="16"/>
+                <w:szCs w:val="16"/>
+              </w:rPr>
+              <w:t>connection</w:t>
+            </w:r>
+            <w:proofErr w:type="spellEnd"/>
           </w:p>
         </w:tc>
         <w:tc>
@@ -3961,14 +4503,25 @@
                 <w:lang w:val="en-US"/>
               </w:rPr>
             </w:pPr>
-            <w:r>
-              <w:rPr>
-                <w:rFonts w:ascii="Arial" w:hAnsi="Arial" w:cs="Arial"/>
-                <w:sz w:val="16"/>
-                <w:szCs w:val="16"/>
-                <w:lang w:val="en-US"/>
-              </w:rPr>
-              <w:t>Installed:Channel input connected to WCT (requires JP16 to be installed)</w:t>
+            <w:proofErr w:type="spellStart"/>
+            <w:r>
+              <w:rPr>
+                <w:rFonts w:ascii="Arial" w:hAnsi="Arial" w:cs="Arial"/>
+                <w:sz w:val="16"/>
+                <w:szCs w:val="16"/>
+                <w:lang w:val="en-US"/>
+              </w:rPr>
+              <w:t>Installed:Channel</w:t>
+            </w:r>
+            <w:proofErr w:type="spellEnd"/>
+            <w:r>
+              <w:rPr>
+                <w:rFonts w:ascii="Arial" w:hAnsi="Arial" w:cs="Arial"/>
+                <w:sz w:val="16"/>
+                <w:szCs w:val="16"/>
+                <w:lang w:val="en-US"/>
+              </w:rPr>
+              <w:t xml:space="preserve"> input connected to WCT (requires JP16 to be installed)</w:t>
             </w:r>
           </w:p>
         </w:tc>
@@ -4019,8 +4572,18 @@
                 <w:sz w:val="16"/>
                 <w:szCs w:val="16"/>
               </w:rPr>
-              <w:t>CH7+ connection</w:t>
-            </w:r>
+              <w:t xml:space="preserve">CH7+ </w:t>
+            </w:r>
+            <w:proofErr w:type="spellStart"/>
+            <w:r>
+              <w:rPr>
+                <w:rFonts w:ascii="Arial" w:hAnsi="Arial" w:cs="Arial"/>
+                <w:sz w:val="16"/>
+                <w:szCs w:val="16"/>
+              </w:rPr>
+              <w:t>connection</w:t>
+            </w:r>
+            <w:proofErr w:type="spellEnd"/>
           </w:p>
         </w:tc>
         <w:tc>
@@ -4127,8 +4690,18 @@
                 <w:sz w:val="16"/>
                 <w:szCs w:val="16"/>
               </w:rPr>
-              <w:t>CH6- connection</w:t>
-            </w:r>
+              <w:t xml:space="preserve">CH6- </w:t>
+            </w:r>
+            <w:proofErr w:type="spellStart"/>
+            <w:r>
+              <w:rPr>
+                <w:rFonts w:ascii="Arial" w:hAnsi="Arial" w:cs="Arial"/>
+                <w:sz w:val="16"/>
+                <w:szCs w:val="16"/>
+              </w:rPr>
+              <w:t>connection</w:t>
+            </w:r>
+            <w:proofErr w:type="spellEnd"/>
           </w:p>
         </w:tc>
         <w:tc>
@@ -4228,8 +4801,18 @@
                 <w:sz w:val="16"/>
                 <w:szCs w:val="16"/>
               </w:rPr>
-              <w:t>CH6+ connection</w:t>
-            </w:r>
+              <w:t xml:space="preserve">CH6+ </w:t>
+            </w:r>
+            <w:proofErr w:type="spellStart"/>
+            <w:r>
+              <w:rPr>
+                <w:rFonts w:ascii="Arial" w:hAnsi="Arial" w:cs="Arial"/>
+                <w:sz w:val="16"/>
+                <w:szCs w:val="16"/>
+              </w:rPr>
+              <w:t>connection</w:t>
+            </w:r>
+            <w:proofErr w:type="spellEnd"/>
           </w:p>
         </w:tc>
         <w:tc>
@@ -4336,8 +4919,18 @@
                 <w:sz w:val="16"/>
                 <w:szCs w:val="16"/>
               </w:rPr>
-              <w:t>CH5- connection</w:t>
-            </w:r>
+              <w:t xml:space="preserve">CH5- </w:t>
+            </w:r>
+            <w:proofErr w:type="spellStart"/>
+            <w:r>
+              <w:rPr>
+                <w:rFonts w:ascii="Arial" w:hAnsi="Arial" w:cs="Arial"/>
+                <w:sz w:val="16"/>
+                <w:szCs w:val="16"/>
+              </w:rPr>
+              <w:t>connection</w:t>
+            </w:r>
+            <w:proofErr w:type="spellEnd"/>
           </w:p>
         </w:tc>
         <w:tc>
@@ -4438,8 +5031,18 @@
                 <w:sz w:val="16"/>
                 <w:szCs w:val="16"/>
               </w:rPr>
-              <w:t>CH5+ connection</w:t>
-            </w:r>
+              <w:t xml:space="preserve">CH5+ </w:t>
+            </w:r>
+            <w:proofErr w:type="spellStart"/>
+            <w:r>
+              <w:rPr>
+                <w:rFonts w:ascii="Arial" w:hAnsi="Arial" w:cs="Arial"/>
+                <w:sz w:val="16"/>
+                <w:szCs w:val="16"/>
+              </w:rPr>
+              <w:t>connection</w:t>
+            </w:r>
+            <w:proofErr w:type="spellEnd"/>
           </w:p>
         </w:tc>
         <w:tc>
@@ -4554,8 +5157,18 @@
                 <w:sz w:val="16"/>
                 <w:szCs w:val="16"/>
               </w:rPr>
-              <w:t>CH4- connection</w:t>
-            </w:r>
+              <w:t xml:space="preserve">CH4- </w:t>
+            </w:r>
+            <w:proofErr w:type="spellStart"/>
+            <w:r>
+              <w:rPr>
+                <w:rFonts w:ascii="Arial" w:hAnsi="Arial" w:cs="Arial"/>
+                <w:sz w:val="16"/>
+                <w:szCs w:val="16"/>
+              </w:rPr>
+              <w:t>connection</w:t>
+            </w:r>
+            <w:proofErr w:type="spellEnd"/>
           </w:p>
         </w:tc>
         <w:tc>
@@ -4656,8 +5269,18 @@
                 <w:sz w:val="16"/>
                 <w:szCs w:val="16"/>
               </w:rPr>
-              <w:t>CH4+ connection</w:t>
-            </w:r>
+              <w:t xml:space="preserve">CH4+ </w:t>
+            </w:r>
+            <w:proofErr w:type="spellStart"/>
+            <w:r>
+              <w:rPr>
+                <w:rFonts w:ascii="Arial" w:hAnsi="Arial" w:cs="Arial"/>
+                <w:sz w:val="16"/>
+                <w:szCs w:val="16"/>
+              </w:rPr>
+              <w:t>connection</w:t>
+            </w:r>
+            <w:proofErr w:type="spellEnd"/>
           </w:p>
         </w:tc>
         <w:tc>
@@ -4764,8 +5387,18 @@
                 <w:sz w:val="16"/>
                 <w:szCs w:val="16"/>
               </w:rPr>
-              <w:t>CH3- connection</w:t>
-            </w:r>
+              <w:t xml:space="preserve">CH3- </w:t>
+            </w:r>
+            <w:proofErr w:type="spellStart"/>
+            <w:r>
+              <w:rPr>
+                <w:rFonts w:ascii="Arial" w:hAnsi="Arial" w:cs="Arial"/>
+                <w:sz w:val="16"/>
+                <w:szCs w:val="16"/>
+              </w:rPr>
+              <w:t>connection</w:t>
+            </w:r>
+            <w:proofErr w:type="spellEnd"/>
           </w:p>
         </w:tc>
         <w:tc>
@@ -4865,8 +5498,18 @@
                 <w:sz w:val="16"/>
                 <w:szCs w:val="16"/>
               </w:rPr>
-              <w:t>CH3+ connection</w:t>
-            </w:r>
+              <w:t xml:space="preserve">CH3+ </w:t>
+            </w:r>
+            <w:proofErr w:type="spellStart"/>
+            <w:r>
+              <w:rPr>
+                <w:rFonts w:ascii="Arial" w:hAnsi="Arial" w:cs="Arial"/>
+                <w:sz w:val="16"/>
+                <w:szCs w:val="16"/>
+              </w:rPr>
+              <w:t>connection</w:t>
+            </w:r>
+            <w:proofErr w:type="spellEnd"/>
           </w:p>
         </w:tc>
         <w:tc>
@@ -4973,8 +5616,18 @@
                 <w:sz w:val="16"/>
                 <w:szCs w:val="16"/>
               </w:rPr>
-              <w:t>CH2- connection</w:t>
-            </w:r>
+              <w:t xml:space="preserve">CH2- </w:t>
+            </w:r>
+            <w:proofErr w:type="spellStart"/>
+            <w:r>
+              <w:rPr>
+                <w:rFonts w:ascii="Arial" w:hAnsi="Arial" w:cs="Arial"/>
+                <w:sz w:val="16"/>
+                <w:szCs w:val="16"/>
+              </w:rPr>
+              <w:t>connection</w:t>
+            </w:r>
+            <w:proofErr w:type="spellEnd"/>
           </w:p>
         </w:tc>
         <w:tc>
@@ -5074,8 +5727,18 @@
                 <w:sz w:val="16"/>
                 <w:szCs w:val="16"/>
               </w:rPr>
-              <w:t>CH2+ connection</w:t>
-            </w:r>
+              <w:t xml:space="preserve">CH2+ </w:t>
+            </w:r>
+            <w:proofErr w:type="spellStart"/>
+            <w:r>
+              <w:rPr>
+                <w:rFonts w:ascii="Arial" w:hAnsi="Arial" w:cs="Arial"/>
+                <w:sz w:val="16"/>
+                <w:szCs w:val="16"/>
+              </w:rPr>
+              <w:t>connection</w:t>
+            </w:r>
+            <w:proofErr w:type="spellEnd"/>
           </w:p>
         </w:tc>
         <w:tc>
@@ -5182,8 +5845,18 @@
                 <w:sz w:val="16"/>
                 <w:szCs w:val="16"/>
               </w:rPr>
-              <w:t>CH1- connection</w:t>
-            </w:r>
+              <w:t xml:space="preserve">CH1- </w:t>
+            </w:r>
+            <w:proofErr w:type="spellStart"/>
+            <w:r>
+              <w:rPr>
+                <w:rFonts w:ascii="Arial" w:hAnsi="Arial" w:cs="Arial"/>
+                <w:sz w:val="16"/>
+                <w:szCs w:val="16"/>
+              </w:rPr>
+              <w:t>connection</w:t>
+            </w:r>
+            <w:proofErr w:type="spellEnd"/>
           </w:p>
         </w:tc>
         <w:tc>
@@ -5283,8 +5956,18 @@
                 <w:sz w:val="16"/>
                 <w:szCs w:val="16"/>
               </w:rPr>
-              <w:t>CH1+ connection</w:t>
-            </w:r>
+              <w:t xml:space="preserve">CH1+ </w:t>
+            </w:r>
+            <w:proofErr w:type="spellStart"/>
+            <w:r>
+              <w:rPr>
+                <w:rFonts w:ascii="Arial" w:hAnsi="Arial" w:cs="Arial"/>
+                <w:sz w:val="16"/>
+                <w:szCs w:val="16"/>
+              </w:rPr>
+              <w:t>connection</w:t>
+            </w:r>
+            <w:proofErr w:type="spellEnd"/>
           </w:p>
         </w:tc>
         <w:tc>
@@ -5391,8 +6074,18 @@
                 <w:sz w:val="16"/>
                 <w:szCs w:val="16"/>
               </w:rPr>
-              <w:t>CH9+ connection</w:t>
-            </w:r>
+              <w:t xml:space="preserve">CH9+ </w:t>
+            </w:r>
+            <w:proofErr w:type="spellStart"/>
+            <w:r>
+              <w:rPr>
+                <w:rFonts w:ascii="Arial" w:hAnsi="Arial" w:cs="Arial"/>
+                <w:sz w:val="16"/>
+                <w:szCs w:val="16"/>
+              </w:rPr>
+              <w:t>connection</w:t>
+            </w:r>
+            <w:proofErr w:type="spellEnd"/>
           </w:p>
         </w:tc>
         <w:tc>
@@ -5492,8 +6185,18 @@
                 <w:sz w:val="16"/>
                 <w:szCs w:val="16"/>
               </w:rPr>
-              <w:t>CH9- connection</w:t>
-            </w:r>
+              <w:t xml:space="preserve">CH9- </w:t>
+            </w:r>
+            <w:proofErr w:type="spellStart"/>
+            <w:r>
+              <w:rPr>
+                <w:rFonts w:ascii="Arial" w:hAnsi="Arial" w:cs="Arial"/>
+                <w:sz w:val="16"/>
+                <w:szCs w:val="16"/>
+              </w:rPr>
+              <w:t>connection</w:t>
+            </w:r>
+            <w:proofErr w:type="spellEnd"/>
           </w:p>
         </w:tc>
         <w:tc>
@@ -5600,8 +6303,18 @@
                 <w:sz w:val="16"/>
                 <w:szCs w:val="16"/>
               </w:rPr>
-              <w:t>CH10+ connection</w:t>
-            </w:r>
+              <w:t xml:space="preserve">CH10+ </w:t>
+            </w:r>
+            <w:proofErr w:type="spellStart"/>
+            <w:r>
+              <w:rPr>
+                <w:rFonts w:ascii="Arial" w:hAnsi="Arial" w:cs="Arial"/>
+                <w:sz w:val="16"/>
+                <w:szCs w:val="16"/>
+              </w:rPr>
+              <w:t>connection</w:t>
+            </w:r>
+            <w:proofErr w:type="spellEnd"/>
           </w:p>
         </w:tc>
         <w:tc>
@@ -5701,8 +6414,18 @@
                 <w:sz w:val="16"/>
                 <w:szCs w:val="16"/>
               </w:rPr>
-              <w:t>CH10- connection</w:t>
-            </w:r>
+              <w:t xml:space="preserve">CH10- </w:t>
+            </w:r>
+            <w:proofErr w:type="spellStart"/>
+            <w:r>
+              <w:rPr>
+                <w:rFonts w:ascii="Arial" w:hAnsi="Arial" w:cs="Arial"/>
+                <w:sz w:val="16"/>
+                <w:szCs w:val="16"/>
+              </w:rPr>
+              <w:t>connection</w:t>
+            </w:r>
+            <w:proofErr w:type="spellEnd"/>
           </w:p>
         </w:tc>
         <w:tc>
@@ -5809,8 +6532,18 @@
                 <w:sz w:val="16"/>
                 <w:szCs w:val="16"/>
               </w:rPr>
-              <w:t>CH11+ connection</w:t>
-            </w:r>
+              <w:t xml:space="preserve">CH11+ </w:t>
+            </w:r>
+            <w:proofErr w:type="spellStart"/>
+            <w:r>
+              <w:rPr>
+                <w:rFonts w:ascii="Arial" w:hAnsi="Arial" w:cs="Arial"/>
+                <w:sz w:val="16"/>
+                <w:szCs w:val="16"/>
+              </w:rPr>
+              <w:t>connection</w:t>
+            </w:r>
+            <w:proofErr w:type="spellEnd"/>
           </w:p>
         </w:tc>
         <w:tc>
@@ -5910,8 +6643,18 @@
                 <w:sz w:val="16"/>
                 <w:szCs w:val="16"/>
               </w:rPr>
-              <w:t>CH11- connection</w:t>
-            </w:r>
+              <w:t xml:space="preserve">CH11- </w:t>
+            </w:r>
+            <w:proofErr w:type="spellStart"/>
+            <w:r>
+              <w:rPr>
+                <w:rFonts w:ascii="Arial" w:hAnsi="Arial" w:cs="Arial"/>
+                <w:sz w:val="16"/>
+                <w:szCs w:val="16"/>
+              </w:rPr>
+              <w:t>connection</w:t>
+            </w:r>
+            <w:proofErr w:type="spellEnd"/>
           </w:p>
         </w:tc>
         <w:tc>
@@ -6018,8 +6761,18 @@
                 <w:sz w:val="16"/>
                 <w:szCs w:val="16"/>
               </w:rPr>
-              <w:t>CH12+ connection</w:t>
-            </w:r>
+              <w:t xml:space="preserve">CH12+ </w:t>
+            </w:r>
+            <w:proofErr w:type="spellStart"/>
+            <w:r>
+              <w:rPr>
+                <w:rFonts w:ascii="Arial" w:hAnsi="Arial" w:cs="Arial"/>
+                <w:sz w:val="16"/>
+                <w:szCs w:val="16"/>
+              </w:rPr>
+              <w:t>connection</w:t>
+            </w:r>
+            <w:proofErr w:type="spellEnd"/>
           </w:p>
         </w:tc>
         <w:tc>
@@ -6119,8 +6872,18 @@
                 <w:sz w:val="16"/>
                 <w:szCs w:val="16"/>
               </w:rPr>
-              <w:t>CH12- connection</w:t>
-            </w:r>
+              <w:t xml:space="preserve">CH12- </w:t>
+            </w:r>
+            <w:proofErr w:type="spellStart"/>
+            <w:r>
+              <w:rPr>
+                <w:rFonts w:ascii="Arial" w:hAnsi="Arial" w:cs="Arial"/>
+                <w:sz w:val="16"/>
+                <w:szCs w:val="16"/>
+              </w:rPr>
+              <w:t>connection</w:t>
+            </w:r>
+            <w:proofErr w:type="spellEnd"/>
           </w:p>
         </w:tc>
         <w:tc>
@@ -6227,8 +6990,18 @@
                 <w:sz w:val="16"/>
                 <w:szCs w:val="16"/>
               </w:rPr>
-              <w:t>CH13+ connection</w:t>
-            </w:r>
+              <w:t xml:space="preserve">CH13+ </w:t>
+            </w:r>
+            <w:proofErr w:type="spellStart"/>
+            <w:r>
+              <w:rPr>
+                <w:rFonts w:ascii="Arial" w:hAnsi="Arial" w:cs="Arial"/>
+                <w:sz w:val="16"/>
+                <w:szCs w:val="16"/>
+              </w:rPr>
+              <w:t>connection</w:t>
+            </w:r>
+            <w:proofErr w:type="spellEnd"/>
           </w:p>
         </w:tc>
         <w:tc>
@@ -6328,8 +7101,18 @@
                 <w:sz w:val="16"/>
                 <w:szCs w:val="16"/>
               </w:rPr>
-              <w:t>CH13- connection</w:t>
-            </w:r>
+              <w:t xml:space="preserve">CH13- </w:t>
+            </w:r>
+            <w:proofErr w:type="spellStart"/>
+            <w:r>
+              <w:rPr>
+                <w:rFonts w:ascii="Arial" w:hAnsi="Arial" w:cs="Arial"/>
+                <w:sz w:val="16"/>
+                <w:szCs w:val="16"/>
+              </w:rPr>
+              <w:t>connection</w:t>
+            </w:r>
+            <w:proofErr w:type="spellEnd"/>
           </w:p>
         </w:tc>
         <w:tc>
@@ -6436,8 +7219,18 @@
                 <w:sz w:val="16"/>
                 <w:szCs w:val="16"/>
               </w:rPr>
-              <w:t>CH14+ connection</w:t>
-            </w:r>
+              <w:t xml:space="preserve">CH14+ </w:t>
+            </w:r>
+            <w:proofErr w:type="spellStart"/>
+            <w:r>
+              <w:rPr>
+                <w:rFonts w:ascii="Arial" w:hAnsi="Arial" w:cs="Arial"/>
+                <w:sz w:val="16"/>
+                <w:szCs w:val="16"/>
+              </w:rPr>
+              <w:t>connection</w:t>
+            </w:r>
+            <w:proofErr w:type="spellEnd"/>
           </w:p>
         </w:tc>
         <w:tc>
@@ -6537,8 +7330,18 @@
                 <w:sz w:val="16"/>
                 <w:szCs w:val="16"/>
               </w:rPr>
-              <w:t>CH14- connection</w:t>
-            </w:r>
+              <w:t xml:space="preserve">CH14- </w:t>
+            </w:r>
+            <w:proofErr w:type="spellStart"/>
+            <w:r>
+              <w:rPr>
+                <w:rFonts w:ascii="Arial" w:hAnsi="Arial" w:cs="Arial"/>
+                <w:sz w:val="16"/>
+                <w:szCs w:val="16"/>
+              </w:rPr>
+              <w:t>connection</w:t>
+            </w:r>
+            <w:proofErr w:type="spellEnd"/>
           </w:p>
         </w:tc>
         <w:tc>
@@ -6645,8 +7448,18 @@
                 <w:sz w:val="16"/>
                 <w:szCs w:val="16"/>
               </w:rPr>
-              <w:t>CH15+ connection</w:t>
-            </w:r>
+              <w:t xml:space="preserve">CH15+ </w:t>
+            </w:r>
+            <w:proofErr w:type="spellStart"/>
+            <w:r>
+              <w:rPr>
+                <w:rFonts w:ascii="Arial" w:hAnsi="Arial" w:cs="Arial"/>
+                <w:sz w:val="16"/>
+                <w:szCs w:val="16"/>
+              </w:rPr>
+              <w:t>connection</w:t>
+            </w:r>
+            <w:proofErr w:type="spellEnd"/>
           </w:p>
         </w:tc>
         <w:tc>
@@ -6746,8 +7559,18 @@
                 <w:sz w:val="16"/>
                 <w:szCs w:val="16"/>
               </w:rPr>
-              <w:t>CH15- connection</w:t>
-            </w:r>
+              <w:t xml:space="preserve">CH15- </w:t>
+            </w:r>
+            <w:proofErr w:type="spellStart"/>
+            <w:r>
+              <w:rPr>
+                <w:rFonts w:ascii="Arial" w:hAnsi="Arial" w:cs="Arial"/>
+                <w:sz w:val="16"/>
+                <w:szCs w:val="16"/>
+              </w:rPr>
+              <w:t>connection</w:t>
+            </w:r>
+            <w:proofErr w:type="spellEnd"/>
           </w:p>
         </w:tc>
         <w:tc>
@@ -6854,8 +7677,18 @@
                 <w:sz w:val="16"/>
                 <w:szCs w:val="16"/>
               </w:rPr>
-              <w:t>CH16+ connection</w:t>
-            </w:r>
+              <w:t xml:space="preserve">CH16+ </w:t>
+            </w:r>
+            <w:proofErr w:type="spellStart"/>
+            <w:r>
+              <w:rPr>
+                <w:rFonts w:ascii="Arial" w:hAnsi="Arial" w:cs="Arial"/>
+                <w:sz w:val="16"/>
+                <w:szCs w:val="16"/>
+              </w:rPr>
+              <w:t>connection</w:t>
+            </w:r>
+            <w:proofErr w:type="spellEnd"/>
           </w:p>
         </w:tc>
         <w:tc>
@@ -6955,8 +7788,18 @@
                 <w:sz w:val="16"/>
                 <w:szCs w:val="16"/>
               </w:rPr>
-              <w:t>CH16- connection</w:t>
-            </w:r>
+              <w:t xml:space="preserve">CH16- </w:t>
+            </w:r>
+            <w:proofErr w:type="spellStart"/>
+            <w:r>
+              <w:rPr>
+                <w:rFonts w:ascii="Arial" w:hAnsi="Arial" w:cs="Arial"/>
+                <w:sz w:val="16"/>
+                <w:szCs w:val="16"/>
+              </w:rPr>
+              <w:t>connection</w:t>
+            </w:r>
+            <w:proofErr w:type="spellEnd"/>
           </w:p>
         </w:tc>
         <w:tc>
@@ -7020,8 +7863,13 @@
     </w:p>
     <w:p>
       <w:r>
-        <w:t>Test point</w:t>
-      </w:r>
+        <w:t xml:space="preserve">Test </w:t>
+      </w:r>
+      <w:proofErr w:type="spellStart"/>
+      <w:r>
+        <w:t>point</w:t>
+      </w:r>
+      <w:proofErr w:type="spellEnd"/>
     </w:p>
     <w:tbl>
       <w:tblPr>
@@ -7185,7 +8033,15 @@
         <w:t>Wie sieht J6 aus?</w:t>
       </w:r>
       <w:r>
-        <w:t xml:space="preserve"> Test point?</w:t>
+        <w:t xml:space="preserve"> Test </w:t>
+      </w:r>
+      <w:proofErr w:type="spellStart"/>
+      <w:r>
+        <w:t>point</w:t>
+      </w:r>
+      <w:proofErr w:type="spellEnd"/>
+      <w:r>
+        <w:t>?</w:t>
       </w:r>
     </w:p>
     <w:p>
@@ -7199,7 +8055,15 @@
         <w:t>Linearer Regler?</w:t>
       </w:r>
       <w:r>
-        <w:t xml:space="preserve"> Ist Pinbelegung richtig? Was ist PSK?</w:t>
+        <w:t xml:space="preserve"> Ist </w:t>
+      </w:r>
+      <w:proofErr w:type="spellStart"/>
+      <w:r>
+        <w:t>Pinbelegung</w:t>
+      </w:r>
+      <w:proofErr w:type="spellEnd"/>
+      <w:r>
+        <w:t xml:space="preserve"> richtig? Was ist PSK?</w:t>
       </w:r>
       <w:r>
         <w:t xml:space="preserve"> </w:t>
@@ -7207,7 +8071,28 @@
     </w:p>
     <w:p>
       <w:r>
-        <w:t>Wie benutzt man Github für .pretty?</w:t>
+        <w:t xml:space="preserve">Wie benutzt man </w:t>
+      </w:r>
+      <w:proofErr w:type="spellStart"/>
+      <w:r>
+        <w:t>Github</w:t>
+      </w:r>
+      <w:proofErr w:type="spellEnd"/>
+      <w:r>
+        <w:t xml:space="preserve"> </w:t>
+      </w:r>
+      <w:proofErr w:type="gramStart"/>
+      <w:r>
+        <w:t>für .</w:t>
+      </w:r>
+      <w:proofErr w:type="spellStart"/>
+      <w:r>
+        <w:t>pretty</w:t>
+      </w:r>
+      <w:proofErr w:type="spellEnd"/>
+      <w:proofErr w:type="gramEnd"/>
+      <w:r>
+        <w:t>?</w:t>
       </w:r>
     </w:p>
     <w:p>
@@ -7244,8 +8129,13 @@
       <w:r>
         <w:t xml:space="preserve">OPA </w:t>
       </w:r>
-      <w:r>
-        <w:t xml:space="preserve">footprint </w:t>
+      <w:proofErr w:type="spellStart"/>
+      <w:r>
+        <w:t>footprint</w:t>
+      </w:r>
+      <w:proofErr w:type="spellEnd"/>
+      <w:r>
+        <w:t xml:space="preserve"> </w:t>
       </w:r>
       <w:r>
         <w:t>neu machen.</w:t>
@@ -7253,19 +8143,69 @@
     </w:p>
     <w:p/>
     <w:p>
-      <w:r>
-        <w:t>Elec sld auf psk 2x1</w:t>
-      </w:r>
-    </w:p>
-    <w:p>
-      <w:r>
-        <w:t>Parallel 10 ecg auf psk 10</w:t>
-      </w:r>
-    </w:p>
-    <w:p>
-      <w:r>
-        <w:t>Spannungsversorgung gnd +15 -15v -&gt; spannungsregler</w:t>
-      </w:r>
+      <w:proofErr w:type="spellStart"/>
+      <w:r>
+        <w:t>Elec</w:t>
+      </w:r>
+      <w:proofErr w:type="spellEnd"/>
+      <w:r>
+        <w:t xml:space="preserve"> </w:t>
+      </w:r>
+      <w:proofErr w:type="spellStart"/>
+      <w:r>
+        <w:t>sld</w:t>
+      </w:r>
+      <w:proofErr w:type="spellEnd"/>
+      <w:r>
+        <w:t xml:space="preserve"> auf </w:t>
+      </w:r>
+      <w:proofErr w:type="spellStart"/>
+      <w:r>
+        <w:t>psk</w:t>
+      </w:r>
+      <w:proofErr w:type="spellEnd"/>
+      <w:r>
+        <w:t xml:space="preserve"> 2x1</w:t>
+      </w:r>
+    </w:p>
+    <w:p>
+      <w:r>
+        <w:t xml:space="preserve">Parallel 10 </w:t>
+      </w:r>
+      <w:proofErr w:type="spellStart"/>
+      <w:r>
+        <w:t>ecg</w:t>
+      </w:r>
+      <w:proofErr w:type="spellEnd"/>
+      <w:r>
+        <w:t xml:space="preserve"> auf </w:t>
+      </w:r>
+      <w:proofErr w:type="spellStart"/>
+      <w:r>
+        <w:t>psk</w:t>
+      </w:r>
+      <w:proofErr w:type="spellEnd"/>
+      <w:r>
+        <w:t xml:space="preserve"> 10</w:t>
+      </w:r>
+    </w:p>
+    <w:p>
+      <w:r>
+        <w:t xml:space="preserve">Spannungsversorgung </w:t>
+      </w:r>
+      <w:proofErr w:type="spellStart"/>
+      <w:r>
+        <w:t>gnd</w:t>
+      </w:r>
+      <w:proofErr w:type="spellEnd"/>
+      <w:r>
+        <w:t xml:space="preserve"> +15 -15v -&gt; </w:t>
+      </w:r>
+      <w:proofErr w:type="spellStart"/>
+      <w:r>
+        <w:t>spannungsregler</w:t>
+      </w:r>
+      <w:proofErr w:type="spellEnd"/>
     </w:p>
     <w:p/>
     <w:p>
@@ -7291,8 +8231,16 @@
         <w:rPr>
           <w:lang w:val="en-US"/>
         </w:rPr>
-        <w:t>Connector verbessern</w:t>
-      </w:r>
+        <w:t xml:space="preserve">Connector </w:t>
+      </w:r>
+      <w:proofErr w:type="spellStart"/>
+      <w:r>
+        <w:rPr>
+          <w:lang w:val="en-US"/>
+        </w:rPr>
+        <w:t>verbessern</w:t>
+      </w:r>
+      <w:proofErr w:type="spellEnd"/>
     </w:p>
     <w:p>
       <w:pPr>
@@ -7304,7 +8252,49 @@
         <w:rPr>
           <w:lang w:val="en-US"/>
         </w:rPr>
-        <w:t>Power Supply, Regler einbauen mit Jumper</w:t>
+        <w:t xml:space="preserve">Power Supply, </w:t>
+      </w:r>
+      <w:proofErr w:type="spellStart"/>
+      <w:r>
+        <w:rPr>
+          <w:lang w:val="en-US"/>
+        </w:rPr>
+        <w:t>Regler</w:t>
+      </w:r>
+      <w:proofErr w:type="spellEnd"/>
+      <w:r>
+        <w:rPr>
+          <w:lang w:val="en-US"/>
+        </w:rPr>
+        <w:t xml:space="preserve"> </w:t>
+      </w:r>
+      <w:proofErr w:type="spellStart"/>
+      <w:r>
+        <w:rPr>
+          <w:lang w:val="en-US"/>
+        </w:rPr>
+        <w:t>einbauen</w:t>
+      </w:r>
+      <w:proofErr w:type="spellEnd"/>
+      <w:r>
+        <w:rPr>
+          <w:lang w:val="en-US"/>
+        </w:rPr>
+        <w:t xml:space="preserve"> </w:t>
+      </w:r>
+      <w:proofErr w:type="spellStart"/>
+      <w:r>
+        <w:rPr>
+          <w:lang w:val="en-US"/>
+        </w:rPr>
+        <w:t>mit</w:t>
+      </w:r>
+      <w:proofErr w:type="spellEnd"/>
+      <w:r>
+        <w:rPr>
+          <w:lang w:val="en-US"/>
+        </w:rPr>
+        <w:t xml:space="preserve"> Jumper</w:t>
       </w:r>
     </w:p>
     <w:p>
@@ -7312,7 +8302,36 @@
         <w:t>Kondensator</w:t>
       </w:r>
       <w:r>
-        <w:t>en für Power Supply sind Elkos-&gt; Bauteilliste und Footprint updaten</w:t>
+        <w:t xml:space="preserve">en für Power Supply sind Elkos-&gt; Bauteilliste und </w:t>
+      </w:r>
+      <w:proofErr w:type="spellStart"/>
+      <w:r>
+        <w:t>Footprint</w:t>
+      </w:r>
+      <w:proofErr w:type="spellEnd"/>
+      <w:r>
+        <w:t xml:space="preserve"> updaten</w:t>
+      </w:r>
+    </w:p>
+    <w:p>
+      <w:pPr>
+        <w:rPr>
+          <w:color w:val="FF0000"/>
+        </w:rPr>
+      </w:pPr>
+      <w:r>
+        <w:rPr>
+          <w:color w:val="FF0000"/>
+          <w:highlight w:val="yellow"/>
+        </w:rPr>
+        <w:t xml:space="preserve">Dokumentation verschönern </w:t>
+      </w:r>
+      <w:r>
+        <w:rPr>
+          <w:color w:val="FF0000"/>
+          <w:highlight w:val="yellow"/>
+        </w:rPr>
+        <w:sym w:font="Wingdings" w:char="F04A"/>
       </w:r>
     </w:p>
     <w:p/>
@@ -7340,7 +8359,10 @@
         <w:t>.</w:t>
       </w:r>
     </w:p>
-    <w:p/>
+    <w:p>
+      <w:bookmarkStart w:id="0" w:name="_GoBack"/>
+      <w:bookmarkEnd w:id="0"/>
+    </w:p>
     <w:p>
       <w:pPr>
         <w:rPr>
@@ -7395,26 +8417,96 @@
     <w:p>
       <w:pPr>
         <w:rPr>
+          <w:rStyle w:val="apple-converted-space"/>
           <w:rFonts w:ascii="Calibri" w:hAnsi="Calibri" w:cs="Calibri"/>
         </w:rPr>
       </w:pPr>
+      <w:proofErr w:type="spellStart"/>
       <w:r>
         <w:rPr>
           <w:rStyle w:val="apple-converted-space"/>
           <w:rFonts w:ascii="Calibri" w:hAnsi="Calibri" w:cs="Calibri"/>
         </w:rPr>
-        <w:t xml:space="preserve">Atzeinweisung: Dienstag </w:t>
-      </w:r>
-      <w:bookmarkStart w:id="0" w:name="_GoBack"/>
-      <w:bookmarkEnd w:id="0"/>
+        <w:t>Atzeinweisung</w:t>
+      </w:r>
+      <w:proofErr w:type="spellEnd"/>
       <w:r>
         <w:rPr>
           <w:rStyle w:val="apple-converted-space"/>
           <w:rFonts w:ascii="Calibri" w:hAnsi="Calibri" w:cs="Calibri"/>
         </w:rPr>
-        <w:t>27.06.2017 12:30</w:t>
-      </w:r>
-    </w:p>
+        <w:t>: Dienstag 27.06.2017 12:30</w:t>
+      </w:r>
+    </w:p>
+    <w:p>
+      <w:pPr>
+        <w:rPr>
+          <w:rStyle w:val="apple-converted-space"/>
+          <w:rFonts w:ascii="Calibri" w:hAnsi="Calibri" w:cs="Calibri"/>
+        </w:rPr>
+      </w:pPr>
+    </w:p>
+    <w:p>
+      <w:pPr>
+        <w:rPr>
+          <w:rStyle w:val="apple-converted-space"/>
+          <w:rFonts w:ascii="Calibri" w:hAnsi="Calibri" w:cs="Calibri"/>
+        </w:rPr>
+      </w:pPr>
+      <w:r>
+        <w:rPr>
+          <w:rStyle w:val="apple-converted-space"/>
+          <w:rFonts w:ascii="Calibri" w:hAnsi="Calibri" w:cs="Calibri"/>
+        </w:rPr>
+        <w:t>Weitere Modifikationen am MSP Board:</w:t>
+      </w:r>
+    </w:p>
+    <w:p>
+      <w:pPr>
+        <w:rPr>
+          <w:rStyle w:val="apple-converted-space"/>
+          <w:rFonts w:ascii="Calibri" w:hAnsi="Calibri" w:cs="Calibri"/>
+        </w:rPr>
+      </w:pPr>
+      <w:r>
+        <w:rPr>
+          <w:rStyle w:val="apple-converted-space"/>
+          <w:rFonts w:ascii="Calibri" w:hAnsi="Calibri" w:cs="Calibri"/>
+        </w:rPr>
+        <w:t xml:space="preserve">-Rausnehmen von Teilen des Power </w:t>
+      </w:r>
+      <w:proofErr w:type="spellStart"/>
+      <w:r>
+        <w:rPr>
+          <w:rStyle w:val="apple-converted-space"/>
+          <w:rFonts w:ascii="Calibri" w:hAnsi="Calibri" w:cs="Calibri"/>
+        </w:rPr>
+        <w:t>Supplies</w:t>
+      </w:r>
+      <w:proofErr w:type="spellEnd"/>
+      <w:r>
+        <w:rPr>
+          <w:rStyle w:val="apple-converted-space"/>
+          <w:rFonts w:ascii="Calibri" w:hAnsi="Calibri" w:cs="Calibri"/>
+        </w:rPr>
+        <w:t>, da Spannungen bereitgestellt werden.</w:t>
+      </w:r>
+    </w:p>
+    <w:p>
+      <w:pPr>
+        <w:rPr>
+          <w:rFonts w:ascii="Calibri" w:hAnsi="Calibri" w:cs="Calibri"/>
+        </w:rPr>
+      </w:pPr>
+      <w:r>
+        <w:rPr>
+          <w:rFonts w:ascii="Calibri" w:hAnsi="Calibri" w:cs="Calibri"/>
+        </w:rPr>
+        <w:t>-Anbringung von weiterem 2x8 PSK Stecker, um Eingangssignale für flexiblere Vergabe der Eingangssignale</w:t>
+      </w:r>
+    </w:p>
+    <w:p/>
+    <w:p/>
     <w:p/>
     <w:sectPr>
       <w:pgSz w:w="11906" w:h="16838"/>
@@ -7428,8 +8520,8 @@
 </file>
 
 <file path=word/numbering.xml><?xml version="1.0" encoding="utf-8"?>
-<w:numbering xmlns:wpc="http://schemas.microsoft.com/office/word/2010/wordprocessingCanvas" xmlns:cx="http://schemas.microsoft.com/office/drawing/2014/chartex" xmlns:cx1="http://schemas.microsoft.com/office/drawing/2015/9/8/chartex" xmlns:cx2="http://schemas.microsoft.com/office/drawing/2015/10/21/chartex" xmlns:cx3="http://schemas.microsoft.com/office/drawing/2016/5/9/chartex" xmlns:cx4="http://schemas.microsoft.com/office/drawing/2016/5/10/chartex" xmlns:cx5="http://schemas.microsoft.com/office/drawing/2016/5/11/chartex" xmlns:cx6="http://schemas.microsoft.com/office/drawing/2016/5/12/chartex" xmlns:cx7="http://schemas.microsoft.com/office/drawing/2016/5/13/chartex" xmlns:cx8="http://schemas.microsoft.com/office/drawing/2016/5/14/chartex" xmlns:mc="http://schemas.openxmlformats.org/markup-compatibility/2006" xmlns:aink="http://schemas.microsoft.com/office/drawing/2016/ink" xmlns:am3d="http://schemas.microsoft.com/office/drawing/2017/model3d" xmlns:o="urn:schemas-microsoft-com:office:office" xmlns:r="http://schemas.openxmlformats.org/officeDocument/2006/relationships" xmlns:m="http://schemas.openxmlformats.org/officeDocument/2006/math" xmlns:v="urn:schemas-microsoft-com:vml" xmlns:wp14="http://schemas.microsoft.com/office/word/2010/wordprocessingDrawing" xmlns:wp="http://schemas.openxmlformats.org/drawingml/2006/wordprocessingDrawing" xmlns:w10="urn:schemas-microsoft-com:office:word" xmlns:w="http://schemas.openxmlformats.org/wordprocessingml/2006/main" xmlns:w14="http://schemas.microsoft.com/office/word/2010/wordml" xmlns:w15="http://schemas.microsoft.com/office/word/2012/wordml" xmlns:w16se="http://schemas.microsoft.com/office/word/2015/wordml/symex" xmlns:wpg="http://schemas.microsoft.com/office/word/2010/wordprocessingGroup" xmlns:wpi="http://schemas.microsoft.com/office/word/2010/wordprocessingInk" xmlns:wne="http://schemas.microsoft.com/office/word/2006/wordml" xmlns:wps="http://schemas.microsoft.com/office/word/2010/wordprocessingShape" mc:Ignorable="w14 w15 w16se wp14">
-  <w:abstractNum w:abstractNumId="0" w15:restartNumberingAfterBreak="0">
+<w:numbering xmlns:wpc="http://schemas.microsoft.com/office/word/2010/wordprocessingCanvas" xmlns:mo="http://schemas.microsoft.com/office/mac/office/2008/main" xmlns:mc="http://schemas.openxmlformats.org/markup-compatibility/2006" xmlns:mv="urn:schemas-microsoft-com:mac:vml" xmlns:o="urn:schemas-microsoft-com:office:office" xmlns:r="http://schemas.openxmlformats.org/officeDocument/2006/relationships" xmlns:m="http://schemas.openxmlformats.org/officeDocument/2006/math" xmlns:v="urn:schemas-microsoft-com:vml" xmlns:wp14="http://schemas.microsoft.com/office/word/2010/wordprocessingDrawing" xmlns:wp="http://schemas.openxmlformats.org/drawingml/2006/wordprocessingDrawing" xmlns:w10="urn:schemas-microsoft-com:office:word" xmlns:w="http://schemas.openxmlformats.org/wordprocessingml/2006/main" xmlns:w14="http://schemas.microsoft.com/office/word/2010/wordml" xmlns:w15="http://schemas.microsoft.com/office/word/2012/wordml" xmlns:wpg="http://schemas.microsoft.com/office/word/2010/wordprocessingGroup" xmlns:wpi="http://schemas.microsoft.com/office/word/2010/wordprocessingInk" xmlns:wne="http://schemas.microsoft.com/office/word/2006/wordml" xmlns:wps="http://schemas.microsoft.com/office/word/2010/wordprocessingShape" mc:Ignorable="w14 w15 wp14">
+  <w:abstractNum w:abstractNumId="0">
     <w:nsid w:val="2F1201C7"/>
     <w:multiLevelType w:val="multilevel"/>
     <w:tmpl w:val="D6D67E2C"/>
@@ -7515,7 +8607,7 @@
       </w:pPr>
     </w:lvl>
   </w:abstractNum>
-  <w:abstractNum w:abstractNumId="1" w15:restartNumberingAfterBreak="0">
+  <w:abstractNum w:abstractNumId="1">
     <w:nsid w:val="717F65CD"/>
     <w:multiLevelType w:val="multilevel"/>
     <w:tmpl w:val="611E162C"/>
@@ -7601,7 +8693,7 @@
       </w:pPr>
     </w:lvl>
   </w:abstractNum>
-  <w:abstractNum w:abstractNumId="2" w15:restartNumberingAfterBreak="0">
+  <w:abstractNum w:abstractNumId="2">
     <w:nsid w:val="7F1F267C"/>
     <w:multiLevelType w:val="multilevel"/>
     <w:tmpl w:val="1EC61454"/>
@@ -7736,7 +8828,7 @@
 </file>
 
 <file path=word/styles.xml><?xml version="1.0" encoding="utf-8"?>
-<w:styles xmlns:mc="http://schemas.openxmlformats.org/markup-compatibility/2006" xmlns:r="http://schemas.openxmlformats.org/officeDocument/2006/relationships" xmlns:w="http://schemas.openxmlformats.org/wordprocessingml/2006/main" xmlns:w14="http://schemas.microsoft.com/office/word/2010/wordml" xmlns:w15="http://schemas.microsoft.com/office/word/2012/wordml" xmlns:w16se="http://schemas.microsoft.com/office/word/2015/wordml/symex" mc:Ignorable="w14 w15 w16se">
+<w:styles xmlns:mc="http://schemas.openxmlformats.org/markup-compatibility/2006" xmlns:r="http://schemas.openxmlformats.org/officeDocument/2006/relationships" xmlns:w="http://schemas.openxmlformats.org/wordprocessingml/2006/main" xmlns:w14="http://schemas.microsoft.com/office/word/2010/wordml" xmlns:w15="http://schemas.microsoft.com/office/word/2012/wordml" mc:Ignorable="w14 w15">
   <w:docDefaults>
     <w:rPrDefault>
       <w:rPr>
@@ -7748,7 +8840,7 @@
     </w:rPrDefault>
     <w:pPrDefault/>
   </w:docDefaults>
-  <w:latentStyles w:defLockedState="0" w:defUIPriority="99" w:defSemiHidden="0" w:defUnhideWhenUsed="0" w:defQFormat="0" w:count="375">
+  <w:latentStyles w:defLockedState="0" w:defUIPriority="99" w:defSemiHidden="0" w:defUnhideWhenUsed="0" w:defQFormat="0" w:count="380">
     <w:lsdException w:name="Normal" w:uiPriority="0" w:qFormat="1"/>
     <w:lsdException w:name="heading 1" w:uiPriority="9" w:qFormat="1"/>
     <w:lsdException w:name="heading 2" w:semiHidden="1" w:uiPriority="9" w:unhideWhenUsed="1" w:qFormat="1"/>
@@ -8120,18 +9212,17 @@
     <w:lsdException w:name="List Table 5 Dark Accent 6" w:uiPriority="50"/>
     <w:lsdException w:name="List Table 6 Colorful Accent 6" w:uiPriority="51"/>
     <w:lsdException w:name="List Table 7 Colorful Accent 6" w:uiPriority="52"/>
-    <w:lsdException w:name="Unresolved Mention" w:semiHidden="1" w:unhideWhenUsed="1"/>
   </w:latentStyles>
-  <w:style w:type="paragraph" w:default="1" w:styleId="Standard">
+  <w:style w:type="paragraph" w:default="1" w:styleId="Normal">
     <w:name w:val="Normal"/>
     <w:qFormat/>
     <w:rPr>
       <w:lang w:val="de-DE"/>
     </w:rPr>
   </w:style>
-  <w:style w:type="paragraph" w:styleId="berschrift1">
+  <w:style w:type="paragraph" w:styleId="Heading1">
     <w:name w:val="heading 1"/>
-    <w:basedOn w:val="Standard"/>
+    <w:basedOn w:val="Normal"/>
     <w:uiPriority w:val="9"/>
     <w:qFormat/>
     <w:rsid w:val="009F7D5B"/>
@@ -8148,9 +9239,9 @@
       <w:szCs w:val="32"/>
     </w:rPr>
   </w:style>
-  <w:style w:type="paragraph" w:styleId="berschrift3">
+  <w:style w:type="paragraph" w:styleId="Heading3">
     <w:name w:val="heading 3"/>
-    <w:basedOn w:val="Standard"/>
+    <w:basedOn w:val="Normal"/>
     <w:uiPriority w:val="9"/>
     <w:qFormat/>
     <w:rsid w:val="003124F6"/>
@@ -8166,13 +9257,13 @@
       <w:szCs w:val="27"/>
     </w:rPr>
   </w:style>
-  <w:style w:type="character" w:default="1" w:styleId="Absatz-Standardschriftart">
+  <w:style w:type="character" w:default="1" w:styleId="DefaultParagraphFont">
     <w:name w:val="Default Paragraph Font"/>
     <w:uiPriority w:val="1"/>
     <w:semiHidden/>
     <w:unhideWhenUsed/>
   </w:style>
-  <w:style w:type="table" w:default="1" w:styleId="NormaleTabelle">
+  <w:style w:type="table" w:default="1" w:styleId="TableNormal">
     <w:name w:val="Normal Table"/>
     <w:uiPriority w:val="99"/>
     <w:semiHidden/>
@@ -8187,16 +9278,16 @@
       </w:tblCellMar>
     </w:tblPr>
   </w:style>
-  <w:style w:type="numbering" w:default="1" w:styleId="KeineListe">
+  <w:style w:type="numbering" w:default="1" w:styleId="NoList">
     <w:name w:val="No List"/>
     <w:uiPriority w:val="99"/>
     <w:semiHidden/>
     <w:unhideWhenUsed/>
   </w:style>
-  <w:style w:type="character" w:customStyle="1" w:styleId="DatumZchn">
-    <w:name w:val="Datum Zchn"/>
-    <w:basedOn w:val="Absatz-Standardschriftart"/>
-    <w:link w:val="Datum"/>
+  <w:style w:type="character" w:customStyle="1" w:styleId="DateChar">
+    <w:name w:val="Date Char"/>
+    <w:basedOn w:val="DefaultParagraphFont"/>
+    <w:link w:val="Date"/>
     <w:uiPriority w:val="99"/>
     <w:semiHidden/>
     <w:qFormat/>
@@ -8204,7 +9295,7 @@
   </w:style>
   <w:style w:type="character" w:customStyle="1" w:styleId="berschrift3Zchn">
     <w:name w:val="Überschrift 3 Zchn"/>
-    <w:basedOn w:val="Absatz-Standardschriftart"/>
+    <w:basedOn w:val="DefaultParagraphFont"/>
     <w:uiPriority w:val="9"/>
     <w:qFormat/>
     <w:rsid w:val="003124F6"/>
@@ -8218,7 +9309,7 @@
   </w:style>
   <w:style w:type="character" w:customStyle="1" w:styleId="berschrift1Zchn">
     <w:name w:val="Überschrift 1 Zchn"/>
-    <w:basedOn w:val="Absatz-Standardschriftart"/>
+    <w:basedOn w:val="DefaultParagraphFont"/>
     <w:uiPriority w:val="9"/>
     <w:qFormat/>
     <w:rsid w:val="009F7D5B"/>
@@ -8231,8 +9322,8 @@
   </w:style>
   <w:style w:type="paragraph" w:customStyle="1" w:styleId="Heading">
     <w:name w:val="Heading"/>
-    <w:basedOn w:val="Standard"/>
-    <w:next w:val="Textkrper"/>
+    <w:basedOn w:val="Normal"/>
+    <w:next w:val="BodyText"/>
     <w:qFormat/>
     <w:pPr>
       <w:keepNext/>
@@ -8244,23 +9335,23 @@
       <w:szCs w:val="28"/>
     </w:rPr>
   </w:style>
-  <w:style w:type="paragraph" w:styleId="Textkrper">
+  <w:style w:type="paragraph" w:styleId="BodyText">
     <w:name w:val="Body Text"/>
-    <w:basedOn w:val="Standard"/>
+    <w:basedOn w:val="Normal"/>
     <w:pPr>
       <w:spacing w:after="140" w:line="288" w:lineRule="auto"/>
     </w:pPr>
   </w:style>
-  <w:style w:type="paragraph" w:styleId="Liste">
+  <w:style w:type="paragraph" w:styleId="List">
     <w:name w:val="List"/>
-    <w:basedOn w:val="Textkrper"/>
+    <w:basedOn w:val="BodyText"/>
     <w:rPr>
       <w:rFonts w:cs="FreeSans"/>
     </w:rPr>
   </w:style>
-  <w:style w:type="paragraph" w:styleId="Beschriftung">
+  <w:style w:type="paragraph" w:styleId="Caption">
     <w:name w:val="caption"/>
-    <w:basedOn w:val="Standard"/>
+    <w:basedOn w:val="Normal"/>
     <w:qFormat/>
     <w:pPr>
       <w:suppressLineNumbers/>
@@ -8274,7 +9365,7 @@
   </w:style>
   <w:style w:type="paragraph" w:customStyle="1" w:styleId="Index">
     <w:name w:val="Index"/>
-    <w:basedOn w:val="Standard"/>
+    <w:basedOn w:val="Normal"/>
     <w:qFormat/>
     <w:pPr>
       <w:suppressLineNumbers/>
@@ -8283,19 +9374,19 @@
       <w:rFonts w:cs="FreeSans"/>
     </w:rPr>
   </w:style>
-  <w:style w:type="paragraph" w:styleId="Datum">
+  <w:style w:type="paragraph" w:styleId="Date">
     <w:name w:val="Date"/>
-    <w:basedOn w:val="Standard"/>
-    <w:link w:val="DatumZchn"/>
+    <w:basedOn w:val="Normal"/>
+    <w:link w:val="DateChar"/>
     <w:uiPriority w:val="99"/>
     <w:semiHidden/>
     <w:unhideWhenUsed/>
     <w:qFormat/>
     <w:rsid w:val="00F82A92"/>
   </w:style>
-  <w:style w:type="paragraph" w:styleId="Listenabsatz">
+  <w:style w:type="paragraph" w:styleId="ListParagraph">
     <w:name w:val="List Paragraph"/>
-    <w:basedOn w:val="Standard"/>
+    <w:basedOn w:val="Normal"/>
     <w:uiPriority w:val="34"/>
     <w:qFormat/>
     <w:rsid w:val="00347506"/>
@@ -8306,7 +9397,7 @@
   </w:style>
   <w:style w:type="paragraph" w:customStyle="1" w:styleId="TableContents">
     <w:name w:val="Table Contents"/>
-    <w:basedOn w:val="Standard"/>
+    <w:basedOn w:val="Normal"/>
     <w:qFormat/>
   </w:style>
   <w:style w:type="paragraph" w:customStyle="1" w:styleId="TableHeading">
@@ -8314,12 +9405,13 @@
     <w:basedOn w:val="TableContents"/>
     <w:qFormat/>
   </w:style>
-  <w:style w:type="table" w:styleId="Tabellenraster">
+  <w:style w:type="table" w:styleId="TableGrid">
     <w:name w:val="Table Grid"/>
-    <w:basedOn w:val="NormaleTabelle"/>
+    <w:basedOn w:val="TableNormal"/>
     <w:uiPriority w:val="39"/>
     <w:rsid w:val="003124F6"/>
     <w:tblPr>
+      <w:tblInd w:w="0" w:type="dxa"/>
       <w:tblBorders>
         <w:top w:val="single" w:sz="4" w:space="0" w:color="auto"/>
         <w:left w:val="single" w:sz="4" w:space="0" w:color="auto"/>
@@ -8328,11 +9420,17 @@
         <w:insideH w:val="single" w:sz="4" w:space="0" w:color="auto"/>
         <w:insideV w:val="single" w:sz="4" w:space="0" w:color="auto"/>
       </w:tblBorders>
+      <w:tblCellMar>
+        <w:top w:w="0" w:type="dxa"/>
+        <w:left w:w="108" w:type="dxa"/>
+        <w:bottom w:w="0" w:type="dxa"/>
+        <w:right w:w="108" w:type="dxa"/>
+      </w:tblCellMar>
     </w:tblPr>
   </w:style>
   <w:style w:type="character" w:customStyle="1" w:styleId="apple-converted-space">
     <w:name w:val="apple-converted-space"/>
-    <w:basedOn w:val="Absatz-Standardschriftart"/>
+    <w:basedOn w:val="DefaultParagraphFont"/>
     <w:rsid w:val="00B33236"/>
   </w:style>
 </w:styles>
@@ -8604,7 +9702,7 @@
 </file>
 
 <file path=customXml/itemProps1.xml><?xml version="1.0" encoding="utf-8"?>
-<ds:datastoreItem xmlns:ds="http://schemas.openxmlformats.org/officeDocument/2006/customXml" ds:itemID="{1B2BDCCB-9DF3-4A1F-8DD7-EC5AC374F2B8}">
+<ds:datastoreItem xmlns:ds="http://schemas.openxmlformats.org/officeDocument/2006/customXml" ds:itemID="{3143A165-EAC4-F04E-A7E2-61BD3D5F925D}">
   <ds:schemaRefs>
     <ds:schemaRef ds:uri="http://schemas.openxmlformats.org/officeDocument/2006/bibliography"/>
   </ds:schemaRefs>

</xml_diff>